<commit_message>
HT_V2: Tabla con relación entre HT y RF/RNF con estimación de horas
</commit_message>
<xml_diff>
--- a/documentacion/HT/7386_HT.docx
+++ b/documentacion/HT/7386_HT.docx
@@ -438,9 +438,1043 @@
           <w:szCs w:val="32"/>
           <w:lang w:val="es-ES"/>
         </w:rPr>
-        <w:t>15/10/2025</w:t>
+        <w:t>20</w:t>
+      </w:r>
+      <w:r>
+        <w:rPr>
+          <w:rFonts w:eastAsia="Aptos" w:cs="Times New Roman"/>
+          <w:sz w:val="32"/>
+          <w:szCs w:val="32"/>
+          <w:lang w:val="es-ES"/>
+        </w:rPr>
+        <w:t>/10/2025</w:t>
       </w:r>
     </w:p>
+    <w:p/>
+    <w:tbl>
+      <w:tblPr>
+        <w:tblStyle w:val="Tablaconcuadrcula1"/>
+        <w:tblW w:w="0" w:type="auto"/>
+        <w:tblLook w:val="04A0" w:firstRow="1" w:lastRow="0" w:firstColumn="1" w:lastColumn="0" w:noHBand="0" w:noVBand="1"/>
+      </w:tblPr>
+      <w:tblGrid>
+        <w:gridCol w:w="1167"/>
+        <w:gridCol w:w="3429"/>
+        <w:gridCol w:w="2845"/>
+        <w:gridCol w:w="1575"/>
+      </w:tblGrid>
+      <w:tr>
+        <w:tc>
+          <w:tcPr>
+            <w:tcW w:w="0" w:type="auto"/>
+            <w:hideMark/>
+          </w:tcPr>
+          <w:p>
+            <w:pPr>
+              <w:spacing w:line="240" w:lineRule="auto"/>
+              <w:jc w:val="center"/>
+              <w:rPr>
+                <w:rFonts w:eastAsia="Times New Roman" w:cs="Times New Roman"/>
+                <w:b/>
+                <w:bCs/>
+                <w:kern w:val="0"/>
+                <w:szCs w:val="20"/>
+                <w:lang w:eastAsia="es-419"/>
+                <w14:ligatures w14:val="none"/>
+              </w:rPr>
+            </w:pPr>
+            <w:r>
+              <w:rPr>
+                <w:rFonts w:eastAsia="Times New Roman" w:cs="Times New Roman"/>
+                <w:b/>
+                <w:bCs/>
+                <w:kern w:val="0"/>
+                <w:szCs w:val="20"/>
+                <w:lang w:eastAsia="es-419"/>
+                <w14:ligatures w14:val="none"/>
+              </w:rPr>
+              <w:lastRenderedPageBreak/>
+              <w:t>ID Historia</w:t>
+            </w:r>
+          </w:p>
+        </w:tc>
+        <w:tc>
+          <w:tcPr>
+            <w:tcW w:w="0" w:type="auto"/>
+            <w:hideMark/>
+          </w:tcPr>
+          <w:p>
+            <w:pPr>
+              <w:spacing w:line="240" w:lineRule="auto"/>
+              <w:jc w:val="center"/>
+              <w:rPr>
+                <w:rFonts w:eastAsia="Times New Roman" w:cs="Times New Roman"/>
+                <w:b/>
+                <w:bCs/>
+                <w:kern w:val="0"/>
+                <w:szCs w:val="20"/>
+                <w:lang w:eastAsia="es-419"/>
+                <w14:ligatures w14:val="none"/>
+              </w:rPr>
+            </w:pPr>
+            <w:r>
+              <w:rPr>
+                <w:rFonts w:eastAsia="Times New Roman" w:cs="Times New Roman"/>
+                <w:b/>
+                <w:bCs/>
+                <w:kern w:val="0"/>
+                <w:szCs w:val="20"/>
+                <w:lang w:eastAsia="es-419"/>
+                <w14:ligatures w14:val="none"/>
+              </w:rPr>
+              <w:t>Título</w:t>
+            </w:r>
+          </w:p>
+        </w:tc>
+        <w:tc>
+          <w:tcPr>
+            <w:tcW w:w="0" w:type="auto"/>
+            <w:hideMark/>
+          </w:tcPr>
+          <w:p>
+            <w:pPr>
+              <w:spacing w:line="240" w:lineRule="auto"/>
+              <w:jc w:val="center"/>
+              <w:rPr>
+                <w:rFonts w:eastAsia="Times New Roman" w:cs="Times New Roman"/>
+                <w:b/>
+                <w:bCs/>
+                <w:kern w:val="0"/>
+                <w:szCs w:val="20"/>
+                <w:lang w:eastAsia="es-419"/>
+                <w14:ligatures w14:val="none"/>
+              </w:rPr>
+            </w:pPr>
+            <w:r>
+              <w:rPr>
+                <w:rFonts w:eastAsia="Times New Roman" w:cs="Times New Roman"/>
+                <w:b/>
+                <w:bCs/>
+                <w:kern w:val="0"/>
+                <w:szCs w:val="20"/>
+                <w:lang w:eastAsia="es-419"/>
+                <w14:ligatures w14:val="none"/>
+              </w:rPr>
+              <w:t>Requisitos Relacionados</w:t>
+            </w:r>
+          </w:p>
+        </w:tc>
+        <w:tc>
+          <w:tcPr>
+            <w:tcW w:w="0" w:type="auto"/>
+            <w:hideMark/>
+          </w:tcPr>
+          <w:p>
+            <w:pPr>
+              <w:spacing w:line="240" w:lineRule="auto"/>
+              <w:jc w:val="center"/>
+              <w:rPr>
+                <w:rFonts w:eastAsia="Times New Roman" w:cs="Times New Roman"/>
+                <w:b/>
+                <w:bCs/>
+                <w:kern w:val="0"/>
+                <w:szCs w:val="20"/>
+                <w:lang w:eastAsia="es-419"/>
+                <w14:ligatures w14:val="none"/>
+              </w:rPr>
+            </w:pPr>
+            <w:r>
+              <w:rPr>
+                <w:rFonts w:eastAsia="Times New Roman" w:cs="Times New Roman"/>
+                <w:b/>
+                <w:bCs/>
+                <w:kern w:val="0"/>
+                <w:szCs w:val="20"/>
+                <w:lang w:eastAsia="es-419"/>
+                <w14:ligatures w14:val="none"/>
+              </w:rPr>
+              <w:t>Horas Estimadas</w:t>
+            </w:r>
+          </w:p>
+        </w:tc>
+      </w:tr>
+      <w:tr>
+        <w:tc>
+          <w:tcPr>
+            <w:tcW w:w="0" w:type="auto"/>
+            <w:hideMark/>
+          </w:tcPr>
+          <w:p>
+            <w:pPr>
+              <w:spacing w:line="240" w:lineRule="auto"/>
+              <w:rPr>
+                <w:rFonts w:eastAsia="Times New Roman" w:cs="Times New Roman"/>
+                <w:kern w:val="0"/>
+                <w:szCs w:val="20"/>
+                <w:lang w:eastAsia="es-419"/>
+                <w14:ligatures w14:val="none"/>
+              </w:rPr>
+            </w:pPr>
+            <w:r>
+              <w:rPr>
+                <w:rFonts w:eastAsia="Times New Roman" w:cs="Times New Roman"/>
+                <w:b/>
+                <w:bCs/>
+                <w:kern w:val="0"/>
+                <w:szCs w:val="20"/>
+                <w:lang w:eastAsia="es-419"/>
+                <w14:ligatures w14:val="none"/>
+              </w:rPr>
+              <w:t>HT-01</w:t>
+            </w:r>
+          </w:p>
+        </w:tc>
+        <w:tc>
+          <w:tcPr>
+            <w:tcW w:w="0" w:type="auto"/>
+            <w:hideMark/>
+          </w:tcPr>
+          <w:p>
+            <w:pPr>
+              <w:spacing w:line="240" w:lineRule="auto"/>
+              <w:rPr>
+                <w:rFonts w:eastAsia="Times New Roman" w:cs="Times New Roman"/>
+                <w:kern w:val="0"/>
+                <w:szCs w:val="20"/>
+                <w:lang w:eastAsia="es-419"/>
+                <w14:ligatures w14:val="none"/>
+              </w:rPr>
+            </w:pPr>
+            <w:r>
+              <w:rPr>
+                <w:rFonts w:eastAsia="Times New Roman" w:cs="Times New Roman"/>
+                <w:kern w:val="0"/>
+                <w:szCs w:val="20"/>
+                <w:lang w:eastAsia="es-419"/>
+                <w14:ligatures w14:val="none"/>
+              </w:rPr>
+              <w:t>Análisis de requerimientos del sistema</w:t>
+            </w:r>
+          </w:p>
+        </w:tc>
+        <w:tc>
+          <w:tcPr>
+            <w:tcW w:w="0" w:type="auto"/>
+            <w:hideMark/>
+          </w:tcPr>
+          <w:p>
+            <w:pPr>
+              <w:spacing w:line="240" w:lineRule="auto"/>
+              <w:rPr>
+                <w:rFonts w:eastAsia="Times New Roman" w:cs="Times New Roman"/>
+                <w:kern w:val="0"/>
+                <w:szCs w:val="20"/>
+                <w:lang w:eastAsia="es-419"/>
+                <w14:ligatures w14:val="none"/>
+              </w:rPr>
+            </w:pPr>
+            <w:r>
+              <w:rPr>
+                <w:rFonts w:eastAsia="Times New Roman" w:cs="Times New Roman"/>
+                <w:kern w:val="0"/>
+                <w:szCs w:val="20"/>
+                <w:lang w:eastAsia="es-419"/>
+                <w14:ligatures w14:val="none"/>
+              </w:rPr>
+              <w:t>RF1–RF16, RNF1–RNF3</w:t>
+            </w:r>
+          </w:p>
+        </w:tc>
+        <w:tc>
+          <w:tcPr>
+            <w:tcW w:w="0" w:type="auto"/>
+            <w:hideMark/>
+          </w:tcPr>
+          <w:p>
+            <w:pPr>
+              <w:spacing w:line="240" w:lineRule="auto"/>
+              <w:rPr>
+                <w:rFonts w:eastAsia="Times New Roman" w:cs="Times New Roman"/>
+                <w:kern w:val="0"/>
+                <w:szCs w:val="20"/>
+                <w:lang w:eastAsia="es-419"/>
+                <w14:ligatures w14:val="none"/>
+              </w:rPr>
+            </w:pPr>
+            <w:r>
+              <w:rPr>
+                <w:rFonts w:eastAsia="Times New Roman" w:cs="Times New Roman"/>
+                <w:kern w:val="0"/>
+                <w:szCs w:val="20"/>
+                <w:lang w:eastAsia="es-419"/>
+                <w14:ligatures w14:val="none"/>
+              </w:rPr>
+              <w:t>15h</w:t>
+            </w:r>
+          </w:p>
+        </w:tc>
+      </w:tr>
+      <w:tr>
+        <w:tc>
+          <w:tcPr>
+            <w:tcW w:w="0" w:type="auto"/>
+            <w:hideMark/>
+          </w:tcPr>
+          <w:p>
+            <w:pPr>
+              <w:spacing w:line="240" w:lineRule="auto"/>
+              <w:rPr>
+                <w:rFonts w:eastAsia="Times New Roman" w:cs="Times New Roman"/>
+                <w:kern w:val="0"/>
+                <w:szCs w:val="20"/>
+                <w:lang w:eastAsia="es-419"/>
+                <w14:ligatures w14:val="none"/>
+              </w:rPr>
+            </w:pPr>
+            <w:r>
+              <w:rPr>
+                <w:rFonts w:eastAsia="Times New Roman" w:cs="Times New Roman"/>
+                <w:b/>
+                <w:bCs/>
+                <w:kern w:val="0"/>
+                <w:szCs w:val="20"/>
+                <w:lang w:eastAsia="es-419"/>
+                <w14:ligatures w14:val="none"/>
+              </w:rPr>
+              <w:t>HT-02</w:t>
+            </w:r>
+          </w:p>
+        </w:tc>
+        <w:tc>
+          <w:tcPr>
+            <w:tcW w:w="0" w:type="auto"/>
+            <w:hideMark/>
+          </w:tcPr>
+          <w:p>
+            <w:pPr>
+              <w:spacing w:line="240" w:lineRule="auto"/>
+              <w:rPr>
+                <w:rFonts w:eastAsia="Times New Roman" w:cs="Times New Roman"/>
+                <w:kern w:val="0"/>
+                <w:szCs w:val="20"/>
+                <w:lang w:eastAsia="es-419"/>
+                <w14:ligatures w14:val="none"/>
+              </w:rPr>
+            </w:pPr>
+            <w:r>
+              <w:rPr>
+                <w:rFonts w:eastAsia="Times New Roman" w:cs="Times New Roman"/>
+                <w:kern w:val="0"/>
+                <w:szCs w:val="20"/>
+                <w:lang w:eastAsia="es-419"/>
+                <w14:ligatures w14:val="none"/>
+              </w:rPr>
+              <w:t>Definición de la arquitectura de la aplicación web</w:t>
+            </w:r>
+          </w:p>
+        </w:tc>
+        <w:tc>
+          <w:tcPr>
+            <w:tcW w:w="0" w:type="auto"/>
+            <w:hideMark/>
+          </w:tcPr>
+          <w:p>
+            <w:pPr>
+              <w:spacing w:line="240" w:lineRule="auto"/>
+              <w:rPr>
+                <w:rFonts w:eastAsia="Times New Roman" w:cs="Times New Roman"/>
+                <w:kern w:val="0"/>
+                <w:szCs w:val="20"/>
+                <w:lang w:eastAsia="es-419"/>
+                <w14:ligatures w14:val="none"/>
+              </w:rPr>
+            </w:pPr>
+            <w:r>
+              <w:rPr>
+                <w:rFonts w:eastAsia="Times New Roman" w:cs="Times New Roman"/>
+                <w:kern w:val="0"/>
+                <w:szCs w:val="20"/>
+                <w:lang w:eastAsia="es-419"/>
+                <w14:ligatures w14:val="none"/>
+              </w:rPr>
+              <w:t>RNF3</w:t>
+            </w:r>
+          </w:p>
+        </w:tc>
+        <w:tc>
+          <w:tcPr>
+            <w:tcW w:w="0" w:type="auto"/>
+            <w:hideMark/>
+          </w:tcPr>
+          <w:p>
+            <w:pPr>
+              <w:spacing w:line="240" w:lineRule="auto"/>
+              <w:rPr>
+                <w:rFonts w:eastAsia="Times New Roman" w:cs="Times New Roman"/>
+                <w:kern w:val="0"/>
+                <w:szCs w:val="20"/>
+                <w:lang w:eastAsia="es-419"/>
+                <w14:ligatures w14:val="none"/>
+              </w:rPr>
+            </w:pPr>
+            <w:r>
+              <w:rPr>
+                <w:rFonts w:eastAsia="Times New Roman" w:cs="Times New Roman"/>
+                <w:kern w:val="0"/>
+                <w:szCs w:val="20"/>
+                <w:lang w:eastAsia="es-419"/>
+                <w14:ligatures w14:val="none"/>
+              </w:rPr>
+              <w:t>15h</w:t>
+            </w:r>
+          </w:p>
+        </w:tc>
+      </w:tr>
+      <w:tr>
+        <w:tc>
+          <w:tcPr>
+            <w:tcW w:w="0" w:type="auto"/>
+            <w:hideMark/>
+          </w:tcPr>
+          <w:p>
+            <w:pPr>
+              <w:spacing w:line="240" w:lineRule="auto"/>
+              <w:rPr>
+                <w:rFonts w:eastAsia="Times New Roman" w:cs="Times New Roman"/>
+                <w:kern w:val="0"/>
+                <w:szCs w:val="20"/>
+                <w:lang w:eastAsia="es-419"/>
+                <w14:ligatures w14:val="none"/>
+              </w:rPr>
+            </w:pPr>
+            <w:r>
+              <w:rPr>
+                <w:rFonts w:eastAsia="Times New Roman" w:cs="Times New Roman"/>
+                <w:b/>
+                <w:bCs/>
+                <w:kern w:val="0"/>
+                <w:szCs w:val="20"/>
+                <w:lang w:eastAsia="es-419"/>
+                <w14:ligatures w14:val="none"/>
+              </w:rPr>
+              <w:t>HT-03</w:t>
+            </w:r>
+          </w:p>
+        </w:tc>
+        <w:tc>
+          <w:tcPr>
+            <w:tcW w:w="0" w:type="auto"/>
+            <w:hideMark/>
+          </w:tcPr>
+          <w:p>
+            <w:pPr>
+              <w:spacing w:line="240" w:lineRule="auto"/>
+              <w:rPr>
+                <w:rFonts w:eastAsia="Times New Roman" w:cs="Times New Roman"/>
+                <w:kern w:val="0"/>
+                <w:szCs w:val="20"/>
+                <w:lang w:eastAsia="es-419"/>
+                <w14:ligatures w14:val="none"/>
+              </w:rPr>
+            </w:pPr>
+            <w:r>
+              <w:rPr>
+                <w:rFonts w:eastAsia="Times New Roman" w:cs="Times New Roman"/>
+                <w:kern w:val="0"/>
+                <w:szCs w:val="20"/>
+                <w:lang w:eastAsia="es-419"/>
+                <w14:ligatures w14:val="none"/>
+              </w:rPr>
+              <w:t>Diseño y modelado de base de datos</w:t>
+            </w:r>
+          </w:p>
+        </w:tc>
+        <w:tc>
+          <w:tcPr>
+            <w:tcW w:w="0" w:type="auto"/>
+            <w:hideMark/>
+          </w:tcPr>
+          <w:p>
+            <w:pPr>
+              <w:spacing w:line="240" w:lineRule="auto"/>
+              <w:rPr>
+                <w:rFonts w:eastAsia="Times New Roman" w:cs="Times New Roman"/>
+                <w:kern w:val="0"/>
+                <w:szCs w:val="20"/>
+                <w:lang w:val="en-US" w:eastAsia="es-419"/>
+                <w14:ligatures w14:val="none"/>
+              </w:rPr>
+            </w:pPr>
+            <w:r>
+              <w:rPr>
+                <w:rFonts w:eastAsia="Times New Roman" w:cs="Times New Roman"/>
+                <w:kern w:val="0"/>
+                <w:szCs w:val="20"/>
+                <w:lang w:val="en-US" w:eastAsia="es-419"/>
+                <w14:ligatures w14:val="none"/>
+              </w:rPr>
+              <w:t>RF3, RF4, RF5, RF6, RF8, RF13, RF14</w:t>
+            </w:r>
+          </w:p>
+        </w:tc>
+        <w:tc>
+          <w:tcPr>
+            <w:tcW w:w="0" w:type="auto"/>
+            <w:hideMark/>
+          </w:tcPr>
+          <w:p>
+            <w:pPr>
+              <w:spacing w:line="240" w:lineRule="auto"/>
+              <w:rPr>
+                <w:rFonts w:eastAsia="Times New Roman" w:cs="Times New Roman"/>
+                <w:kern w:val="0"/>
+                <w:szCs w:val="20"/>
+                <w:lang w:eastAsia="es-419"/>
+                <w14:ligatures w14:val="none"/>
+              </w:rPr>
+            </w:pPr>
+            <w:r>
+              <w:rPr>
+                <w:rFonts w:eastAsia="Times New Roman" w:cs="Times New Roman"/>
+                <w:kern w:val="0"/>
+                <w:szCs w:val="20"/>
+                <w:lang w:eastAsia="es-419"/>
+                <w14:ligatures w14:val="none"/>
+              </w:rPr>
+              <w:t>20h</w:t>
+            </w:r>
+          </w:p>
+        </w:tc>
+      </w:tr>
+      <w:tr>
+        <w:tc>
+          <w:tcPr>
+            <w:tcW w:w="0" w:type="auto"/>
+            <w:hideMark/>
+          </w:tcPr>
+          <w:p>
+            <w:pPr>
+              <w:spacing w:line="240" w:lineRule="auto"/>
+              <w:rPr>
+                <w:rFonts w:eastAsia="Times New Roman" w:cs="Times New Roman"/>
+                <w:kern w:val="0"/>
+                <w:szCs w:val="20"/>
+                <w:lang w:eastAsia="es-419"/>
+                <w14:ligatures w14:val="none"/>
+              </w:rPr>
+            </w:pPr>
+            <w:r>
+              <w:rPr>
+                <w:rFonts w:eastAsia="Times New Roman" w:cs="Times New Roman"/>
+                <w:b/>
+                <w:bCs/>
+                <w:kern w:val="0"/>
+                <w:szCs w:val="20"/>
+                <w:lang w:eastAsia="es-419"/>
+                <w14:ligatures w14:val="none"/>
+              </w:rPr>
+              <w:t>HT-04</w:t>
+            </w:r>
+          </w:p>
+        </w:tc>
+        <w:tc>
+          <w:tcPr>
+            <w:tcW w:w="0" w:type="auto"/>
+            <w:hideMark/>
+          </w:tcPr>
+          <w:p>
+            <w:pPr>
+              <w:spacing w:line="240" w:lineRule="auto"/>
+              <w:rPr>
+                <w:rFonts w:eastAsia="Times New Roman" w:cs="Times New Roman"/>
+                <w:kern w:val="0"/>
+                <w:szCs w:val="20"/>
+                <w:lang w:eastAsia="es-419"/>
+                <w14:ligatures w14:val="none"/>
+              </w:rPr>
+            </w:pPr>
+            <w:r>
+              <w:rPr>
+                <w:rFonts w:eastAsia="Times New Roman" w:cs="Times New Roman"/>
+                <w:kern w:val="0"/>
+                <w:szCs w:val="20"/>
+                <w:lang w:eastAsia="es-419"/>
+                <w14:ligatures w14:val="none"/>
+              </w:rPr>
+              <w:t>Configuración del repositorio en línea</w:t>
+            </w:r>
+          </w:p>
+        </w:tc>
+        <w:tc>
+          <w:tcPr>
+            <w:tcW w:w="0" w:type="auto"/>
+            <w:hideMark/>
+          </w:tcPr>
+          <w:p>
+            <w:pPr>
+              <w:spacing w:line="240" w:lineRule="auto"/>
+              <w:rPr>
+                <w:rFonts w:eastAsia="Times New Roman" w:cs="Times New Roman"/>
+                <w:kern w:val="0"/>
+                <w:szCs w:val="20"/>
+                <w:lang w:eastAsia="es-419"/>
+                <w14:ligatures w14:val="none"/>
+              </w:rPr>
+            </w:pPr>
+            <w:r>
+              <w:rPr>
+                <w:rFonts w:eastAsia="Times New Roman" w:cs="Times New Roman"/>
+                <w:kern w:val="0"/>
+                <w:szCs w:val="20"/>
+                <w:lang w:eastAsia="es-419"/>
+                <w14:ligatures w14:val="none"/>
+              </w:rPr>
+              <w:t>RNF1, RNF3</w:t>
+            </w:r>
+          </w:p>
+        </w:tc>
+        <w:tc>
+          <w:tcPr>
+            <w:tcW w:w="0" w:type="auto"/>
+            <w:hideMark/>
+          </w:tcPr>
+          <w:p>
+            <w:pPr>
+              <w:spacing w:line="240" w:lineRule="auto"/>
+              <w:rPr>
+                <w:rFonts w:eastAsia="Times New Roman" w:cs="Times New Roman"/>
+                <w:kern w:val="0"/>
+                <w:szCs w:val="20"/>
+                <w:lang w:eastAsia="es-419"/>
+                <w14:ligatures w14:val="none"/>
+              </w:rPr>
+            </w:pPr>
+            <w:r>
+              <w:rPr>
+                <w:rFonts w:eastAsia="Times New Roman" w:cs="Times New Roman"/>
+                <w:kern w:val="0"/>
+                <w:szCs w:val="20"/>
+                <w:lang w:eastAsia="es-419"/>
+                <w14:ligatures w14:val="none"/>
+              </w:rPr>
+              <w:t>2h</w:t>
+            </w:r>
+          </w:p>
+        </w:tc>
+      </w:tr>
+      <w:tr>
+        <w:tc>
+          <w:tcPr>
+            <w:tcW w:w="0" w:type="auto"/>
+            <w:hideMark/>
+          </w:tcPr>
+          <w:p>
+            <w:pPr>
+              <w:spacing w:line="240" w:lineRule="auto"/>
+              <w:rPr>
+                <w:rFonts w:eastAsia="Times New Roman" w:cs="Times New Roman"/>
+                <w:kern w:val="0"/>
+                <w:szCs w:val="20"/>
+                <w:lang w:eastAsia="es-419"/>
+                <w14:ligatures w14:val="none"/>
+              </w:rPr>
+            </w:pPr>
+            <w:r>
+              <w:rPr>
+                <w:rFonts w:eastAsia="Times New Roman" w:cs="Times New Roman"/>
+                <w:b/>
+                <w:bCs/>
+                <w:kern w:val="0"/>
+                <w:szCs w:val="20"/>
+                <w:lang w:eastAsia="es-419"/>
+                <w14:ligatures w14:val="none"/>
+              </w:rPr>
+              <w:t>HT-05</w:t>
+            </w:r>
+          </w:p>
+        </w:tc>
+        <w:tc>
+          <w:tcPr>
+            <w:tcW w:w="0" w:type="auto"/>
+            <w:hideMark/>
+          </w:tcPr>
+          <w:p>
+            <w:pPr>
+              <w:spacing w:line="240" w:lineRule="auto"/>
+              <w:rPr>
+                <w:rFonts w:eastAsia="Times New Roman" w:cs="Times New Roman"/>
+                <w:kern w:val="0"/>
+                <w:szCs w:val="20"/>
+                <w:lang w:eastAsia="es-419"/>
+                <w14:ligatures w14:val="none"/>
+              </w:rPr>
+            </w:pPr>
+            <w:r>
+              <w:rPr>
+                <w:rFonts w:eastAsia="Times New Roman" w:cs="Times New Roman"/>
+                <w:kern w:val="0"/>
+                <w:szCs w:val="20"/>
+                <w:lang w:eastAsia="es-419"/>
+                <w14:ligatures w14:val="none"/>
+              </w:rPr>
+              <w:t>Implementación de la capa de acceso a datos</w:t>
+            </w:r>
+          </w:p>
+        </w:tc>
+        <w:tc>
+          <w:tcPr>
+            <w:tcW w:w="0" w:type="auto"/>
+            <w:hideMark/>
+          </w:tcPr>
+          <w:p>
+            <w:pPr>
+              <w:spacing w:line="240" w:lineRule="auto"/>
+              <w:rPr>
+                <w:rFonts w:eastAsia="Times New Roman" w:cs="Times New Roman"/>
+                <w:kern w:val="0"/>
+                <w:szCs w:val="20"/>
+                <w:lang w:val="en-US" w:eastAsia="es-419"/>
+                <w14:ligatures w14:val="none"/>
+              </w:rPr>
+            </w:pPr>
+            <w:r>
+              <w:rPr>
+                <w:rFonts w:eastAsia="Times New Roman" w:cs="Times New Roman"/>
+                <w:kern w:val="0"/>
+                <w:szCs w:val="20"/>
+                <w:lang w:val="en-US" w:eastAsia="es-419"/>
+                <w14:ligatures w14:val="none"/>
+              </w:rPr>
+              <w:t>RF3, RF4, RF5, RF6, RF13, RF14</w:t>
+            </w:r>
+          </w:p>
+        </w:tc>
+        <w:tc>
+          <w:tcPr>
+            <w:tcW w:w="0" w:type="auto"/>
+            <w:hideMark/>
+          </w:tcPr>
+          <w:p>
+            <w:pPr>
+              <w:spacing w:line="240" w:lineRule="auto"/>
+              <w:rPr>
+                <w:rFonts w:eastAsia="Times New Roman" w:cs="Times New Roman"/>
+                <w:kern w:val="0"/>
+                <w:szCs w:val="20"/>
+                <w:lang w:eastAsia="es-419"/>
+                <w14:ligatures w14:val="none"/>
+              </w:rPr>
+            </w:pPr>
+            <w:r>
+              <w:rPr>
+                <w:rFonts w:eastAsia="Times New Roman" w:cs="Times New Roman"/>
+                <w:kern w:val="0"/>
+                <w:szCs w:val="20"/>
+                <w:lang w:eastAsia="es-419"/>
+                <w14:ligatures w14:val="none"/>
+              </w:rPr>
+              <w:t>25h</w:t>
+            </w:r>
+          </w:p>
+        </w:tc>
+      </w:tr>
+      <w:tr>
+        <w:tc>
+          <w:tcPr>
+            <w:tcW w:w="0" w:type="auto"/>
+            <w:hideMark/>
+          </w:tcPr>
+          <w:p>
+            <w:pPr>
+              <w:spacing w:line="240" w:lineRule="auto"/>
+              <w:rPr>
+                <w:rFonts w:eastAsia="Times New Roman" w:cs="Times New Roman"/>
+                <w:kern w:val="0"/>
+                <w:szCs w:val="20"/>
+                <w:lang w:eastAsia="es-419"/>
+                <w14:ligatures w14:val="none"/>
+              </w:rPr>
+            </w:pPr>
+            <w:r>
+              <w:rPr>
+                <w:rFonts w:eastAsia="Times New Roman" w:cs="Times New Roman"/>
+                <w:b/>
+                <w:bCs/>
+                <w:kern w:val="0"/>
+                <w:szCs w:val="20"/>
+                <w:lang w:eastAsia="es-419"/>
+                <w14:ligatures w14:val="none"/>
+              </w:rPr>
+              <w:t>HT-06</w:t>
+            </w:r>
+          </w:p>
+        </w:tc>
+        <w:tc>
+          <w:tcPr>
+            <w:tcW w:w="0" w:type="auto"/>
+            <w:hideMark/>
+          </w:tcPr>
+          <w:p>
+            <w:pPr>
+              <w:spacing w:line="240" w:lineRule="auto"/>
+              <w:rPr>
+                <w:rFonts w:eastAsia="Times New Roman" w:cs="Times New Roman"/>
+                <w:kern w:val="0"/>
+                <w:szCs w:val="20"/>
+                <w:lang w:eastAsia="es-419"/>
+                <w14:ligatures w14:val="none"/>
+              </w:rPr>
+            </w:pPr>
+            <w:r>
+              <w:rPr>
+                <w:rFonts w:eastAsia="Times New Roman" w:cs="Times New Roman"/>
+                <w:kern w:val="0"/>
+                <w:szCs w:val="20"/>
+                <w:lang w:eastAsia="es-419"/>
+                <w14:ligatures w14:val="none"/>
+              </w:rPr>
+              <w:t>Implementación de validación de datos</w:t>
+            </w:r>
+          </w:p>
+        </w:tc>
+        <w:tc>
+          <w:tcPr>
+            <w:tcW w:w="0" w:type="auto"/>
+            <w:hideMark/>
+          </w:tcPr>
+          <w:p>
+            <w:pPr>
+              <w:spacing w:line="240" w:lineRule="auto"/>
+              <w:rPr>
+                <w:rFonts w:eastAsia="Times New Roman" w:cs="Times New Roman"/>
+                <w:kern w:val="0"/>
+                <w:szCs w:val="20"/>
+                <w:lang w:val="en-US" w:eastAsia="es-419"/>
+                <w14:ligatures w14:val="none"/>
+              </w:rPr>
+            </w:pPr>
+            <w:r>
+              <w:rPr>
+                <w:rFonts w:eastAsia="Times New Roman" w:cs="Times New Roman"/>
+                <w:kern w:val="0"/>
+                <w:szCs w:val="20"/>
+                <w:lang w:val="en-US" w:eastAsia="es-419"/>
+                <w14:ligatures w14:val="none"/>
+              </w:rPr>
+              <w:t>RF1, RF2, RF5, RF8, RF9, RF10</w:t>
+            </w:r>
+          </w:p>
+        </w:tc>
+        <w:tc>
+          <w:tcPr>
+            <w:tcW w:w="0" w:type="auto"/>
+            <w:hideMark/>
+          </w:tcPr>
+          <w:p>
+            <w:pPr>
+              <w:spacing w:line="240" w:lineRule="auto"/>
+              <w:rPr>
+                <w:rFonts w:eastAsia="Times New Roman" w:cs="Times New Roman"/>
+                <w:kern w:val="0"/>
+                <w:szCs w:val="20"/>
+                <w:lang w:eastAsia="es-419"/>
+                <w14:ligatures w14:val="none"/>
+              </w:rPr>
+            </w:pPr>
+            <w:r>
+              <w:rPr>
+                <w:rFonts w:eastAsia="Times New Roman" w:cs="Times New Roman"/>
+                <w:kern w:val="0"/>
+                <w:szCs w:val="20"/>
+                <w:lang w:eastAsia="es-419"/>
+                <w14:ligatures w14:val="none"/>
+              </w:rPr>
+              <w:t>30h</w:t>
+            </w:r>
+          </w:p>
+        </w:tc>
+      </w:tr>
+      <w:tr>
+        <w:tc>
+          <w:tcPr>
+            <w:tcW w:w="0" w:type="auto"/>
+            <w:hideMark/>
+          </w:tcPr>
+          <w:p>
+            <w:pPr>
+              <w:spacing w:line="240" w:lineRule="auto"/>
+              <w:rPr>
+                <w:rFonts w:eastAsia="Times New Roman" w:cs="Times New Roman"/>
+                <w:kern w:val="0"/>
+                <w:szCs w:val="20"/>
+                <w:lang w:eastAsia="es-419"/>
+                <w14:ligatures w14:val="none"/>
+              </w:rPr>
+            </w:pPr>
+            <w:r>
+              <w:rPr>
+                <w:rFonts w:eastAsia="Times New Roman" w:cs="Times New Roman"/>
+                <w:b/>
+                <w:bCs/>
+                <w:kern w:val="0"/>
+                <w:szCs w:val="20"/>
+                <w:lang w:eastAsia="es-419"/>
+                <w14:ligatures w14:val="none"/>
+              </w:rPr>
+              <w:t>HT-07</w:t>
+            </w:r>
+          </w:p>
+        </w:tc>
+        <w:tc>
+          <w:tcPr>
+            <w:tcW w:w="0" w:type="auto"/>
+            <w:hideMark/>
+          </w:tcPr>
+          <w:p>
+            <w:pPr>
+              <w:spacing w:line="240" w:lineRule="auto"/>
+              <w:rPr>
+                <w:rFonts w:eastAsia="Times New Roman" w:cs="Times New Roman"/>
+                <w:kern w:val="0"/>
+                <w:szCs w:val="20"/>
+                <w:lang w:eastAsia="es-419"/>
+                <w14:ligatures w14:val="none"/>
+              </w:rPr>
+            </w:pPr>
+            <w:r>
+              <w:rPr>
+                <w:rFonts w:eastAsia="Times New Roman" w:cs="Times New Roman"/>
+                <w:kern w:val="0"/>
+                <w:szCs w:val="20"/>
+                <w:lang w:eastAsia="es-419"/>
+                <w14:ligatures w14:val="none"/>
+              </w:rPr>
+              <w:t>Despliegue en servidor de producción</w:t>
+            </w:r>
+          </w:p>
+        </w:tc>
+        <w:tc>
+          <w:tcPr>
+            <w:tcW w:w="0" w:type="auto"/>
+            <w:hideMark/>
+          </w:tcPr>
+          <w:p>
+            <w:pPr>
+              <w:spacing w:line="240" w:lineRule="auto"/>
+              <w:rPr>
+                <w:rFonts w:eastAsia="Times New Roman" w:cs="Times New Roman"/>
+                <w:kern w:val="0"/>
+                <w:szCs w:val="20"/>
+                <w:lang w:eastAsia="es-419"/>
+                <w14:ligatures w14:val="none"/>
+              </w:rPr>
+            </w:pPr>
+            <w:r>
+              <w:rPr>
+                <w:rFonts w:eastAsia="Times New Roman" w:cs="Times New Roman"/>
+                <w:kern w:val="0"/>
+                <w:szCs w:val="20"/>
+                <w:lang w:eastAsia="es-419"/>
+                <w14:ligatures w14:val="none"/>
+              </w:rPr>
+              <w:t>RNF1, RNF2</w:t>
+            </w:r>
+          </w:p>
+        </w:tc>
+        <w:tc>
+          <w:tcPr>
+            <w:tcW w:w="0" w:type="auto"/>
+            <w:hideMark/>
+          </w:tcPr>
+          <w:p>
+            <w:pPr>
+              <w:spacing w:line="240" w:lineRule="auto"/>
+              <w:rPr>
+                <w:rFonts w:eastAsia="Times New Roman" w:cs="Times New Roman"/>
+                <w:kern w:val="0"/>
+                <w:szCs w:val="20"/>
+                <w:lang w:eastAsia="es-419"/>
+                <w14:ligatures w14:val="none"/>
+              </w:rPr>
+            </w:pPr>
+            <w:r>
+              <w:rPr>
+                <w:rFonts w:eastAsia="Times New Roman" w:cs="Times New Roman"/>
+                <w:kern w:val="0"/>
+                <w:szCs w:val="20"/>
+                <w:lang w:eastAsia="es-419"/>
+                <w14:ligatures w14:val="none"/>
+              </w:rPr>
+              <w:t>3h</w:t>
+            </w:r>
+          </w:p>
+        </w:tc>
+      </w:tr>
+      <w:tr>
+        <w:tc>
+          <w:tcPr>
+            <w:tcW w:w="0" w:type="auto"/>
+            <w:gridSpan w:val="3"/>
+            <w:hideMark/>
+          </w:tcPr>
+          <w:p>
+            <w:pPr>
+              <w:spacing w:line="240" w:lineRule="auto"/>
+              <w:jc w:val="right"/>
+              <w:rPr>
+                <w:rFonts w:eastAsia="Times New Roman" w:cs="Times New Roman"/>
+                <w:kern w:val="0"/>
+                <w:szCs w:val="20"/>
+                <w:lang w:eastAsia="es-419"/>
+                <w14:ligatures w14:val="none"/>
+              </w:rPr>
+            </w:pPr>
+            <w:r>
+              <w:rPr>
+                <w:rFonts w:eastAsia="Times New Roman" w:cs="Times New Roman"/>
+                <w:b/>
+                <w:bCs/>
+                <w:kern w:val="0"/>
+                <w:szCs w:val="20"/>
+                <w:lang w:eastAsia="es-419"/>
+                <w14:ligatures w14:val="none"/>
+              </w:rPr>
+              <w:t>TOTAL:</w:t>
+            </w:r>
+          </w:p>
+        </w:tc>
+        <w:tc>
+          <w:tcPr>
+            <w:tcW w:w="0" w:type="auto"/>
+            <w:hideMark/>
+          </w:tcPr>
+          <w:p>
+            <w:pPr>
+              <w:spacing w:line="240" w:lineRule="auto"/>
+              <w:rPr>
+                <w:rFonts w:eastAsia="Times New Roman" w:cs="Times New Roman"/>
+                <w:kern w:val="0"/>
+                <w:szCs w:val="20"/>
+                <w:lang w:eastAsia="es-419"/>
+                <w14:ligatures w14:val="none"/>
+              </w:rPr>
+            </w:pPr>
+            <w:r>
+              <w:rPr>
+                <w:rFonts w:eastAsia="Times New Roman" w:cs="Times New Roman"/>
+                <w:b/>
+                <w:bCs/>
+                <w:kern w:val="0"/>
+                <w:szCs w:val="20"/>
+                <w:lang w:eastAsia="es-419"/>
+                <w14:ligatures w14:val="none"/>
+              </w:rPr>
+              <w:t>110h</w:t>
+            </w:r>
+          </w:p>
+        </w:tc>
+      </w:tr>
+    </w:tbl>
     <w:p/>
     <w:tbl>
       <w:tblPr>
@@ -479,7 +1513,6 @@
                 <w:sz w:val="18"/>
                 <w:szCs w:val="16"/>
               </w:rPr>
-              <w:lastRenderedPageBreak/>
               <w:t>HISTORIA TÉCNICA</w:t>
             </w:r>
           </w:p>
@@ -1726,675 +2759,6 @@
         </w:rPr>
       </w:pPr>
     </w:p>
-    <w:tbl>
-      <w:tblPr>
-        <w:tblStyle w:val="Tablaconcuadrcula5"/>
-        <w:tblW w:w="0" w:type="auto"/>
-        <w:tblLook w:val="04A0" w:firstRow="1" w:lastRow="0" w:firstColumn="1" w:lastColumn="0" w:noHBand="0" w:noVBand="1"/>
-      </w:tblPr>
-      <w:tblGrid>
-        <w:gridCol w:w="4508"/>
-        <w:gridCol w:w="4508"/>
-      </w:tblGrid>
-      <w:tr>
-        <w:tc>
-          <w:tcPr>
-            <w:tcW w:w="9016" w:type="dxa"/>
-            <w:gridSpan w:val="2"/>
-          </w:tcPr>
-          <w:p>
-            <w:pPr>
-              <w:spacing w:line="240" w:lineRule="auto"/>
-              <w:jc w:val="center"/>
-              <w:rPr>
-                <w:rFonts w:eastAsia="Aptos"/>
-                <w:b/>
-                <w:bCs/>
-                <w:sz w:val="18"/>
-                <w:szCs w:val="16"/>
-              </w:rPr>
-            </w:pPr>
-            <w:r>
-              <w:rPr>
-                <w:rFonts w:eastAsia="Aptos"/>
-                <w:b/>
-                <w:bCs/>
-                <w:sz w:val="18"/>
-                <w:szCs w:val="16"/>
-              </w:rPr>
-              <w:t>HISTORIA TÉCNICA</w:t>
-            </w:r>
-          </w:p>
-        </w:tc>
-      </w:tr>
-      <w:tr>
-        <w:tc>
-          <w:tcPr>
-            <w:tcW w:w="9016" w:type="dxa"/>
-            <w:gridSpan w:val="2"/>
-          </w:tcPr>
-          <w:p>
-            <w:pPr>
-              <w:spacing w:line="240" w:lineRule="auto"/>
-              <w:jc w:val="center"/>
-              <w:rPr>
-                <w:rFonts w:eastAsia="Aptos"/>
-                <w:sz w:val="18"/>
-                <w:szCs w:val="16"/>
-              </w:rPr>
-            </w:pPr>
-            <w:r>
-              <w:rPr>
-                <w:rFonts w:eastAsia="Aptos"/>
-                <w:b/>
-                <w:bCs/>
-                <w:sz w:val="18"/>
-                <w:szCs w:val="16"/>
-              </w:rPr>
-              <w:t xml:space="preserve">IDENTIFICADOR: </w:t>
-            </w:r>
-            <w:r>
-              <w:rPr>
-                <w:rFonts w:eastAsia="Aptos"/>
-                <w:sz w:val="18"/>
-                <w:szCs w:val="16"/>
-              </w:rPr>
-              <w:t>HT-03</w:t>
-            </w:r>
-          </w:p>
-        </w:tc>
-      </w:tr>
-      <w:tr>
-        <w:tc>
-          <w:tcPr>
-            <w:tcW w:w="4508" w:type="dxa"/>
-          </w:tcPr>
-          <w:p>
-            <w:pPr>
-              <w:spacing w:line="240" w:lineRule="auto"/>
-              <w:jc w:val="center"/>
-              <w:rPr>
-                <w:rFonts w:eastAsia="Aptos"/>
-                <w:b/>
-                <w:bCs/>
-                <w:sz w:val="18"/>
-                <w:szCs w:val="16"/>
-              </w:rPr>
-            </w:pPr>
-            <w:r>
-              <w:rPr>
-                <w:rFonts w:eastAsia="Aptos"/>
-                <w:b/>
-                <w:bCs/>
-                <w:sz w:val="18"/>
-                <w:szCs w:val="16"/>
-              </w:rPr>
-              <w:t>NOMBRE DE LA HISTORIA:</w:t>
-            </w:r>
-          </w:p>
-        </w:tc>
-        <w:tc>
-          <w:tcPr>
-            <w:tcW w:w="4508" w:type="dxa"/>
-          </w:tcPr>
-          <w:p>
-            <w:pPr>
-              <w:spacing w:line="240" w:lineRule="auto"/>
-              <w:jc w:val="center"/>
-              <w:rPr>
-                <w:rFonts w:eastAsia="Aptos"/>
-                <w:sz w:val="18"/>
-                <w:szCs w:val="16"/>
-              </w:rPr>
-            </w:pPr>
-            <w:r>
-              <w:rPr>
-                <w:rFonts w:eastAsia="Aptos"/>
-                <w:sz w:val="18"/>
-                <w:szCs w:val="16"/>
-              </w:rPr>
-              <w:t>Diseño y modelado de base de datos</w:t>
-            </w:r>
-          </w:p>
-        </w:tc>
-      </w:tr>
-      <w:tr>
-        <w:tc>
-          <w:tcPr>
-            <w:tcW w:w="4508" w:type="dxa"/>
-          </w:tcPr>
-          <w:p>
-            <w:pPr>
-              <w:spacing w:line="240" w:lineRule="auto"/>
-              <w:jc w:val="both"/>
-              <w:rPr>
-                <w:rFonts w:eastAsia="Aptos"/>
-                <w:b/>
-                <w:bCs/>
-                <w:sz w:val="18"/>
-                <w:szCs w:val="16"/>
-              </w:rPr>
-            </w:pPr>
-            <w:r>
-              <w:rPr>
-                <w:rFonts w:eastAsia="Aptos"/>
-                <w:b/>
-                <w:bCs/>
-                <w:sz w:val="18"/>
-                <w:szCs w:val="16"/>
-              </w:rPr>
-              <w:t>MODIFICACIÓN:</w:t>
-            </w:r>
-          </w:p>
-          <w:p>
-            <w:pPr>
-              <w:spacing w:line="240" w:lineRule="auto"/>
-              <w:rPr>
-                <w:rFonts w:eastAsia="Aptos"/>
-                <w:sz w:val="18"/>
-                <w:szCs w:val="16"/>
-              </w:rPr>
-            </w:pPr>
-            <w:r>
-              <w:rPr>
-                <w:rFonts w:eastAsia="Aptos"/>
-                <w:sz w:val="18"/>
-                <w:szCs w:val="16"/>
-              </w:rPr>
-              <w:t>Ninguna</w:t>
-            </w:r>
-          </w:p>
-        </w:tc>
-        <w:tc>
-          <w:tcPr>
-            <w:tcW w:w="4508" w:type="dxa"/>
-          </w:tcPr>
-          <w:p>
-            <w:pPr>
-              <w:spacing w:line="240" w:lineRule="auto"/>
-              <w:jc w:val="both"/>
-              <w:rPr>
-                <w:rFonts w:eastAsia="Aptos"/>
-                <w:b/>
-                <w:bCs/>
-                <w:sz w:val="18"/>
-                <w:szCs w:val="16"/>
-              </w:rPr>
-            </w:pPr>
-            <w:r>
-              <w:rPr>
-                <w:rFonts w:eastAsia="Aptos"/>
-                <w:b/>
-                <w:bCs/>
-                <w:sz w:val="18"/>
-                <w:szCs w:val="16"/>
-              </w:rPr>
-              <w:t>USUARIO:</w:t>
-            </w:r>
-          </w:p>
-          <w:p>
-            <w:pPr>
-              <w:spacing w:line="240" w:lineRule="auto"/>
-              <w:jc w:val="both"/>
-              <w:rPr>
-                <w:rFonts w:eastAsia="Aptos"/>
-                <w:sz w:val="18"/>
-                <w:szCs w:val="16"/>
-              </w:rPr>
-            </w:pPr>
-            <w:r>
-              <w:rPr>
-                <w:rFonts w:eastAsia="Aptos"/>
-                <w:sz w:val="18"/>
-                <w:szCs w:val="16"/>
-              </w:rPr>
-              <w:t>Developer Team</w:t>
-            </w:r>
-          </w:p>
-        </w:tc>
-      </w:tr>
-      <w:tr>
-        <w:tc>
-          <w:tcPr>
-            <w:tcW w:w="4508" w:type="dxa"/>
-          </w:tcPr>
-          <w:p>
-            <w:pPr>
-              <w:spacing w:line="240" w:lineRule="auto"/>
-              <w:jc w:val="both"/>
-              <w:rPr>
-                <w:rFonts w:eastAsia="Aptos"/>
-                <w:b/>
-                <w:bCs/>
-                <w:sz w:val="18"/>
-                <w:szCs w:val="16"/>
-              </w:rPr>
-            </w:pPr>
-            <w:r>
-              <w:rPr>
-                <w:rFonts w:eastAsia="Aptos"/>
-                <w:b/>
-                <w:bCs/>
-                <w:sz w:val="18"/>
-                <w:szCs w:val="16"/>
-              </w:rPr>
-              <w:t>PRIORIDAD EN EL NEGOCIO:</w:t>
-            </w:r>
-          </w:p>
-          <w:p>
-            <w:pPr>
-              <w:spacing w:line="240" w:lineRule="auto"/>
-              <w:jc w:val="both"/>
-              <w:rPr>
-                <w:rFonts w:eastAsia="Aptos"/>
-                <w:sz w:val="18"/>
-                <w:szCs w:val="16"/>
-              </w:rPr>
-            </w:pPr>
-            <w:r>
-              <w:rPr>
-                <w:rFonts w:eastAsia="Aptos"/>
-                <w:sz w:val="18"/>
-                <w:szCs w:val="16"/>
-              </w:rPr>
-              <w:t>Alta</w:t>
-            </w:r>
-          </w:p>
-        </w:tc>
-        <w:tc>
-          <w:tcPr>
-            <w:tcW w:w="4508" w:type="dxa"/>
-          </w:tcPr>
-          <w:p>
-            <w:pPr>
-              <w:spacing w:line="240" w:lineRule="auto"/>
-              <w:jc w:val="both"/>
-              <w:rPr>
-                <w:rFonts w:eastAsia="Aptos"/>
-                <w:b/>
-                <w:bCs/>
-                <w:sz w:val="18"/>
-                <w:szCs w:val="16"/>
-              </w:rPr>
-            </w:pPr>
-            <w:r>
-              <w:rPr>
-                <w:rFonts w:eastAsia="Aptos"/>
-                <w:b/>
-                <w:bCs/>
-                <w:sz w:val="18"/>
-                <w:szCs w:val="16"/>
-              </w:rPr>
-              <w:t>RIESGO EN EL DESARROLLO:</w:t>
-            </w:r>
-          </w:p>
-          <w:p>
-            <w:pPr>
-              <w:spacing w:line="240" w:lineRule="auto"/>
-              <w:jc w:val="both"/>
-              <w:rPr>
-                <w:rFonts w:eastAsia="Aptos"/>
-                <w:sz w:val="18"/>
-                <w:szCs w:val="16"/>
-              </w:rPr>
-            </w:pPr>
-            <w:r>
-              <w:rPr>
-                <w:rFonts w:eastAsia="Aptos"/>
-                <w:sz w:val="18"/>
-                <w:szCs w:val="16"/>
-              </w:rPr>
-              <w:t>Medio</w:t>
-            </w:r>
-          </w:p>
-        </w:tc>
-      </w:tr>
-      <w:tr>
-        <w:tc>
-          <w:tcPr>
-            <w:tcW w:w="4508" w:type="dxa"/>
-          </w:tcPr>
-          <w:p>
-            <w:pPr>
-              <w:spacing w:line="240" w:lineRule="auto"/>
-              <w:jc w:val="both"/>
-              <w:rPr>
-                <w:rFonts w:eastAsia="Aptos"/>
-                <w:b/>
-                <w:bCs/>
-                <w:sz w:val="18"/>
-                <w:szCs w:val="16"/>
-              </w:rPr>
-            </w:pPr>
-            <w:r>
-              <w:rPr>
-                <w:rFonts w:eastAsia="Aptos"/>
-                <w:b/>
-                <w:bCs/>
-                <w:sz w:val="18"/>
-                <w:szCs w:val="16"/>
-              </w:rPr>
-              <w:t>PUNTOS ESTIMADOS:</w:t>
-            </w:r>
-          </w:p>
-          <w:p>
-            <w:pPr>
-              <w:spacing w:line="240" w:lineRule="auto"/>
-              <w:jc w:val="both"/>
-              <w:rPr>
-                <w:rFonts w:eastAsia="Aptos"/>
-                <w:sz w:val="18"/>
-                <w:szCs w:val="16"/>
-              </w:rPr>
-            </w:pPr>
-            <w:r>
-              <w:rPr>
-                <w:rFonts w:eastAsia="Aptos"/>
-                <w:sz w:val="18"/>
-                <w:szCs w:val="16"/>
-              </w:rPr>
-              <w:t>20</w:t>
-            </w:r>
-          </w:p>
-        </w:tc>
-        <w:tc>
-          <w:tcPr>
-            <w:tcW w:w="4508" w:type="dxa"/>
-          </w:tcPr>
-          <w:p>
-            <w:pPr>
-              <w:spacing w:line="240" w:lineRule="auto"/>
-              <w:jc w:val="both"/>
-              <w:rPr>
-                <w:rFonts w:eastAsia="Aptos"/>
-                <w:b/>
-                <w:bCs/>
-                <w:sz w:val="18"/>
-                <w:szCs w:val="16"/>
-              </w:rPr>
-            </w:pPr>
-            <w:r>
-              <w:rPr>
-                <w:rFonts w:eastAsia="Aptos"/>
-                <w:b/>
-                <w:bCs/>
-                <w:sz w:val="18"/>
-                <w:szCs w:val="16"/>
-              </w:rPr>
-              <w:t>ITERACIÓN ASIGNADA:</w:t>
-            </w:r>
-          </w:p>
-          <w:p>
-            <w:pPr>
-              <w:spacing w:line="240" w:lineRule="auto"/>
-              <w:jc w:val="both"/>
-              <w:rPr>
-                <w:rFonts w:eastAsia="Aptos"/>
-                <w:sz w:val="18"/>
-                <w:szCs w:val="16"/>
-              </w:rPr>
-            </w:pPr>
-            <w:r>
-              <w:rPr>
-                <w:rFonts w:eastAsia="Aptos"/>
-                <w:sz w:val="18"/>
-                <w:szCs w:val="16"/>
-              </w:rPr>
-              <w:t>1</w:t>
-            </w:r>
-          </w:p>
-        </w:tc>
-      </w:tr>
-      <w:tr>
-        <w:tc>
-          <w:tcPr>
-            <w:tcW w:w="4508" w:type="dxa"/>
-          </w:tcPr>
-          <w:p>
-            <w:pPr>
-              <w:spacing w:line="240" w:lineRule="auto"/>
-              <w:jc w:val="both"/>
-              <w:rPr>
-                <w:rFonts w:eastAsia="Aptos"/>
-                <w:b/>
-                <w:bCs/>
-                <w:sz w:val="18"/>
-                <w:szCs w:val="16"/>
-              </w:rPr>
-            </w:pPr>
-            <w:r>
-              <w:rPr>
-                <w:rFonts w:eastAsia="Aptos"/>
-                <w:b/>
-                <w:bCs/>
-                <w:sz w:val="18"/>
-                <w:szCs w:val="16"/>
-              </w:rPr>
-              <w:t>PROGRAMADOR RESPONSABLE:</w:t>
-            </w:r>
-          </w:p>
-        </w:tc>
-        <w:tc>
-          <w:tcPr>
-            <w:tcW w:w="4508" w:type="dxa"/>
-          </w:tcPr>
-          <w:p>
-            <w:pPr>
-              <w:spacing w:line="240" w:lineRule="auto"/>
-              <w:jc w:val="both"/>
-              <w:rPr>
-                <w:rFonts w:eastAsia="Aptos"/>
-                <w:sz w:val="18"/>
-                <w:szCs w:val="16"/>
-              </w:rPr>
-            </w:pPr>
-          </w:p>
-        </w:tc>
-      </w:tr>
-      <w:tr>
-        <w:tc>
-          <w:tcPr>
-            <w:tcW w:w="9016" w:type="dxa"/>
-            <w:gridSpan w:val="2"/>
-          </w:tcPr>
-          <w:p>
-            <w:pPr>
-              <w:spacing w:line="240" w:lineRule="auto"/>
-              <w:jc w:val="both"/>
-              <w:rPr>
-                <w:rFonts w:eastAsia="Aptos"/>
-                <w:b/>
-                <w:bCs/>
-                <w:sz w:val="18"/>
-                <w:szCs w:val="16"/>
-              </w:rPr>
-            </w:pPr>
-            <w:r>
-              <w:rPr>
-                <w:rFonts w:eastAsia="Aptos"/>
-                <w:b/>
-                <w:bCs/>
-                <w:sz w:val="18"/>
-                <w:szCs w:val="16"/>
-              </w:rPr>
-              <w:t>DESCRIPCIÓN:</w:t>
-            </w:r>
-          </w:p>
-          <w:p>
-            <w:pPr>
-              <w:spacing w:line="240" w:lineRule="auto"/>
-              <w:jc w:val="both"/>
-              <w:rPr>
-                <w:rFonts w:eastAsia="Aptos"/>
-                <w:sz w:val="18"/>
-                <w:szCs w:val="16"/>
-              </w:rPr>
-            </w:pPr>
-            <w:r>
-              <w:rPr>
-                <w:rFonts w:eastAsia="Aptos"/>
-                <w:sz w:val="18"/>
-                <w:szCs w:val="16"/>
-              </w:rPr>
-              <w:t>Yo, como usuario necesito analizar detalladamente los requisitos del cliente para que el diseño de la base de datos cumpla con las funcionalidad requeridas.</w:t>
-            </w:r>
-          </w:p>
-        </w:tc>
-      </w:tr>
-      <w:tr>
-        <w:tc>
-          <w:tcPr>
-            <w:tcW w:w="9016" w:type="dxa"/>
-            <w:gridSpan w:val="2"/>
-          </w:tcPr>
-          <w:p>
-            <w:pPr>
-              <w:spacing w:line="240" w:lineRule="auto"/>
-              <w:jc w:val="both"/>
-              <w:rPr>
-                <w:rFonts w:eastAsia="Aptos"/>
-                <w:b/>
-                <w:bCs/>
-                <w:sz w:val="18"/>
-                <w:szCs w:val="16"/>
-              </w:rPr>
-            </w:pPr>
-            <w:r>
-              <w:rPr>
-                <w:rFonts w:eastAsia="Aptos"/>
-                <w:b/>
-                <w:bCs/>
-                <w:sz w:val="18"/>
-                <w:szCs w:val="16"/>
-              </w:rPr>
-              <w:t>OBSERVACIÓN:</w:t>
-            </w:r>
-          </w:p>
-          <w:p>
-            <w:pPr>
-              <w:spacing w:line="240" w:lineRule="auto"/>
-              <w:jc w:val="both"/>
-              <w:rPr>
-                <w:rFonts w:eastAsia="Aptos"/>
-                <w:sz w:val="18"/>
-                <w:szCs w:val="16"/>
-              </w:rPr>
-            </w:pPr>
-            <w:r>
-              <w:rPr>
-                <w:rFonts w:eastAsia="Aptos"/>
-                <w:sz w:val="18"/>
-                <w:szCs w:val="16"/>
-              </w:rPr>
-              <w:t xml:space="preserve">Utilizar software para modelado de base datos </w:t>
-            </w:r>
-          </w:p>
-        </w:tc>
-      </w:tr>
-      <w:tr>
-        <w:tc>
-          <w:tcPr>
-            <w:tcW w:w="9016" w:type="dxa"/>
-            <w:gridSpan w:val="2"/>
-          </w:tcPr>
-          <w:p>
-            <w:pPr>
-              <w:spacing w:line="240" w:lineRule="auto"/>
-              <w:jc w:val="both"/>
-              <w:rPr>
-                <w:rFonts w:eastAsia="Aptos"/>
-                <w:b/>
-                <w:bCs/>
-                <w:sz w:val="18"/>
-                <w:szCs w:val="16"/>
-              </w:rPr>
-            </w:pPr>
-            <w:r>
-              <w:rPr>
-                <w:rFonts w:eastAsia="Aptos"/>
-                <w:b/>
-                <w:bCs/>
-                <w:sz w:val="18"/>
-                <w:szCs w:val="16"/>
-              </w:rPr>
-              <w:t>CRITERIOS DE ACEPTACIÓN:</w:t>
-            </w:r>
-          </w:p>
-          <w:p>
-            <w:pPr>
-              <w:numPr>
-                <w:ilvl w:val="0"/>
-                <w:numId w:val="22"/>
-              </w:numPr>
-              <w:spacing w:line="259" w:lineRule="auto"/>
-              <w:contextualSpacing/>
-              <w:jc w:val="both"/>
-              <w:rPr>
-                <w:rFonts w:eastAsia="Aptos"/>
-                <w:sz w:val="18"/>
-                <w:szCs w:val="16"/>
-              </w:rPr>
-            </w:pPr>
-            <w:r>
-              <w:rPr>
-                <w:rFonts w:eastAsia="Aptos"/>
-                <w:sz w:val="18"/>
-                <w:szCs w:val="16"/>
-              </w:rPr>
-              <w:t>La base de datos puede almacenar los datos requeridos.</w:t>
-            </w:r>
-          </w:p>
-          <w:p>
-            <w:pPr>
-              <w:numPr>
-                <w:ilvl w:val="0"/>
-                <w:numId w:val="22"/>
-              </w:numPr>
-              <w:spacing w:line="259" w:lineRule="auto"/>
-              <w:contextualSpacing/>
-              <w:jc w:val="both"/>
-              <w:rPr>
-                <w:rFonts w:eastAsia="Aptos"/>
-                <w:sz w:val="18"/>
-                <w:szCs w:val="16"/>
-              </w:rPr>
-            </w:pPr>
-            <w:r>
-              <w:rPr>
-                <w:rFonts w:eastAsia="Aptos"/>
-                <w:sz w:val="18"/>
-                <w:szCs w:val="16"/>
-              </w:rPr>
-              <w:t>La base de datos cumple con las restricciones del negocio.</w:t>
-            </w:r>
-          </w:p>
-        </w:tc>
-      </w:tr>
-    </w:tbl>
-    <w:p>
-      <w:pPr>
-        <w:spacing w:line="259" w:lineRule="auto"/>
-        <w:jc w:val="both"/>
-        <w:rPr>
-          <w:rFonts w:eastAsia="Aptos" w:cs="Arial"/>
-          <w:color w:val="000000"/>
-          <w:sz w:val="24"/>
-          <w:szCs w:val="22"/>
-        </w:rPr>
-      </w:pPr>
-    </w:p>
-    <w:p>
-      <w:pPr>
-        <w:spacing w:line="259" w:lineRule="auto"/>
-        <w:jc w:val="both"/>
-        <w:rPr>
-          <w:rFonts w:eastAsia="Aptos" w:cs="Arial"/>
-          <w:color w:val="000000"/>
-          <w:sz w:val="24"/>
-          <w:szCs w:val="22"/>
-        </w:rPr>
-      </w:pPr>
-    </w:p>
     <w:p>
       <w:pPr>
         <w:spacing w:line="259" w:lineRule="auto"/>
@@ -2447,7 +2811,6 @@
                 <w:szCs w:val="16"/>
               </w:rPr>
             </w:pPr>
-            <w:bookmarkStart w:id="2" w:name="_Hlk208816957"/>
             <w:r>
               <w:rPr>
                 <w:rFonts w:eastAsia="Aptos"/>
@@ -2494,15 +2857,7 @@
                 <w:sz w:val="18"/>
                 <w:szCs w:val="16"/>
               </w:rPr>
-              <w:t>HT-0</w:t>
-            </w:r>
-            <w:r>
-              <w:rPr>
-                <w:rFonts w:eastAsia="Aptos"/>
-                <w:sz w:val="18"/>
-                <w:szCs w:val="16"/>
-              </w:rPr>
-              <w:t>4</w:t>
+              <w:t>HT-03</w:t>
             </w:r>
           </w:p>
         </w:tc>
@@ -2556,7 +2911,7 @@
                 <w:sz w:val="18"/>
                 <w:szCs w:val="16"/>
               </w:rPr>
-              <w:t>Configuración del repositorio en línea</w:t>
+              <w:t>Diseño y modelado de base de datos</w:t>
             </w:r>
           </w:p>
         </w:tc>
@@ -2700,7 +3055,7 @@
                 <w:sz w:val="18"/>
                 <w:szCs w:val="16"/>
               </w:rPr>
-              <w:t>Media</w:t>
+              <w:t>Alta</w:t>
             </w:r>
           </w:p>
         </w:tc>
@@ -2747,7 +3102,7 @@
                 <w:sz w:val="18"/>
                 <w:szCs w:val="16"/>
               </w:rPr>
-              <w:t>Bajo</w:t>
+              <w:t>Medio</w:t>
             </w:r>
           </w:p>
         </w:tc>
@@ -2796,7 +3151,7 @@
                 <w:sz w:val="18"/>
                 <w:szCs w:val="16"/>
               </w:rPr>
-              <w:t>2</w:t>
+              <w:t>20</w:t>
             </w:r>
           </w:p>
         </w:tc>
@@ -2939,7 +3294,7 @@
                 <w:sz w:val="18"/>
                 <w:szCs w:val="16"/>
               </w:rPr>
-              <w:t>Yo, como usuario necesito crear y configurar el repositorio remoto en GitHub.</w:t>
+              <w:t>Yo, como usuario necesito analizar detalladamente los requisitos del cliente para que el diseño de la base de datos cumpla con las funcionalidad requeridas.</w:t>
             </w:r>
           </w:p>
         </w:tc>
@@ -2989,7 +3344,7 @@
                 <w:sz w:val="18"/>
                 <w:szCs w:val="16"/>
               </w:rPr>
-              <w:t>La interacción con la base de datos es mediante el ORM de Django</w:t>
+              <w:t xml:space="preserve">Utilizar software para modelado de base datos </w:t>
             </w:r>
           </w:p>
         </w:tc>
@@ -3025,26 +3380,54 @@
           </w:p>
           <w:p>
             <w:pPr>
-              <w:spacing w:line="240" w:lineRule="auto"/>
-              <w:jc w:val="both"/>
-              <w:rPr>
-                <w:rFonts w:eastAsia="Aptos"/>
-                <w:sz w:val="18"/>
-                <w:szCs w:val="16"/>
-              </w:rPr>
-            </w:pPr>
-            <w:r>
-              <w:rPr>
-                <w:rFonts w:eastAsia="Aptos"/>
-                <w:sz w:val="18"/>
-                <w:szCs w:val="16"/>
-              </w:rPr>
-              <w:t>El repositorio permite clonar el proyecto</w:t>
-            </w:r>
-          </w:p>
-        </w:tc>
-      </w:tr>
-      <w:bookmarkEnd w:id="2"/>
+              <w:numPr>
+                <w:ilvl w:val="0"/>
+                <w:numId w:val="22"/>
+              </w:numPr>
+              <w:spacing w:line="259" w:lineRule="auto"/>
+              <w:contextualSpacing/>
+              <w:jc w:val="both"/>
+              <w:rPr>
+                <w:rFonts w:eastAsia="Aptos"/>
+                <w:sz w:val="18"/>
+                <w:szCs w:val="16"/>
+              </w:rPr>
+            </w:pPr>
+            <w:r>
+              <w:rPr>
+                <w:rFonts w:eastAsia="Aptos"/>
+                <w:sz w:val="18"/>
+                <w:szCs w:val="16"/>
+              </w:rPr>
+              <w:t>La base de datos puede almacenar los datos requeridos.</w:t>
+            </w:r>
+          </w:p>
+          <w:p>
+            <w:pPr>
+              <w:numPr>
+                <w:ilvl w:val="0"/>
+                <w:numId w:val="22"/>
+              </w:numPr>
+              <w:spacing w:line="259" w:lineRule="auto"/>
+              <w:contextualSpacing/>
+              <w:jc w:val="both"/>
+              <w:rPr>
+                <w:rFonts w:eastAsia="Aptos"/>
+                <w:sz w:val="18"/>
+                <w:szCs w:val="16"/>
+              </w:rPr>
+            </w:pPr>
+            <w:r>
+              <w:rPr>
+                <w:rFonts w:eastAsia="Aptos"/>
+                <w:sz w:val="18"/>
+                <w:szCs w:val="16"/>
+              </w:rPr>
+              <w:t>La base de datos cumple con las restricciones del negocio.</w:t>
+            </w:r>
+          </w:p>
+        </w:tc>
+      </w:tr>
     </w:tbl>
     <w:p>
       <w:pPr>
@@ -3086,6 +3469,7 @@
                 <w:szCs w:val="16"/>
               </w:rPr>
             </w:pPr>
+            <w:bookmarkStart w:id="2" w:name="_Hlk208816957"/>
             <w:r>
               <w:rPr>
                 <w:rFonts w:eastAsia="Aptos"/>
@@ -3139,7 +3523,7 @@
                 <w:sz w:val="18"/>
                 <w:szCs w:val="16"/>
               </w:rPr>
-              <w:t>5</w:t>
+              <w:t>4</w:t>
             </w:r>
           </w:p>
         </w:tc>
@@ -3193,7 +3577,7 @@
                 <w:sz w:val="18"/>
                 <w:szCs w:val="16"/>
               </w:rPr>
-              <w:t>Implementación de la capa de acceso a datos</w:t>
+              <w:t>Configuración del repositorio en línea</w:t>
             </w:r>
           </w:p>
         </w:tc>
@@ -3337,7 +3721,7 @@
                 <w:sz w:val="18"/>
                 <w:szCs w:val="16"/>
               </w:rPr>
-              <w:t>Alta</w:t>
+              <w:t>Media</w:t>
             </w:r>
           </w:p>
         </w:tc>
@@ -3384,7 +3768,7 @@
                 <w:sz w:val="18"/>
                 <w:szCs w:val="16"/>
               </w:rPr>
-              <w:t>Medio</w:t>
+              <w:t>Bajo</w:t>
             </w:r>
           </w:p>
         </w:tc>
@@ -3433,7 +3817,7 @@
                 <w:sz w:val="18"/>
                 <w:szCs w:val="16"/>
               </w:rPr>
-              <w:t>25</w:t>
+              <w:t>2</w:t>
             </w:r>
           </w:p>
         </w:tc>
@@ -3576,7 +3960,7 @@
                 <w:sz w:val="18"/>
                 <w:szCs w:val="16"/>
               </w:rPr>
-              <w:t>Yo, como usuario necesito interactuar con la base de datos</w:t>
+              <w:t>Yo, como usuario necesito crear y configurar el repositorio remoto en GitHub.</w:t>
             </w:r>
           </w:p>
         </w:tc>
@@ -3676,11 +4060,12 @@
                 <w:sz w:val="18"/>
                 <w:szCs w:val="16"/>
               </w:rPr>
-              <w:t>Operaciones CRUD con todas las clases de la base de datos</w:t>
-            </w:r>
-          </w:p>
-        </w:tc>
-      </w:tr>
+              <w:t>El repositorio permite clonar el proyecto</w:t>
+            </w:r>
+          </w:p>
+        </w:tc>
+      </w:tr>
+      <w:bookmarkEnd w:id="2"/>
     </w:tbl>
     <w:p>
       <w:pPr>
@@ -3767,7 +4152,15 @@
                 <w:sz w:val="18"/>
                 <w:szCs w:val="16"/>
               </w:rPr>
-              <w:t>HT-06</w:t>
+              <w:t>HT-0</w:t>
+            </w:r>
+            <w:r>
+              <w:rPr>
+                <w:rFonts w:eastAsia="Aptos"/>
+                <w:sz w:val="18"/>
+                <w:szCs w:val="16"/>
+              </w:rPr>
+              <w:t>5</w:t>
             </w:r>
           </w:p>
         </w:tc>
@@ -3821,7 +4214,7 @@
                 <w:sz w:val="18"/>
                 <w:szCs w:val="16"/>
               </w:rPr>
-              <w:t>Implementación de validación de datos</w:t>
+              <w:t>Implementación de la capa de acceso a datos</w:t>
             </w:r>
           </w:p>
         </w:tc>
@@ -4012,7 +4405,7 @@
                 <w:sz w:val="18"/>
                 <w:szCs w:val="16"/>
               </w:rPr>
-              <w:t>Bajo</w:t>
+              <w:t>Medio</w:t>
             </w:r>
           </w:p>
         </w:tc>
@@ -4061,7 +4454,7 @@
                 <w:sz w:val="18"/>
                 <w:szCs w:val="16"/>
               </w:rPr>
-              <w:t>30</w:t>
+              <w:t>25</w:t>
             </w:r>
           </w:p>
         </w:tc>
@@ -4108,7 +4501,7 @@
                 <w:sz w:val="18"/>
                 <w:szCs w:val="16"/>
               </w:rPr>
-              <w:t>2</w:t>
+              <w:t>1</w:t>
             </w:r>
           </w:p>
         </w:tc>
@@ -4204,7 +4597,7 @@
                 <w:sz w:val="18"/>
                 <w:szCs w:val="16"/>
               </w:rPr>
-              <w:t>Yo, como usuario necesito implementar reglas de validación de datos en el frontend y backend</w:t>
+              <w:t>Yo, como usuario necesito interactuar con la base de datos</w:t>
             </w:r>
           </w:p>
         </w:tc>
@@ -4248,6 +4641,14 @@
                 <w:szCs w:val="16"/>
               </w:rPr>
             </w:pPr>
+            <w:r>
+              <w:rPr>
+                <w:rFonts w:eastAsia="Aptos"/>
+                <w:sz w:val="18"/>
+                <w:szCs w:val="16"/>
+              </w:rPr>
+              <w:t>La interacción con la base de datos es mediante el ORM de Django</w:t>
+            </w:r>
           </w:p>
         </w:tc>
       </w:tr>
@@ -4282,50 +4683,21 @@
           </w:p>
           <w:p>
             <w:pPr>
-              <w:numPr>
-                <w:ilvl w:val="0"/>
-                <w:numId w:val="23"/>
-              </w:numPr>
-              <w:spacing w:line="240" w:lineRule="auto"/>
-              <w:contextualSpacing/>
-              <w:jc w:val="both"/>
-              <w:rPr>
-                <w:rFonts w:eastAsia="Aptos"/>
-                <w:sz w:val="18"/>
-                <w:szCs w:val="16"/>
-              </w:rPr>
-            </w:pPr>
-            <w:r>
-              <w:rPr>
-                <w:rFonts w:eastAsia="Aptos"/>
-                <w:sz w:val="18"/>
-                <w:szCs w:val="16"/>
-              </w:rPr>
-              <w:t>El sistema rechaza datos inválidos o duplicados en backend y frontend.</w:t>
-            </w:r>
-          </w:p>
-          <w:p>
-            <w:pPr>
-              <w:numPr>
-                <w:ilvl w:val="0"/>
-                <w:numId w:val="23"/>
-              </w:numPr>
-              <w:spacing w:line="240" w:lineRule="auto"/>
-              <w:contextualSpacing/>
-              <w:jc w:val="both"/>
-              <w:rPr>
-                <w:rFonts w:eastAsia="Aptos"/>
-                <w:sz w:val="18"/>
-                <w:szCs w:val="16"/>
-              </w:rPr>
-            </w:pPr>
-            <w:r>
-              <w:rPr>
-                <w:rFonts w:eastAsia="Aptos"/>
-                <w:sz w:val="18"/>
-                <w:szCs w:val="16"/>
-              </w:rPr>
-              <w:t>Los formularios muestran mensajes de error específicos al usuario.</w:t>
+              <w:spacing w:line="240" w:lineRule="auto"/>
+              <w:jc w:val="both"/>
+              <w:rPr>
+                <w:rFonts w:eastAsia="Aptos"/>
+                <w:sz w:val="18"/>
+                <w:szCs w:val="16"/>
+              </w:rPr>
+            </w:pPr>
+            <w:r>
+              <w:rPr>
+                <w:rFonts w:eastAsia="Aptos"/>
+                <w:sz w:val="18"/>
+                <w:szCs w:val="16"/>
+              </w:rPr>
+              <w:t>Operaciones CRUD con todas las clases de la base de datos</w:t>
             </w:r>
           </w:p>
         </w:tc>
@@ -4391,6 +4763,644 @@
         </w:rPr>
       </w:pPr>
     </w:p>
+    <w:tbl>
+      <w:tblPr>
+        <w:tblStyle w:val="Tablaconcuadrcula5"/>
+        <w:tblW w:w="0" w:type="auto"/>
+        <w:tblLook w:val="04A0" w:firstRow="1" w:lastRow="0" w:firstColumn="1" w:lastColumn="0" w:noHBand="0" w:noVBand="1"/>
+      </w:tblPr>
+      <w:tblGrid>
+        <w:gridCol w:w="4508"/>
+        <w:gridCol w:w="4508"/>
+      </w:tblGrid>
+      <w:tr>
+        <w:tc>
+          <w:tcPr>
+            <w:tcW w:w="9016" w:type="dxa"/>
+            <w:gridSpan w:val="2"/>
+          </w:tcPr>
+          <w:p>
+            <w:pPr>
+              <w:spacing w:line="240" w:lineRule="auto"/>
+              <w:jc w:val="center"/>
+              <w:rPr>
+                <w:rFonts w:eastAsia="Aptos"/>
+                <w:b/>
+                <w:bCs/>
+                <w:sz w:val="18"/>
+                <w:szCs w:val="16"/>
+              </w:rPr>
+            </w:pPr>
+            <w:r>
+              <w:rPr>
+                <w:rFonts w:eastAsia="Aptos"/>
+                <w:b/>
+                <w:bCs/>
+                <w:sz w:val="18"/>
+                <w:szCs w:val="16"/>
+              </w:rPr>
+              <w:lastRenderedPageBreak/>
+              <w:t>HISTORIA TÉCNICA</w:t>
+            </w:r>
+          </w:p>
+        </w:tc>
+      </w:tr>
+      <w:tr>
+        <w:tc>
+          <w:tcPr>
+            <w:tcW w:w="9016" w:type="dxa"/>
+            <w:gridSpan w:val="2"/>
+          </w:tcPr>
+          <w:p>
+            <w:pPr>
+              <w:spacing w:line="240" w:lineRule="auto"/>
+              <w:jc w:val="center"/>
+              <w:rPr>
+                <w:rFonts w:eastAsia="Aptos"/>
+                <w:sz w:val="18"/>
+                <w:szCs w:val="16"/>
+              </w:rPr>
+            </w:pPr>
+            <w:r>
+              <w:rPr>
+                <w:rFonts w:eastAsia="Aptos"/>
+                <w:b/>
+                <w:bCs/>
+                <w:sz w:val="18"/>
+                <w:szCs w:val="16"/>
+              </w:rPr>
+              <w:t xml:space="preserve">IDENTIFICADOR: </w:t>
+            </w:r>
+            <w:r>
+              <w:rPr>
+                <w:rFonts w:eastAsia="Aptos"/>
+                <w:sz w:val="18"/>
+                <w:szCs w:val="16"/>
+              </w:rPr>
+              <w:t>HT-06</w:t>
+            </w:r>
+          </w:p>
+        </w:tc>
+      </w:tr>
+      <w:tr>
+        <w:tc>
+          <w:tcPr>
+            <w:tcW w:w="4508" w:type="dxa"/>
+          </w:tcPr>
+          <w:p>
+            <w:pPr>
+              <w:spacing w:line="240" w:lineRule="auto"/>
+              <w:jc w:val="center"/>
+              <w:rPr>
+                <w:rFonts w:eastAsia="Aptos"/>
+                <w:b/>
+                <w:bCs/>
+                <w:sz w:val="18"/>
+                <w:szCs w:val="16"/>
+              </w:rPr>
+            </w:pPr>
+            <w:r>
+              <w:rPr>
+                <w:rFonts w:eastAsia="Aptos"/>
+                <w:b/>
+                <w:bCs/>
+                <w:sz w:val="18"/>
+                <w:szCs w:val="16"/>
+              </w:rPr>
+              <w:t>NOMBRE DE LA HISTORIA:</w:t>
+            </w:r>
+          </w:p>
+        </w:tc>
+        <w:tc>
+          <w:tcPr>
+            <w:tcW w:w="4508" w:type="dxa"/>
+          </w:tcPr>
+          <w:p>
+            <w:pPr>
+              <w:spacing w:line="240" w:lineRule="auto"/>
+              <w:jc w:val="center"/>
+              <w:rPr>
+                <w:rFonts w:eastAsia="Aptos"/>
+                <w:sz w:val="18"/>
+                <w:szCs w:val="16"/>
+              </w:rPr>
+            </w:pPr>
+            <w:r>
+              <w:rPr>
+                <w:rFonts w:eastAsia="Aptos"/>
+                <w:sz w:val="18"/>
+                <w:szCs w:val="16"/>
+              </w:rPr>
+              <w:t>Implementación de validación de datos</w:t>
+            </w:r>
+          </w:p>
+        </w:tc>
+      </w:tr>
+      <w:tr>
+        <w:tc>
+          <w:tcPr>
+            <w:tcW w:w="4508" w:type="dxa"/>
+          </w:tcPr>
+          <w:p>
+            <w:pPr>
+              <w:spacing w:line="240" w:lineRule="auto"/>
+              <w:jc w:val="both"/>
+              <w:rPr>
+                <w:rFonts w:eastAsia="Aptos"/>
+                <w:b/>
+                <w:bCs/>
+                <w:sz w:val="18"/>
+                <w:szCs w:val="16"/>
+              </w:rPr>
+            </w:pPr>
+            <w:r>
+              <w:rPr>
+                <w:rFonts w:eastAsia="Aptos"/>
+                <w:b/>
+                <w:bCs/>
+                <w:sz w:val="18"/>
+                <w:szCs w:val="16"/>
+              </w:rPr>
+              <w:t>MODIFICACIÓN:</w:t>
+            </w:r>
+          </w:p>
+          <w:p>
+            <w:pPr>
+              <w:spacing w:line="240" w:lineRule="auto"/>
+              <w:rPr>
+                <w:rFonts w:eastAsia="Aptos"/>
+                <w:sz w:val="18"/>
+                <w:szCs w:val="16"/>
+              </w:rPr>
+            </w:pPr>
+            <w:r>
+              <w:rPr>
+                <w:rFonts w:eastAsia="Aptos"/>
+                <w:sz w:val="18"/>
+                <w:szCs w:val="16"/>
+              </w:rPr>
+              <w:t>Ninguna</w:t>
+            </w:r>
+          </w:p>
+        </w:tc>
+        <w:tc>
+          <w:tcPr>
+            <w:tcW w:w="4508" w:type="dxa"/>
+          </w:tcPr>
+          <w:p>
+            <w:pPr>
+              <w:spacing w:line="240" w:lineRule="auto"/>
+              <w:jc w:val="both"/>
+              <w:rPr>
+                <w:rFonts w:eastAsia="Aptos"/>
+                <w:b/>
+                <w:bCs/>
+                <w:sz w:val="18"/>
+                <w:szCs w:val="16"/>
+              </w:rPr>
+            </w:pPr>
+            <w:r>
+              <w:rPr>
+                <w:rFonts w:eastAsia="Aptos"/>
+                <w:b/>
+                <w:bCs/>
+                <w:sz w:val="18"/>
+                <w:szCs w:val="16"/>
+              </w:rPr>
+              <w:t>USUARIO:</w:t>
+            </w:r>
+          </w:p>
+          <w:p>
+            <w:pPr>
+              <w:spacing w:line="240" w:lineRule="auto"/>
+              <w:jc w:val="both"/>
+              <w:rPr>
+                <w:rFonts w:eastAsia="Aptos"/>
+                <w:sz w:val="18"/>
+                <w:szCs w:val="16"/>
+              </w:rPr>
+            </w:pPr>
+            <w:r>
+              <w:rPr>
+                <w:rFonts w:eastAsia="Aptos"/>
+                <w:sz w:val="18"/>
+                <w:szCs w:val="16"/>
+              </w:rPr>
+              <w:t>Developer Team</w:t>
+            </w:r>
+          </w:p>
+        </w:tc>
+      </w:tr>
+      <w:tr>
+        <w:tc>
+          <w:tcPr>
+            <w:tcW w:w="4508" w:type="dxa"/>
+          </w:tcPr>
+          <w:p>
+            <w:pPr>
+              <w:spacing w:line="240" w:lineRule="auto"/>
+              <w:jc w:val="both"/>
+              <w:rPr>
+                <w:rFonts w:eastAsia="Aptos"/>
+                <w:b/>
+                <w:bCs/>
+                <w:sz w:val="18"/>
+                <w:szCs w:val="16"/>
+              </w:rPr>
+            </w:pPr>
+            <w:r>
+              <w:rPr>
+                <w:rFonts w:eastAsia="Aptos"/>
+                <w:b/>
+                <w:bCs/>
+                <w:sz w:val="18"/>
+                <w:szCs w:val="16"/>
+              </w:rPr>
+              <w:t>PRIORIDAD EN EL NEGOCIO:</w:t>
+            </w:r>
+          </w:p>
+          <w:p>
+            <w:pPr>
+              <w:spacing w:line="240" w:lineRule="auto"/>
+              <w:jc w:val="both"/>
+              <w:rPr>
+                <w:rFonts w:eastAsia="Aptos"/>
+                <w:sz w:val="18"/>
+                <w:szCs w:val="16"/>
+              </w:rPr>
+            </w:pPr>
+            <w:r>
+              <w:rPr>
+                <w:rFonts w:eastAsia="Aptos"/>
+                <w:sz w:val="18"/>
+                <w:szCs w:val="16"/>
+              </w:rPr>
+              <w:t>Alta</w:t>
+            </w:r>
+          </w:p>
+        </w:tc>
+        <w:tc>
+          <w:tcPr>
+            <w:tcW w:w="4508" w:type="dxa"/>
+          </w:tcPr>
+          <w:p>
+            <w:pPr>
+              <w:spacing w:line="240" w:lineRule="auto"/>
+              <w:jc w:val="both"/>
+              <w:rPr>
+                <w:rFonts w:eastAsia="Aptos"/>
+                <w:b/>
+                <w:bCs/>
+                <w:sz w:val="18"/>
+                <w:szCs w:val="16"/>
+              </w:rPr>
+            </w:pPr>
+            <w:r>
+              <w:rPr>
+                <w:rFonts w:eastAsia="Aptos"/>
+                <w:b/>
+                <w:bCs/>
+                <w:sz w:val="18"/>
+                <w:szCs w:val="16"/>
+              </w:rPr>
+              <w:t>RIESGO EN EL DESARROLLO:</w:t>
+            </w:r>
+          </w:p>
+          <w:p>
+            <w:pPr>
+              <w:spacing w:line="240" w:lineRule="auto"/>
+              <w:jc w:val="both"/>
+              <w:rPr>
+                <w:rFonts w:eastAsia="Aptos"/>
+                <w:sz w:val="18"/>
+                <w:szCs w:val="16"/>
+              </w:rPr>
+            </w:pPr>
+            <w:r>
+              <w:rPr>
+                <w:rFonts w:eastAsia="Aptos"/>
+                <w:sz w:val="18"/>
+                <w:szCs w:val="16"/>
+              </w:rPr>
+              <w:t>Bajo</w:t>
+            </w:r>
+          </w:p>
+        </w:tc>
+      </w:tr>
+      <w:tr>
+        <w:tc>
+          <w:tcPr>
+            <w:tcW w:w="4508" w:type="dxa"/>
+          </w:tcPr>
+          <w:p>
+            <w:pPr>
+              <w:spacing w:line="240" w:lineRule="auto"/>
+              <w:jc w:val="both"/>
+              <w:rPr>
+                <w:rFonts w:eastAsia="Aptos"/>
+                <w:b/>
+                <w:bCs/>
+                <w:sz w:val="18"/>
+                <w:szCs w:val="16"/>
+              </w:rPr>
+            </w:pPr>
+            <w:r>
+              <w:rPr>
+                <w:rFonts w:eastAsia="Aptos"/>
+                <w:b/>
+                <w:bCs/>
+                <w:sz w:val="18"/>
+                <w:szCs w:val="16"/>
+              </w:rPr>
+              <w:t>PUNTOS ESTIMADOS:</w:t>
+            </w:r>
+          </w:p>
+          <w:p>
+            <w:pPr>
+              <w:spacing w:line="240" w:lineRule="auto"/>
+              <w:jc w:val="both"/>
+              <w:rPr>
+                <w:rFonts w:eastAsia="Aptos"/>
+                <w:sz w:val="18"/>
+                <w:szCs w:val="16"/>
+              </w:rPr>
+            </w:pPr>
+            <w:r>
+              <w:rPr>
+                <w:rFonts w:eastAsia="Aptos"/>
+                <w:sz w:val="18"/>
+                <w:szCs w:val="16"/>
+              </w:rPr>
+              <w:t>30</w:t>
+            </w:r>
+          </w:p>
+        </w:tc>
+        <w:tc>
+          <w:tcPr>
+            <w:tcW w:w="4508" w:type="dxa"/>
+          </w:tcPr>
+          <w:p>
+            <w:pPr>
+              <w:spacing w:line="240" w:lineRule="auto"/>
+              <w:jc w:val="both"/>
+              <w:rPr>
+                <w:rFonts w:eastAsia="Aptos"/>
+                <w:b/>
+                <w:bCs/>
+                <w:sz w:val="18"/>
+                <w:szCs w:val="16"/>
+              </w:rPr>
+            </w:pPr>
+            <w:r>
+              <w:rPr>
+                <w:rFonts w:eastAsia="Aptos"/>
+                <w:b/>
+                <w:bCs/>
+                <w:sz w:val="18"/>
+                <w:szCs w:val="16"/>
+              </w:rPr>
+              <w:t>ITERACIÓN ASIGNADA:</w:t>
+            </w:r>
+          </w:p>
+          <w:p>
+            <w:pPr>
+              <w:spacing w:line="240" w:lineRule="auto"/>
+              <w:jc w:val="both"/>
+              <w:rPr>
+                <w:rFonts w:eastAsia="Aptos"/>
+                <w:sz w:val="18"/>
+                <w:szCs w:val="16"/>
+              </w:rPr>
+            </w:pPr>
+            <w:r>
+              <w:rPr>
+                <w:rFonts w:eastAsia="Aptos"/>
+                <w:sz w:val="18"/>
+                <w:szCs w:val="16"/>
+              </w:rPr>
+              <w:t>2</w:t>
+            </w:r>
+          </w:p>
+        </w:tc>
+      </w:tr>
+      <w:tr>
+        <w:tc>
+          <w:tcPr>
+            <w:tcW w:w="4508" w:type="dxa"/>
+          </w:tcPr>
+          <w:p>
+            <w:pPr>
+              <w:spacing w:line="240" w:lineRule="auto"/>
+              <w:jc w:val="both"/>
+              <w:rPr>
+                <w:rFonts w:eastAsia="Aptos"/>
+                <w:b/>
+                <w:bCs/>
+                <w:sz w:val="18"/>
+                <w:szCs w:val="16"/>
+              </w:rPr>
+            </w:pPr>
+            <w:r>
+              <w:rPr>
+                <w:rFonts w:eastAsia="Aptos"/>
+                <w:b/>
+                <w:bCs/>
+                <w:sz w:val="18"/>
+                <w:szCs w:val="16"/>
+              </w:rPr>
+              <w:t>PROGRAMADOR RESPONSABLE:</w:t>
+            </w:r>
+          </w:p>
+        </w:tc>
+        <w:tc>
+          <w:tcPr>
+            <w:tcW w:w="4508" w:type="dxa"/>
+          </w:tcPr>
+          <w:p>
+            <w:pPr>
+              <w:spacing w:line="240" w:lineRule="auto"/>
+              <w:jc w:val="both"/>
+              <w:rPr>
+                <w:rFonts w:eastAsia="Aptos"/>
+                <w:sz w:val="18"/>
+                <w:szCs w:val="16"/>
+              </w:rPr>
+            </w:pPr>
+          </w:p>
+        </w:tc>
+      </w:tr>
+      <w:tr>
+        <w:tc>
+          <w:tcPr>
+            <w:tcW w:w="9016" w:type="dxa"/>
+            <w:gridSpan w:val="2"/>
+          </w:tcPr>
+          <w:p>
+            <w:pPr>
+              <w:spacing w:line="240" w:lineRule="auto"/>
+              <w:jc w:val="both"/>
+              <w:rPr>
+                <w:rFonts w:eastAsia="Aptos"/>
+                <w:b/>
+                <w:bCs/>
+                <w:sz w:val="18"/>
+                <w:szCs w:val="16"/>
+              </w:rPr>
+            </w:pPr>
+            <w:r>
+              <w:rPr>
+                <w:rFonts w:eastAsia="Aptos"/>
+                <w:b/>
+                <w:bCs/>
+                <w:sz w:val="18"/>
+                <w:szCs w:val="16"/>
+              </w:rPr>
+              <w:t>DESCRIPCIÓN:</w:t>
+            </w:r>
+          </w:p>
+          <w:p>
+            <w:pPr>
+              <w:spacing w:line="240" w:lineRule="auto"/>
+              <w:jc w:val="both"/>
+              <w:rPr>
+                <w:rFonts w:eastAsia="Aptos"/>
+                <w:sz w:val="18"/>
+                <w:szCs w:val="16"/>
+              </w:rPr>
+            </w:pPr>
+            <w:r>
+              <w:rPr>
+                <w:rFonts w:eastAsia="Aptos"/>
+                <w:sz w:val="18"/>
+                <w:szCs w:val="16"/>
+              </w:rPr>
+              <w:t>Yo, como usuario necesito implementar reglas de validación de datos en el frontend y backend</w:t>
+            </w:r>
+          </w:p>
+        </w:tc>
+      </w:tr>
+      <w:tr>
+        <w:tc>
+          <w:tcPr>
+            <w:tcW w:w="9016" w:type="dxa"/>
+            <w:gridSpan w:val="2"/>
+          </w:tcPr>
+          <w:p>
+            <w:pPr>
+              <w:spacing w:line="240" w:lineRule="auto"/>
+              <w:jc w:val="both"/>
+              <w:rPr>
+                <w:rFonts w:eastAsia="Aptos"/>
+                <w:b/>
+                <w:bCs/>
+                <w:sz w:val="18"/>
+                <w:szCs w:val="16"/>
+              </w:rPr>
+            </w:pPr>
+            <w:r>
+              <w:rPr>
+                <w:rFonts w:eastAsia="Aptos"/>
+                <w:b/>
+                <w:bCs/>
+                <w:sz w:val="18"/>
+                <w:szCs w:val="16"/>
+              </w:rPr>
+              <w:t>OBSERVACIÓN:</w:t>
+            </w:r>
+          </w:p>
+          <w:p>
+            <w:pPr>
+              <w:spacing w:line="240" w:lineRule="auto"/>
+              <w:jc w:val="both"/>
+              <w:rPr>
+                <w:rFonts w:eastAsia="Aptos"/>
+                <w:sz w:val="18"/>
+                <w:szCs w:val="16"/>
+              </w:rPr>
+            </w:pPr>
+          </w:p>
+        </w:tc>
+      </w:tr>
+      <w:tr>
+        <w:tc>
+          <w:tcPr>
+            <w:tcW w:w="9016" w:type="dxa"/>
+            <w:gridSpan w:val="2"/>
+          </w:tcPr>
+          <w:p>
+            <w:pPr>
+              <w:spacing w:line="240" w:lineRule="auto"/>
+              <w:jc w:val="both"/>
+              <w:rPr>
+                <w:rFonts w:eastAsia="Aptos"/>
+                <w:b/>
+                <w:bCs/>
+                <w:sz w:val="18"/>
+                <w:szCs w:val="16"/>
+              </w:rPr>
+            </w:pPr>
+            <w:r>
+              <w:rPr>
+                <w:rFonts w:eastAsia="Aptos"/>
+                <w:b/>
+                <w:bCs/>
+                <w:sz w:val="18"/>
+                <w:szCs w:val="16"/>
+              </w:rPr>
+              <w:t>CRITERIOS DE ACEPTACIÓN:</w:t>
+            </w:r>
+          </w:p>
+          <w:p>
+            <w:pPr>
+              <w:numPr>
+                <w:ilvl w:val="0"/>
+                <w:numId w:val="23"/>
+              </w:numPr>
+              <w:spacing w:line="240" w:lineRule="auto"/>
+              <w:contextualSpacing/>
+              <w:jc w:val="both"/>
+              <w:rPr>
+                <w:rFonts w:eastAsia="Aptos"/>
+                <w:sz w:val="18"/>
+                <w:szCs w:val="16"/>
+              </w:rPr>
+            </w:pPr>
+            <w:r>
+              <w:rPr>
+                <w:rFonts w:eastAsia="Aptos"/>
+                <w:sz w:val="18"/>
+                <w:szCs w:val="16"/>
+              </w:rPr>
+              <w:t>El sistema rechaza datos inválidos o duplicados en backend y frontend.</w:t>
+            </w:r>
+          </w:p>
+          <w:p>
+            <w:pPr>
+              <w:numPr>
+                <w:ilvl w:val="0"/>
+                <w:numId w:val="23"/>
+              </w:numPr>
+              <w:spacing w:line="240" w:lineRule="auto"/>
+              <w:contextualSpacing/>
+              <w:jc w:val="both"/>
+              <w:rPr>
+                <w:rFonts w:eastAsia="Aptos"/>
+                <w:sz w:val="18"/>
+                <w:szCs w:val="16"/>
+              </w:rPr>
+            </w:pPr>
+            <w:r>
+              <w:rPr>
+                <w:rFonts w:eastAsia="Aptos"/>
+                <w:sz w:val="18"/>
+                <w:szCs w:val="16"/>
+              </w:rPr>
+              <w:t>Los formularios muestran mensajes de error específicos al usuario.</w:t>
+            </w:r>
+          </w:p>
+        </w:tc>
+      </w:tr>
+    </w:tbl>
     <w:p>
       <w:pPr>
         <w:spacing w:line="259" w:lineRule="auto"/>
@@ -5398,352 +6408,54 @@
         </w:rPr>
       </w:pPr>
     </w:p>
-    <w:tbl>
-      <w:tblPr>
-        <w:tblStyle w:val="Tablaconcuadrcula1"/>
-        <w:tblW w:w="0" w:type="auto"/>
-        <w:tblLook w:val="04A0" w:firstRow="1" w:lastRow="0" w:firstColumn="1" w:lastColumn="0" w:noHBand="0" w:noVBand="1"/>
-      </w:tblPr>
-      <w:tblGrid>
-        <w:gridCol w:w="4508"/>
-        <w:gridCol w:w="4508"/>
-      </w:tblGrid>
-      <w:tr>
-        <w:tc>
-          <w:tcPr>
-            <w:tcW w:w="9016" w:type="dxa"/>
-            <w:gridSpan w:val="2"/>
-          </w:tcPr>
-          <w:p>
-            <w:pPr>
-              <w:spacing w:line="240" w:lineRule="auto"/>
-              <w:jc w:val="both"/>
-              <w:rPr>
-                <w:rFonts w:eastAsia="Aptos"/>
-                <w:b/>
-                <w:bCs/>
-                <w:sz w:val="18"/>
-                <w:szCs w:val="16"/>
-              </w:rPr>
-            </w:pPr>
-            <w:r>
-              <w:rPr>
-                <w:rFonts w:eastAsia="Aptos"/>
-                <w:b/>
-                <w:bCs/>
-                <w:sz w:val="18"/>
-                <w:szCs w:val="16"/>
-              </w:rPr>
-              <w:t>PRUEBA DE ACEPTACIÓN</w:t>
-            </w:r>
-          </w:p>
-        </w:tc>
-      </w:tr>
-      <w:tr>
-        <w:tc>
-          <w:tcPr>
-            <w:tcW w:w="4508" w:type="dxa"/>
-          </w:tcPr>
-          <w:p>
-            <w:pPr>
-              <w:spacing w:line="240" w:lineRule="auto"/>
-              <w:jc w:val="both"/>
-              <w:rPr>
-                <w:rFonts w:eastAsia="Aptos"/>
-                <w:sz w:val="18"/>
-                <w:szCs w:val="16"/>
-              </w:rPr>
-            </w:pPr>
-            <w:r>
-              <w:rPr>
-                <w:rFonts w:eastAsia="Aptos"/>
-                <w:sz w:val="18"/>
-                <w:szCs w:val="16"/>
-              </w:rPr>
-              <w:t>Código: P_18_HT_02</w:t>
-            </w:r>
-          </w:p>
-        </w:tc>
-        <w:tc>
-          <w:tcPr>
-            <w:tcW w:w="4508" w:type="dxa"/>
-          </w:tcPr>
-          <w:p>
-            <w:pPr>
-              <w:spacing w:line="240" w:lineRule="auto"/>
-              <w:jc w:val="both"/>
-              <w:rPr>
-                <w:rFonts w:eastAsia="Aptos"/>
-                <w:sz w:val="18"/>
-                <w:szCs w:val="16"/>
-              </w:rPr>
-            </w:pPr>
-            <w:r>
-              <w:rPr>
-                <w:rFonts w:eastAsia="Aptos"/>
-                <w:sz w:val="18"/>
-                <w:szCs w:val="16"/>
-              </w:rPr>
-              <w:t>Tarea de ingeniería: Definición de la arquitectura de la aplicación web</w:t>
-            </w:r>
-          </w:p>
-        </w:tc>
-      </w:tr>
-      <w:tr>
-        <w:tc>
-          <w:tcPr>
-            <w:tcW w:w="9016" w:type="dxa"/>
-            <w:gridSpan w:val="2"/>
-          </w:tcPr>
-          <w:p>
-            <w:pPr>
-              <w:spacing w:line="240" w:lineRule="auto"/>
-              <w:jc w:val="both"/>
-              <w:rPr>
-                <w:rFonts w:eastAsia="Aptos"/>
-                <w:sz w:val="18"/>
-                <w:szCs w:val="16"/>
-              </w:rPr>
-            </w:pPr>
-            <w:r>
-              <w:rPr>
-                <w:rFonts w:eastAsia="Aptos"/>
-                <w:sz w:val="18"/>
-                <w:szCs w:val="16"/>
-              </w:rPr>
-              <w:t>Nombre: Ejecutar la definición de la arquitectura</w:t>
-            </w:r>
-          </w:p>
-        </w:tc>
-      </w:tr>
-      <w:tr>
-        <w:tc>
-          <w:tcPr>
-            <w:tcW w:w="4508" w:type="dxa"/>
-          </w:tcPr>
-          <w:p>
-            <w:pPr>
-              <w:spacing w:line="240" w:lineRule="auto"/>
-              <w:jc w:val="both"/>
-              <w:rPr>
-                <w:rFonts w:eastAsia="Aptos"/>
-                <w:sz w:val="18"/>
-                <w:szCs w:val="16"/>
-              </w:rPr>
-            </w:pPr>
-            <w:r>
-              <w:rPr>
-                <w:rFonts w:eastAsia="Aptos"/>
-                <w:sz w:val="18"/>
-                <w:szCs w:val="16"/>
-              </w:rPr>
-              <w:t>Responsable: Developer Team</w:t>
-            </w:r>
-          </w:p>
-        </w:tc>
-        <w:tc>
-          <w:tcPr>
-            <w:tcW w:w="4508" w:type="dxa"/>
-          </w:tcPr>
-          <w:p>
-            <w:pPr>
-              <w:spacing w:line="240" w:lineRule="auto"/>
-              <w:jc w:val="both"/>
-              <w:rPr>
-                <w:rFonts w:eastAsia="Aptos"/>
-                <w:sz w:val="18"/>
-                <w:szCs w:val="16"/>
-              </w:rPr>
-            </w:pPr>
-            <w:r>
-              <w:rPr>
-                <w:rFonts w:eastAsia="Aptos"/>
-                <w:sz w:val="18"/>
-                <w:szCs w:val="16"/>
-              </w:rPr>
-              <w:t xml:space="preserve">Fecha: </w:t>
-            </w:r>
-          </w:p>
-        </w:tc>
-      </w:tr>
-      <w:tr>
-        <w:tc>
-          <w:tcPr>
-            <w:tcW w:w="9016" w:type="dxa"/>
-            <w:gridSpan w:val="2"/>
-          </w:tcPr>
-          <w:p>
-            <w:pPr>
-              <w:spacing w:line="240" w:lineRule="auto"/>
-              <w:jc w:val="both"/>
-              <w:rPr>
-                <w:rFonts w:eastAsia="Aptos"/>
-                <w:b/>
-                <w:bCs/>
-                <w:sz w:val="18"/>
-                <w:szCs w:val="16"/>
-              </w:rPr>
-            </w:pPr>
-            <w:r>
-              <w:rPr>
-                <w:rFonts w:eastAsia="Aptos"/>
-                <w:sz w:val="18"/>
-                <w:szCs w:val="16"/>
-              </w:rPr>
-              <w:t>Descripción: Prueba de definición de la arquitectura de la aplicación web</w:t>
-            </w:r>
-          </w:p>
-        </w:tc>
-      </w:tr>
-      <w:tr>
-        <w:tc>
-          <w:tcPr>
-            <w:tcW w:w="9016" w:type="dxa"/>
-            <w:gridSpan w:val="2"/>
-          </w:tcPr>
-          <w:p>
-            <w:pPr>
-              <w:spacing w:line="240" w:lineRule="auto"/>
-              <w:jc w:val="both"/>
-              <w:rPr>
-                <w:rFonts w:eastAsia="Aptos"/>
-                <w:b/>
-                <w:bCs/>
-                <w:sz w:val="18"/>
-                <w:szCs w:val="16"/>
-              </w:rPr>
-            </w:pPr>
-            <w:r>
-              <w:rPr>
-                <w:rFonts w:eastAsia="Aptos"/>
-                <w:sz w:val="18"/>
-                <w:szCs w:val="16"/>
-              </w:rPr>
-              <w:t>Condiciones de ejecución: Ejecutar la definición en el entorno de desarrollo</w:t>
-            </w:r>
-          </w:p>
-        </w:tc>
-      </w:tr>
-      <w:tr>
-        <w:tc>
-          <w:tcPr>
-            <w:tcW w:w="9016" w:type="dxa"/>
-            <w:gridSpan w:val="2"/>
-          </w:tcPr>
-          <w:p>
-            <w:pPr>
-              <w:spacing w:line="240" w:lineRule="auto"/>
-              <w:jc w:val="both"/>
-              <w:rPr>
-                <w:rFonts w:eastAsia="Aptos"/>
-                <w:sz w:val="18"/>
-                <w:szCs w:val="16"/>
-              </w:rPr>
-            </w:pPr>
-            <w:r>
-              <w:rPr>
-                <w:rFonts w:eastAsia="Aptos"/>
-                <w:sz w:val="18"/>
-                <w:szCs w:val="16"/>
-              </w:rPr>
-              <w:t>Pasos para la ejecución:</w:t>
-            </w:r>
-          </w:p>
-          <w:p>
-            <w:pPr>
-              <w:spacing w:line="240" w:lineRule="auto"/>
-              <w:jc w:val="both"/>
-              <w:rPr>
-                <w:rFonts w:eastAsia="Aptos"/>
-                <w:sz w:val="18"/>
-                <w:szCs w:val="16"/>
-              </w:rPr>
-            </w:pPr>
-            <w:r>
-              <w:rPr>
-                <w:rFonts w:eastAsia="Aptos"/>
-                <w:sz w:val="18"/>
-                <w:szCs w:val="16"/>
-              </w:rPr>
-              <w:t>1. Definir la arquitectura de la aplicación web</w:t>
-            </w:r>
-          </w:p>
-          <w:p>
-            <w:pPr>
-              <w:spacing w:line="240" w:lineRule="auto"/>
-              <w:jc w:val="both"/>
-              <w:rPr>
-                <w:rFonts w:eastAsia="Aptos"/>
-                <w:sz w:val="18"/>
-                <w:szCs w:val="16"/>
-              </w:rPr>
-            </w:pPr>
-            <w:r>
-              <w:rPr>
-                <w:rFonts w:eastAsia="Aptos"/>
-                <w:sz w:val="18"/>
-                <w:szCs w:val="16"/>
-              </w:rPr>
-              <w:t>2. Evaluar los flujos de interacción entre componentes</w:t>
-            </w:r>
-          </w:p>
-        </w:tc>
-      </w:tr>
-      <w:tr>
-        <w:tc>
-          <w:tcPr>
-            <w:tcW w:w="9016" w:type="dxa"/>
-            <w:gridSpan w:val="2"/>
-          </w:tcPr>
-          <w:p>
-            <w:pPr>
-              <w:spacing w:line="240" w:lineRule="auto"/>
-              <w:jc w:val="both"/>
-              <w:rPr>
-                <w:rFonts w:eastAsia="Aptos"/>
-                <w:sz w:val="18"/>
-                <w:szCs w:val="16"/>
-              </w:rPr>
-            </w:pPr>
-            <w:r>
-              <w:rPr>
-                <w:rFonts w:eastAsia="Aptos"/>
-                <w:sz w:val="18"/>
-                <w:szCs w:val="16"/>
-              </w:rPr>
-              <w:t>Resultado esperado: La arquitectura soporta todas las funcionalidades necesarias</w:t>
-            </w:r>
-          </w:p>
-        </w:tc>
-      </w:tr>
-      <w:tr>
-        <w:tc>
-          <w:tcPr>
-            <w:tcW w:w="9016" w:type="dxa"/>
-            <w:gridSpan w:val="2"/>
-          </w:tcPr>
-          <w:p>
-            <w:pPr>
-              <w:spacing w:line="240" w:lineRule="auto"/>
-              <w:jc w:val="both"/>
-              <w:rPr>
-                <w:rFonts w:eastAsia="Aptos"/>
-                <w:sz w:val="18"/>
-                <w:szCs w:val="16"/>
-              </w:rPr>
-            </w:pPr>
-            <w:r>
-              <w:rPr>
-                <w:rFonts w:eastAsia="Aptos"/>
-                <w:sz w:val="18"/>
-                <w:szCs w:val="16"/>
-              </w:rPr>
-              <w:t>Evaluación de la prueba: Exitosa</w:t>
-            </w:r>
-          </w:p>
-        </w:tc>
-      </w:tr>
-    </w:tbl>
+    <w:p>
+      <w:pPr>
+        <w:spacing w:line="259" w:lineRule="auto"/>
+        <w:jc w:val="both"/>
+        <w:rPr>
+          <w:rFonts w:eastAsia="Aptos" w:cs="Arial"/>
+          <w:color w:val="000000"/>
+          <w:sz w:val="24"/>
+          <w:szCs w:val="22"/>
+        </w:rPr>
+      </w:pPr>
+    </w:p>
+    <w:p>
+      <w:pPr>
+        <w:spacing w:line="259" w:lineRule="auto"/>
+        <w:jc w:val="both"/>
+        <w:rPr>
+          <w:rFonts w:eastAsia="Aptos" w:cs="Arial"/>
+          <w:color w:val="000000"/>
+          <w:sz w:val="24"/>
+          <w:szCs w:val="22"/>
+        </w:rPr>
+      </w:pPr>
+    </w:p>
+    <w:p>
+      <w:pPr>
+        <w:spacing w:line="259" w:lineRule="auto"/>
+        <w:jc w:val="both"/>
+        <w:rPr>
+          <w:rFonts w:eastAsia="Aptos" w:cs="Arial"/>
+          <w:color w:val="000000"/>
+          <w:sz w:val="24"/>
+          <w:szCs w:val="22"/>
+        </w:rPr>
+      </w:pPr>
+    </w:p>
+    <w:p>
+      <w:pPr>
+        <w:spacing w:line="259" w:lineRule="auto"/>
+        <w:jc w:val="both"/>
+        <w:rPr>
+          <w:rFonts w:eastAsia="Aptos" w:cs="Arial"/>
+          <w:color w:val="000000"/>
+          <w:sz w:val="24"/>
+          <w:szCs w:val="22"/>
+        </w:rPr>
+      </w:pPr>
+    </w:p>
     <w:p>
       <w:pPr>
         <w:spacing w:line="259" w:lineRule="auto"/>
@@ -5792,6 +6504,7 @@
                 <w:sz w:val="18"/>
                 <w:szCs w:val="16"/>
               </w:rPr>
+              <w:lastRenderedPageBreak/>
               <w:t>PRUEBA DE ACEPTACIÓN</w:t>
             </w:r>
           </w:p>
@@ -5818,7 +6531,7 @@
                 <w:sz w:val="18"/>
                 <w:szCs w:val="16"/>
               </w:rPr>
-              <w:t>Código: P_19_HT_03</w:t>
+              <w:t>Código: P_18_HT_02</w:t>
             </w:r>
           </w:p>
         </w:tc>
@@ -5842,7 +6555,7 @@
                 <w:sz w:val="18"/>
                 <w:szCs w:val="16"/>
               </w:rPr>
-              <w:t>Tarea de ingeniería: Diseño y modelado de base de datos</w:t>
+              <w:t>Tarea de ingeniería: Definición de la arquitectura de la aplicación web</w:t>
             </w:r>
           </w:p>
         </w:tc>
@@ -5869,7 +6582,7 @@
                 <w:sz w:val="18"/>
                 <w:szCs w:val="16"/>
               </w:rPr>
-              <w:t>Nombre: Ejecutar el diseño y modelado de la base de datos</w:t>
+              <w:t>Nombre: Ejecutar la definición de la arquitectura</w:t>
             </w:r>
           </w:p>
         </w:tc>
@@ -6150,7 +6863,6 @@
                 <w:sz w:val="18"/>
                 <w:szCs w:val="16"/>
               </w:rPr>
-              <w:lastRenderedPageBreak/>
               <w:t>PRUEBA DE ACEPTACIÓN</w:t>
             </w:r>
           </w:p>
@@ -6177,31 +6889,7 @@
                 <w:sz w:val="18"/>
                 <w:szCs w:val="16"/>
               </w:rPr>
-              <w:t>Código: P_2</w:t>
-            </w:r>
-            <w:r>
-              <w:rPr>
-                <w:rFonts w:eastAsia="Aptos"/>
-                <w:sz w:val="18"/>
-                <w:szCs w:val="16"/>
-              </w:rPr>
-              <w:t>0</w:t>
-            </w:r>
-            <w:r>
-              <w:rPr>
-                <w:rFonts w:eastAsia="Aptos"/>
-                <w:sz w:val="18"/>
-                <w:szCs w:val="16"/>
-              </w:rPr>
-              <w:t>_HT_0</w:t>
-            </w:r>
-            <w:r>
-              <w:rPr>
-                <w:rFonts w:eastAsia="Aptos"/>
-                <w:sz w:val="18"/>
-                <w:szCs w:val="16"/>
-              </w:rPr>
-              <w:t>4</w:t>
+              <w:t>Código: P_19_HT_03</w:t>
             </w:r>
           </w:p>
         </w:tc>
@@ -6225,7 +6913,7 @@
                 <w:sz w:val="18"/>
                 <w:szCs w:val="16"/>
               </w:rPr>
-              <w:t>Tarea de ingeniería: Configuración del repositorio en línea</w:t>
+              <w:t>Tarea de ingeniería: Diseño y modelado de base de datos</w:t>
             </w:r>
           </w:p>
         </w:tc>
@@ -6252,7 +6940,7 @@
                 <w:sz w:val="18"/>
                 <w:szCs w:val="16"/>
               </w:rPr>
-              <w:t>Nombre: Ejecutar la configuración del repositorio en línea</w:t>
+              <w:t>Nombre: Ejecutar el diseño y modelado de la base de datos</w:t>
             </w:r>
           </w:p>
         </w:tc>
@@ -6331,7 +7019,7 @@
                 <w:sz w:val="18"/>
                 <w:szCs w:val="16"/>
               </w:rPr>
-              <w:t>Descripción: Prueba de creación y configuración del repositorio remoto en GitHub</w:t>
+              <w:t>Descripción: Prueba de definición de la arquitectura de la aplicación web</w:t>
             </w:r>
           </w:p>
         </w:tc>
@@ -6360,7 +7048,7 @@
                 <w:sz w:val="18"/>
                 <w:szCs w:val="16"/>
               </w:rPr>
-              <w:t>Condiciones de ejecución: Ejecutar la configuración del repositorio desde el entorno de desarrollo con conexión a internet</w:t>
+              <w:t>Condiciones de ejecución: Ejecutar la definición en el entorno de desarrollo</w:t>
             </w:r>
           </w:p>
         </w:tc>
@@ -6406,82 +7094,26 @@
                 <w:sz w:val="18"/>
                 <w:szCs w:val="16"/>
               </w:rPr>
-              <w:t>1. Crear el repositorio remoto en GitHub</w:t>
-            </w:r>
-          </w:p>
-          <w:p>
-            <w:pPr>
-              <w:spacing w:line="240" w:lineRule="auto"/>
-              <w:jc w:val="both"/>
-              <w:rPr>
-                <w:rFonts w:eastAsia="Aptos"/>
-                <w:sz w:val="18"/>
-                <w:szCs w:val="16"/>
-              </w:rPr>
-            </w:pPr>
-            <w:r>
-              <w:rPr>
-                <w:rFonts w:eastAsia="Aptos"/>
-                <w:sz w:val="18"/>
-                <w:szCs w:val="16"/>
-              </w:rPr>
-              <w:t>2. Configurar el repositorio local y enlazarlo con el remoto</w:t>
-            </w:r>
-          </w:p>
-          <w:p>
-            <w:pPr>
-              <w:spacing w:line="240" w:lineRule="auto"/>
-              <w:jc w:val="both"/>
-              <w:rPr>
-                <w:rFonts w:eastAsia="Aptos"/>
-                <w:sz w:val="18"/>
-                <w:szCs w:val="16"/>
-              </w:rPr>
-            </w:pPr>
-            <w:r>
-              <w:rPr>
-                <w:rFonts w:eastAsia="Aptos"/>
-                <w:sz w:val="18"/>
-                <w:szCs w:val="16"/>
-              </w:rPr>
-              <w:t xml:space="preserve">3. Realizar un </w:t>
-            </w:r>
-            <w:proofErr w:type="spellStart"/>
-            <w:r>
-              <w:rPr>
-                <w:rFonts w:eastAsia="Aptos"/>
-                <w:sz w:val="18"/>
-                <w:szCs w:val="16"/>
-              </w:rPr>
-              <w:t>commit</w:t>
-            </w:r>
-            <w:proofErr w:type="spellEnd"/>
-            <w:r>
-              <w:rPr>
-                <w:rFonts w:eastAsia="Aptos"/>
-                <w:sz w:val="18"/>
-                <w:szCs w:val="16"/>
-              </w:rPr>
-              <w:t xml:space="preserve"> inicial con la estructura del proyecto</w:t>
-            </w:r>
-          </w:p>
-          <w:p>
-            <w:pPr>
-              <w:spacing w:line="240" w:lineRule="auto"/>
-              <w:jc w:val="both"/>
-              <w:rPr>
-                <w:rFonts w:eastAsia="Aptos"/>
-                <w:sz w:val="18"/>
-                <w:szCs w:val="16"/>
-              </w:rPr>
-            </w:pPr>
-            <w:r>
-              <w:rPr>
-                <w:rFonts w:eastAsia="Aptos"/>
-                <w:sz w:val="18"/>
-                <w:szCs w:val="16"/>
-              </w:rPr>
-              <w:t>4. Clonar el repositorio desde otro equipo para verificar acceso</w:t>
+              <w:t>1. Definir la arquitectura de la aplicación web</w:t>
+            </w:r>
+          </w:p>
+          <w:p>
+            <w:pPr>
+              <w:spacing w:line="240" w:lineRule="auto"/>
+              <w:jc w:val="both"/>
+              <w:rPr>
+                <w:rFonts w:eastAsia="Aptos"/>
+                <w:sz w:val="18"/>
+                <w:szCs w:val="16"/>
+              </w:rPr>
+            </w:pPr>
+            <w:r>
+              <w:rPr>
+                <w:rFonts w:eastAsia="Aptos"/>
+                <w:sz w:val="18"/>
+                <w:szCs w:val="16"/>
+              </w:rPr>
+              <w:t>2. Evaluar los flujos de interacción entre componentes</w:t>
             </w:r>
           </w:p>
         </w:tc>
@@ -6508,7 +7140,7 @@
                 <w:sz w:val="18"/>
                 <w:szCs w:val="16"/>
               </w:rPr>
-              <w:t>Resultado esperado: El repositorio remoto queda configurado correctamente, permitiendo clonar y trabajar con el proyecto desde cualquier entorno autorizado</w:t>
+              <w:t>Resultado esperado: La arquitectura soporta todas las funcionalidades necesarias</w:t>
             </w:r>
           </w:p>
         </w:tc>
@@ -6623,7 +7255,7 @@
                 <w:sz w:val="18"/>
                 <w:szCs w:val="16"/>
               </w:rPr>
-              <w:t>1</w:t>
+              <w:t>0</w:t>
             </w:r>
             <w:r>
               <w:rPr>
@@ -6639,7 +7271,7 @@
                 <w:sz w:val="18"/>
                 <w:szCs w:val="16"/>
               </w:rPr>
-              <w:t>5</w:t>
+              <w:t>4</w:t>
             </w:r>
           </w:p>
         </w:tc>
@@ -6663,7 +7295,7 @@
                 <w:sz w:val="18"/>
                 <w:szCs w:val="16"/>
               </w:rPr>
-              <w:t>Tarea de ingeniería: Implementación de la capa de acceso a datos</w:t>
+              <w:t>Tarea de ingeniería: Configuración del repositorio en línea</w:t>
             </w:r>
           </w:p>
         </w:tc>
@@ -6690,7 +7322,7 @@
                 <w:sz w:val="18"/>
                 <w:szCs w:val="16"/>
               </w:rPr>
-              <w:t>Nombre: Ejecutar la implementación de la capa de acceso a datos</w:t>
+              <w:t>Nombre: Ejecutar la configuración del repositorio en línea</w:t>
             </w:r>
           </w:p>
         </w:tc>
@@ -6769,7 +7401,7 @@
                 <w:sz w:val="18"/>
                 <w:szCs w:val="16"/>
               </w:rPr>
-              <w:t>Descripción: Prueba de la capa de acceso a datos mediante el ORM de Django</w:t>
+              <w:t>Descripción: Prueba de creación y configuración del repositorio remoto en GitHub</w:t>
             </w:r>
           </w:p>
         </w:tc>
@@ -6798,7 +7430,7 @@
                 <w:sz w:val="18"/>
                 <w:szCs w:val="16"/>
               </w:rPr>
-              <w:t>Condiciones de ejecución: Ejecutar la implementación en el entorno de desarrollo con la base de datos</w:t>
+              <w:t>Condiciones de ejecución: Ejecutar la configuración del repositorio desde el entorno de desarrollo con conexión a internet</w:t>
             </w:r>
           </w:p>
         </w:tc>
@@ -6844,83 +7476,82 @@
                 <w:sz w:val="18"/>
                 <w:szCs w:val="16"/>
               </w:rPr>
-              <w:t>1. Crear proyecto Django</w:t>
-            </w:r>
-          </w:p>
-          <w:p>
-            <w:pPr>
-              <w:spacing w:line="240" w:lineRule="auto"/>
-              <w:jc w:val="both"/>
-              <w:rPr>
-                <w:rFonts w:eastAsia="Aptos"/>
-                <w:sz w:val="18"/>
-                <w:szCs w:val="16"/>
-              </w:rPr>
-            </w:pPr>
-            <w:r>
-              <w:rPr>
-                <w:rFonts w:eastAsia="Aptos"/>
-                <w:sz w:val="18"/>
-                <w:szCs w:val="16"/>
-              </w:rPr>
-              <w:t>2. Ejecutar modelos y migraciones</w:t>
-            </w:r>
-          </w:p>
-          <w:p>
-            <w:pPr>
-              <w:spacing w:line="240" w:lineRule="auto"/>
-              <w:jc w:val="both"/>
-              <w:rPr>
-                <w:rFonts w:eastAsia="Aptos"/>
-                <w:sz w:val="18"/>
-                <w:szCs w:val="16"/>
-              </w:rPr>
-            </w:pPr>
-            <w:r>
-              <w:rPr>
-                <w:rFonts w:eastAsia="Aptos"/>
-                <w:sz w:val="18"/>
-                <w:szCs w:val="16"/>
-              </w:rPr>
-              <w:t>3. Implementar las operaciones CRUD para todas las clases de la base de datos</w:t>
-            </w:r>
-          </w:p>
-          <w:p>
-            <w:pPr>
-              <w:spacing w:line="240" w:lineRule="auto"/>
-              <w:jc w:val="both"/>
-              <w:rPr>
-                <w:rFonts w:eastAsia="Aptos"/>
-                <w:sz w:val="18"/>
-                <w:szCs w:val="16"/>
-              </w:rPr>
-            </w:pPr>
-            <w:r>
-              <w:rPr>
-                <w:rFonts w:eastAsia="Aptos"/>
-                <w:sz w:val="18"/>
-                <w:szCs w:val="16"/>
-              </w:rPr>
-              <w:t>4. Validar la conexión y consultas a la base de datos a través del ORM</w:t>
-            </w:r>
-          </w:p>
-          <w:p>
-            <w:pPr>
-              <w:spacing w:line="240" w:lineRule="auto"/>
-              <w:jc w:val="both"/>
-              <w:rPr>
-                <w:rFonts w:eastAsia="Aptos"/>
-                <w:sz w:val="18"/>
-                <w:szCs w:val="16"/>
-              </w:rPr>
-            </w:pPr>
-            <w:r>
-              <w:rPr>
-                <w:rFonts w:eastAsia="Aptos"/>
-                <w:sz w:val="18"/>
-                <w:szCs w:val="16"/>
-              </w:rPr>
-              <w:t>5. Probar la inserción, actualización, eliminación y consulta de registros</w:t>
+              <w:t>1. Crear el repositorio remoto en GitHub</w:t>
+            </w:r>
+          </w:p>
+          <w:p>
+            <w:pPr>
+              <w:spacing w:line="240" w:lineRule="auto"/>
+              <w:jc w:val="both"/>
+              <w:rPr>
+                <w:rFonts w:eastAsia="Aptos"/>
+                <w:sz w:val="18"/>
+                <w:szCs w:val="16"/>
+              </w:rPr>
+            </w:pPr>
+            <w:r>
+              <w:rPr>
+                <w:rFonts w:eastAsia="Aptos"/>
+                <w:sz w:val="18"/>
+                <w:szCs w:val="16"/>
+              </w:rPr>
+              <w:t>2. Configurar el repositorio local y enlazarlo con el remoto</w:t>
+            </w:r>
+          </w:p>
+          <w:p>
+            <w:pPr>
+              <w:spacing w:line="240" w:lineRule="auto"/>
+              <w:jc w:val="both"/>
+              <w:rPr>
+                <w:rFonts w:eastAsia="Aptos"/>
+                <w:sz w:val="18"/>
+                <w:szCs w:val="16"/>
+              </w:rPr>
+            </w:pPr>
+            <w:r>
+              <w:rPr>
+                <w:rFonts w:eastAsia="Aptos"/>
+                <w:sz w:val="18"/>
+                <w:szCs w:val="16"/>
+              </w:rPr>
+              <w:t xml:space="preserve">3. Realizar un </w:t>
+            </w:r>
+            <w:proofErr w:type="spellStart"/>
+            <w:r>
+              <w:rPr>
+                <w:rFonts w:eastAsia="Aptos"/>
+                <w:sz w:val="18"/>
+                <w:szCs w:val="16"/>
+              </w:rPr>
+              <w:t>commit</w:t>
+            </w:r>
+            <w:proofErr w:type="spellEnd"/>
+            <w:r>
+              <w:rPr>
+                <w:rFonts w:eastAsia="Aptos"/>
+                <w:sz w:val="18"/>
+                <w:szCs w:val="16"/>
+              </w:rPr>
+              <w:t xml:space="preserve"> inicial con la estructura del proyecto</w:t>
+            </w:r>
+          </w:p>
+          <w:p>
+            <w:pPr>
+              <w:spacing w:line="240" w:lineRule="auto"/>
+              <w:jc w:val="both"/>
+              <w:rPr>
+                <w:rFonts w:eastAsia="Aptos"/>
+                <w:sz w:val="18"/>
+                <w:szCs w:val="16"/>
+              </w:rPr>
+            </w:pPr>
+            <w:r>
+              <w:rPr>
+                <w:rFonts w:eastAsia="Aptos"/>
+                <w:sz w:val="18"/>
+                <w:szCs w:val="16"/>
+              </w:rPr>
+              <w:t>4. Clonar el repositorio desde otro equipo para verificar acceso</w:t>
             </w:r>
           </w:p>
         </w:tc>
@@ -6947,7 +7578,7 @@
                 <w:sz w:val="18"/>
                 <w:szCs w:val="16"/>
               </w:rPr>
-              <w:t>Resultado esperado: La aplicación permite realizar correctamente todas las operaciones CRUD</w:t>
+              <w:t>Resultado esperado: El repositorio remoto queda configurado correctamente, permitiendo clonar y trabajar con el proyecto desde cualquier entorno autorizado</w:t>
             </w:r>
           </w:p>
         </w:tc>
@@ -7028,6 +7659,470 @@
                 <w:sz w:val="18"/>
                 <w:szCs w:val="16"/>
               </w:rPr>
+              <w:t>PRUEBA DE ACEPTACIÓN</w:t>
+            </w:r>
+          </w:p>
+        </w:tc>
+      </w:tr>
+      <w:tr>
+        <w:tc>
+          <w:tcPr>
+            <w:tcW w:w="4508" w:type="dxa"/>
+          </w:tcPr>
+          <w:p>
+            <w:pPr>
+              <w:spacing w:line="240" w:lineRule="auto"/>
+              <w:jc w:val="both"/>
+              <w:rPr>
+                <w:rFonts w:eastAsia="Aptos"/>
+                <w:sz w:val="18"/>
+                <w:szCs w:val="16"/>
+              </w:rPr>
+            </w:pPr>
+            <w:r>
+              <w:rPr>
+                <w:rFonts w:eastAsia="Aptos"/>
+                <w:sz w:val="18"/>
+                <w:szCs w:val="16"/>
+              </w:rPr>
+              <w:t>Código: P_2</w:t>
+            </w:r>
+            <w:r>
+              <w:rPr>
+                <w:rFonts w:eastAsia="Aptos"/>
+                <w:sz w:val="18"/>
+                <w:szCs w:val="16"/>
+              </w:rPr>
+              <w:t>1</w:t>
+            </w:r>
+            <w:r>
+              <w:rPr>
+                <w:rFonts w:eastAsia="Aptos"/>
+                <w:sz w:val="18"/>
+                <w:szCs w:val="16"/>
+              </w:rPr>
+              <w:t>_HT_0</w:t>
+            </w:r>
+            <w:r>
+              <w:rPr>
+                <w:rFonts w:eastAsia="Aptos"/>
+                <w:sz w:val="18"/>
+                <w:szCs w:val="16"/>
+              </w:rPr>
+              <w:t>5</w:t>
+            </w:r>
+          </w:p>
+        </w:tc>
+        <w:tc>
+          <w:tcPr>
+            <w:tcW w:w="4508" w:type="dxa"/>
+          </w:tcPr>
+          <w:p>
+            <w:pPr>
+              <w:spacing w:line="240" w:lineRule="auto"/>
+              <w:jc w:val="both"/>
+              <w:rPr>
+                <w:rFonts w:eastAsia="Aptos"/>
+                <w:sz w:val="18"/>
+                <w:szCs w:val="16"/>
+              </w:rPr>
+            </w:pPr>
+            <w:r>
+              <w:rPr>
+                <w:rFonts w:eastAsia="Aptos"/>
+                <w:sz w:val="18"/>
+                <w:szCs w:val="16"/>
+              </w:rPr>
+              <w:t>Tarea de ingeniería: Implementación de la capa de acceso a datos</w:t>
+            </w:r>
+          </w:p>
+        </w:tc>
+      </w:tr>
+      <w:tr>
+        <w:tc>
+          <w:tcPr>
+            <w:tcW w:w="9016" w:type="dxa"/>
+            <w:gridSpan w:val="2"/>
+          </w:tcPr>
+          <w:p>
+            <w:pPr>
+              <w:spacing w:line="240" w:lineRule="auto"/>
+              <w:jc w:val="both"/>
+              <w:rPr>
+                <w:rFonts w:eastAsia="Aptos"/>
+                <w:sz w:val="18"/>
+                <w:szCs w:val="16"/>
+              </w:rPr>
+            </w:pPr>
+            <w:r>
+              <w:rPr>
+                <w:rFonts w:eastAsia="Aptos"/>
+                <w:sz w:val="18"/>
+                <w:szCs w:val="16"/>
+              </w:rPr>
+              <w:t>Nombre: Ejecutar la implementación de la capa de acceso a datos</w:t>
+            </w:r>
+          </w:p>
+        </w:tc>
+      </w:tr>
+      <w:tr>
+        <w:tc>
+          <w:tcPr>
+            <w:tcW w:w="4508" w:type="dxa"/>
+          </w:tcPr>
+          <w:p>
+            <w:pPr>
+              <w:spacing w:line="240" w:lineRule="auto"/>
+              <w:jc w:val="both"/>
+              <w:rPr>
+                <w:rFonts w:eastAsia="Aptos"/>
+                <w:sz w:val="18"/>
+                <w:szCs w:val="16"/>
+              </w:rPr>
+            </w:pPr>
+            <w:r>
+              <w:rPr>
+                <w:rFonts w:eastAsia="Aptos"/>
+                <w:sz w:val="18"/>
+                <w:szCs w:val="16"/>
+              </w:rPr>
+              <w:t>Responsable: Developer Team</w:t>
+            </w:r>
+          </w:p>
+        </w:tc>
+        <w:tc>
+          <w:tcPr>
+            <w:tcW w:w="4508" w:type="dxa"/>
+          </w:tcPr>
+          <w:p>
+            <w:pPr>
+              <w:spacing w:line="240" w:lineRule="auto"/>
+              <w:jc w:val="both"/>
+              <w:rPr>
+                <w:rFonts w:eastAsia="Aptos"/>
+                <w:sz w:val="18"/>
+                <w:szCs w:val="16"/>
+              </w:rPr>
+            </w:pPr>
+            <w:r>
+              <w:rPr>
+                <w:rFonts w:eastAsia="Aptos"/>
+                <w:sz w:val="18"/>
+                <w:szCs w:val="16"/>
+              </w:rPr>
+              <w:t xml:space="preserve">Fecha: </w:t>
+            </w:r>
+          </w:p>
+        </w:tc>
+      </w:tr>
+      <w:tr>
+        <w:tc>
+          <w:tcPr>
+            <w:tcW w:w="9016" w:type="dxa"/>
+            <w:gridSpan w:val="2"/>
+          </w:tcPr>
+          <w:p>
+            <w:pPr>
+              <w:spacing w:line="240" w:lineRule="auto"/>
+              <w:jc w:val="both"/>
+              <w:rPr>
+                <w:rFonts w:eastAsia="Aptos"/>
+                <w:b/>
+                <w:bCs/>
+                <w:sz w:val="18"/>
+                <w:szCs w:val="16"/>
+              </w:rPr>
+            </w:pPr>
+            <w:r>
+              <w:rPr>
+                <w:rFonts w:eastAsia="Aptos"/>
+                <w:sz w:val="18"/>
+                <w:szCs w:val="16"/>
+              </w:rPr>
+              <w:t>Descripción: Prueba de la capa de acceso a datos mediante el ORM de Django</w:t>
+            </w:r>
+          </w:p>
+        </w:tc>
+      </w:tr>
+      <w:tr>
+        <w:tc>
+          <w:tcPr>
+            <w:tcW w:w="9016" w:type="dxa"/>
+            <w:gridSpan w:val="2"/>
+          </w:tcPr>
+          <w:p>
+            <w:pPr>
+              <w:spacing w:line="240" w:lineRule="auto"/>
+              <w:jc w:val="both"/>
+              <w:rPr>
+                <w:rFonts w:eastAsia="Aptos"/>
+                <w:b/>
+                <w:bCs/>
+                <w:sz w:val="18"/>
+                <w:szCs w:val="16"/>
+              </w:rPr>
+            </w:pPr>
+            <w:r>
+              <w:rPr>
+                <w:rFonts w:eastAsia="Aptos"/>
+                <w:sz w:val="18"/>
+                <w:szCs w:val="16"/>
+              </w:rPr>
+              <w:t>Condiciones de ejecución: Ejecutar la implementación en el entorno de desarrollo con la base de datos</w:t>
+            </w:r>
+          </w:p>
+        </w:tc>
+      </w:tr>
+      <w:tr>
+        <w:tc>
+          <w:tcPr>
+            <w:tcW w:w="9016" w:type="dxa"/>
+            <w:gridSpan w:val="2"/>
+          </w:tcPr>
+          <w:p>
+            <w:pPr>
+              <w:spacing w:line="240" w:lineRule="auto"/>
+              <w:jc w:val="both"/>
+              <w:rPr>
+                <w:rFonts w:eastAsia="Aptos"/>
+                <w:sz w:val="18"/>
+                <w:szCs w:val="16"/>
+              </w:rPr>
+            </w:pPr>
+            <w:r>
+              <w:rPr>
+                <w:rFonts w:eastAsia="Aptos"/>
+                <w:sz w:val="18"/>
+                <w:szCs w:val="16"/>
+              </w:rPr>
+              <w:t>Pasos para la ejecución:</w:t>
+            </w:r>
+          </w:p>
+          <w:p>
+            <w:pPr>
+              <w:spacing w:line="240" w:lineRule="auto"/>
+              <w:jc w:val="both"/>
+              <w:rPr>
+                <w:rFonts w:eastAsia="Aptos"/>
+                <w:sz w:val="18"/>
+                <w:szCs w:val="16"/>
+              </w:rPr>
+            </w:pPr>
+            <w:r>
+              <w:rPr>
+                <w:rFonts w:eastAsia="Aptos"/>
+                <w:sz w:val="18"/>
+                <w:szCs w:val="16"/>
+              </w:rPr>
+              <w:t>1. Crear proyecto Django</w:t>
+            </w:r>
+          </w:p>
+          <w:p>
+            <w:pPr>
+              <w:spacing w:line="240" w:lineRule="auto"/>
+              <w:jc w:val="both"/>
+              <w:rPr>
+                <w:rFonts w:eastAsia="Aptos"/>
+                <w:sz w:val="18"/>
+                <w:szCs w:val="16"/>
+              </w:rPr>
+            </w:pPr>
+            <w:r>
+              <w:rPr>
+                <w:rFonts w:eastAsia="Aptos"/>
+                <w:sz w:val="18"/>
+                <w:szCs w:val="16"/>
+              </w:rPr>
+              <w:t>2. Ejecutar modelos y migraciones</w:t>
+            </w:r>
+          </w:p>
+          <w:p>
+            <w:pPr>
+              <w:spacing w:line="240" w:lineRule="auto"/>
+              <w:jc w:val="both"/>
+              <w:rPr>
+                <w:rFonts w:eastAsia="Aptos"/>
+                <w:sz w:val="18"/>
+                <w:szCs w:val="16"/>
+              </w:rPr>
+            </w:pPr>
+            <w:r>
+              <w:rPr>
+                <w:rFonts w:eastAsia="Aptos"/>
+                <w:sz w:val="18"/>
+                <w:szCs w:val="16"/>
+              </w:rPr>
+              <w:t>3. Implementar las operaciones CRUD para todas las clases de la base de datos</w:t>
+            </w:r>
+          </w:p>
+          <w:p>
+            <w:pPr>
+              <w:spacing w:line="240" w:lineRule="auto"/>
+              <w:jc w:val="both"/>
+              <w:rPr>
+                <w:rFonts w:eastAsia="Aptos"/>
+                <w:sz w:val="18"/>
+                <w:szCs w:val="16"/>
+              </w:rPr>
+            </w:pPr>
+            <w:r>
+              <w:rPr>
+                <w:rFonts w:eastAsia="Aptos"/>
+                <w:sz w:val="18"/>
+                <w:szCs w:val="16"/>
+              </w:rPr>
+              <w:t>4. Validar la conexión y consultas a la base de datos a través del ORM</w:t>
+            </w:r>
+          </w:p>
+          <w:p>
+            <w:pPr>
+              <w:spacing w:line="240" w:lineRule="auto"/>
+              <w:jc w:val="both"/>
+              <w:rPr>
+                <w:rFonts w:eastAsia="Aptos"/>
+                <w:sz w:val="18"/>
+                <w:szCs w:val="16"/>
+              </w:rPr>
+            </w:pPr>
+            <w:r>
+              <w:rPr>
+                <w:rFonts w:eastAsia="Aptos"/>
+                <w:sz w:val="18"/>
+                <w:szCs w:val="16"/>
+              </w:rPr>
+              <w:t>5. Probar la inserción, actualización, eliminación y consulta de registros</w:t>
+            </w:r>
+          </w:p>
+        </w:tc>
+      </w:tr>
+      <w:tr>
+        <w:tc>
+          <w:tcPr>
+            <w:tcW w:w="9016" w:type="dxa"/>
+            <w:gridSpan w:val="2"/>
+          </w:tcPr>
+          <w:p>
+            <w:pPr>
+              <w:spacing w:line="240" w:lineRule="auto"/>
+              <w:jc w:val="both"/>
+              <w:rPr>
+                <w:rFonts w:eastAsia="Aptos"/>
+                <w:sz w:val="18"/>
+                <w:szCs w:val="16"/>
+              </w:rPr>
+            </w:pPr>
+            <w:r>
+              <w:rPr>
+                <w:rFonts w:eastAsia="Aptos"/>
+                <w:sz w:val="18"/>
+                <w:szCs w:val="16"/>
+              </w:rPr>
+              <w:t>Resultado esperado: La aplicación permite realizar correctamente todas las operaciones CRUD</w:t>
+            </w:r>
+          </w:p>
+        </w:tc>
+      </w:tr>
+      <w:tr>
+        <w:tc>
+          <w:tcPr>
+            <w:tcW w:w="9016" w:type="dxa"/>
+            <w:gridSpan w:val="2"/>
+          </w:tcPr>
+          <w:p>
+            <w:pPr>
+              <w:spacing w:line="240" w:lineRule="auto"/>
+              <w:jc w:val="both"/>
+              <w:rPr>
+                <w:rFonts w:eastAsia="Aptos"/>
+                <w:sz w:val="18"/>
+                <w:szCs w:val="16"/>
+              </w:rPr>
+            </w:pPr>
+            <w:r>
+              <w:rPr>
+                <w:rFonts w:eastAsia="Aptos"/>
+                <w:sz w:val="18"/>
+                <w:szCs w:val="16"/>
+              </w:rPr>
+              <w:t>Evaluación de la prueba: Exitosa</w:t>
+            </w:r>
+          </w:p>
+        </w:tc>
+      </w:tr>
+    </w:tbl>
+    <w:p>
+      <w:pPr>
+        <w:spacing w:line="259" w:lineRule="auto"/>
+        <w:jc w:val="both"/>
+        <w:rPr>
+          <w:rFonts w:eastAsia="Aptos" w:cs="Arial"/>
+          <w:color w:val="000000"/>
+          <w:sz w:val="24"/>
+          <w:szCs w:val="22"/>
+        </w:rPr>
+      </w:pPr>
+    </w:p>
+    <w:p>
+      <w:pPr>
+        <w:spacing w:line="259" w:lineRule="auto"/>
+        <w:jc w:val="both"/>
+        <w:rPr>
+          <w:rFonts w:eastAsia="Aptos" w:cs="Arial"/>
+          <w:color w:val="000000"/>
+          <w:sz w:val="24"/>
+          <w:szCs w:val="22"/>
+        </w:rPr>
+      </w:pPr>
+    </w:p>
+    <w:p>
+      <w:pPr>
+        <w:spacing w:line="259" w:lineRule="auto"/>
+        <w:jc w:val="both"/>
+        <w:rPr>
+          <w:rFonts w:eastAsia="Aptos" w:cs="Arial"/>
+          <w:color w:val="000000"/>
+          <w:sz w:val="24"/>
+          <w:szCs w:val="22"/>
+        </w:rPr>
+      </w:pPr>
+    </w:p>
+    <w:tbl>
+      <w:tblPr>
+        <w:tblStyle w:val="Tablaconcuadrcula1"/>
+        <w:tblW w:w="0" w:type="auto"/>
+        <w:tblLook w:val="04A0" w:firstRow="1" w:lastRow="0" w:firstColumn="1" w:lastColumn="0" w:noHBand="0" w:noVBand="1"/>
+      </w:tblPr>
+      <w:tblGrid>
+        <w:gridCol w:w="4508"/>
+        <w:gridCol w:w="4508"/>
+      </w:tblGrid>
+      <w:tr>
+        <w:tc>
+          <w:tcPr>
+            <w:tcW w:w="9016" w:type="dxa"/>
+            <w:gridSpan w:val="2"/>
+          </w:tcPr>
+          <w:p>
+            <w:pPr>
+              <w:spacing w:line="240" w:lineRule="auto"/>
+              <w:jc w:val="both"/>
+              <w:rPr>
+                <w:rFonts w:eastAsia="Aptos"/>
+                <w:b/>
+                <w:bCs/>
+                <w:sz w:val="18"/>
+                <w:szCs w:val="16"/>
+              </w:rPr>
+            </w:pPr>
+            <w:r>
+              <w:rPr>
+                <w:rFonts w:eastAsia="Aptos"/>
+                <w:b/>
+                <w:bCs/>
+                <w:sz w:val="18"/>
+                <w:szCs w:val="16"/>
+              </w:rPr>
+              <w:lastRenderedPageBreak/>
               <w:t>PRUEBA DE ACEPTACIÓN</w:t>
             </w:r>
           </w:p>
@@ -11464,6 +12559,17 @@
       </w:tblBorders>
     </w:tblPr>
   </w:style>
+  <w:style w:type="character" w:styleId="Textoennegrita">
+    <w:name w:val="Strong"/>
+    <w:basedOn w:val="Fuentedeprrafopredeter"/>
+    <w:uiPriority w:val="22"/>
+    <w:qFormat/>
+    <w:rsid w:val="004A7B65"/>
+    <w:rPr>
+      <w:b/>
+      <w:bCs/>
+    </w:rPr>
+  </w:style>
 </w:styles>
 </file>
 

</xml_diff>

<commit_message>
HT_V2: Ajustes en requisitos relacionados, pruebas técnicas para sprint 1 y fechas
</commit_message>
<xml_diff>
--- a/documentacion/HT/7386_HT.docx
+++ b/documentacion/HT/7386_HT.docx
@@ -438,7 +438,16 @@
           <w:szCs w:val="32"/>
           <w:lang w:val="es-ES"/>
         </w:rPr>
-        <w:t>20</w:t>
+        <w:t>2</w:t>
+      </w:r>
+      <w:r>
+        <w:rPr>
+          <w:rFonts w:eastAsia="Aptos" w:cs="Times New Roman"/>
+          <w:sz w:val="32"/>
+          <w:szCs w:val="32"/>
+          <w:lang w:val="es-ES"/>
+        </w:rPr>
+        <w:t>1</w:t>
       </w:r>
       <w:r>
         <w:rPr>
@@ -458,10 +467,10 @@
         <w:tblLook w:val="04A0" w:firstRow="1" w:lastRow="0" w:firstColumn="1" w:lastColumn="0" w:noHBand="0" w:noVBand="1"/>
       </w:tblPr>
       <w:tblGrid>
-        <w:gridCol w:w="1167"/>
-        <w:gridCol w:w="3429"/>
-        <w:gridCol w:w="2845"/>
-        <w:gridCol w:w="1575"/>
+        <w:gridCol w:w="1150"/>
+        <w:gridCol w:w="3258"/>
+        <w:gridCol w:w="3070"/>
+        <w:gridCol w:w="1538"/>
       </w:tblGrid>
       <w:tr>
         <w:tc>
@@ -681,18 +690,9 @@
                 <w:lang w:eastAsia="es-419"/>
                 <w14:ligatures w14:val="none"/>
               </w:rPr>
-              <w:t>RF1–RF16, RNF1–RNF3</w:t>
-            </w:r>
-          </w:p>
-        </w:tc>
-        <w:tc>
-          <w:tcPr>
-            <w:tcW w:w="0" w:type="auto"/>
-            <w:hideMark/>
-          </w:tcPr>
-          <w:p>
-            <w:pPr>
-              <w:spacing w:line="240" w:lineRule="auto"/>
+              <w:t>RF1–RF1</w:t>
+            </w:r>
+            <w:r>
               <w:rPr>
                 <w:rFonts w:eastAsia="Times New Roman" w:cs="Times New Roman"/>
                 <w:kern w:val="0"/>
@@ -700,7 +700,8 @@
                 <w:lang w:eastAsia="es-419"/>
                 <w14:ligatures w14:val="none"/>
               </w:rPr>
-            </w:pPr>
+              <w:t>7</w:t>
+            </w:r>
             <w:r>
               <w:rPr>
                 <w:rFonts w:eastAsia="Times New Roman" w:cs="Times New Roman"/>
@@ -709,12 +710,10 @@
                 <w:lang w:eastAsia="es-419"/>
                 <w14:ligatures w14:val="none"/>
               </w:rPr>
-              <w:t>15h</w:t>
-            </w:r>
-          </w:p>
-        </w:tc>
-      </w:tr>
-      <w:tr>
+              <w:t>, RNF1–RNF3</w:t>
+            </w:r>
+          </w:p>
+        </w:tc>
         <w:tc>
           <w:tcPr>
             <w:tcW w:w="0" w:type="auto"/>
@@ -734,17 +733,17 @@
             <w:r>
               <w:rPr>
                 <w:rFonts w:eastAsia="Times New Roman" w:cs="Times New Roman"/>
-                <w:b/>
-                <w:bCs/>
                 <w:kern w:val="0"/>
                 <w:szCs w:val="20"/>
                 <w:lang w:eastAsia="es-419"/>
                 <w14:ligatures w14:val="none"/>
               </w:rPr>
-              <w:t>HT-02</w:t>
-            </w:r>
-          </w:p>
-        </w:tc>
+              <w:t>15h</w:t>
+            </w:r>
+          </w:p>
+        </w:tc>
+      </w:tr>
+      <w:tr>
         <w:tc>
           <w:tcPr>
             <w:tcW w:w="0" w:type="auto"/>
@@ -764,12 +763,14 @@
             <w:r>
               <w:rPr>
                 <w:rFonts w:eastAsia="Times New Roman" w:cs="Times New Roman"/>
+                <w:b/>
+                <w:bCs/>
                 <w:kern w:val="0"/>
                 <w:szCs w:val="20"/>
                 <w:lang w:eastAsia="es-419"/>
                 <w14:ligatures w14:val="none"/>
               </w:rPr>
-              <w:t>Definición de la arquitectura de la aplicación web</w:t>
+              <w:t>HT-02</w:t>
             </w:r>
           </w:p>
         </w:tc>
@@ -797,7 +798,7 @@
                 <w:lang w:eastAsia="es-419"/>
                 <w14:ligatures w14:val="none"/>
               </w:rPr>
-              <w:t>RNF3</w:t>
+              <w:t>Definición de la arquitectura de la aplicación web</w:t>
             </w:r>
           </w:p>
         </w:tc>
@@ -825,12 +826,10 @@
                 <w:lang w:eastAsia="es-419"/>
                 <w14:ligatures w14:val="none"/>
               </w:rPr>
-              <w:t>15h</w:t>
-            </w:r>
-          </w:p>
-        </w:tc>
-      </w:tr>
-      <w:tr>
+              <w:t>RNF3</w:t>
+            </w:r>
+          </w:p>
+        </w:tc>
         <w:tc>
           <w:tcPr>
             <w:tcW w:w="0" w:type="auto"/>
@@ -850,17 +849,17 @@
             <w:r>
               <w:rPr>
                 <w:rFonts w:eastAsia="Times New Roman" w:cs="Times New Roman"/>
-                <w:b/>
-                <w:bCs/>
                 <w:kern w:val="0"/>
                 <w:szCs w:val="20"/>
                 <w:lang w:eastAsia="es-419"/>
                 <w14:ligatures w14:val="none"/>
               </w:rPr>
-              <w:t>HT-03</w:t>
-            </w:r>
-          </w:p>
-        </w:tc>
+              <w:t>15h</w:t>
+            </w:r>
+          </w:p>
+        </w:tc>
+      </w:tr>
+      <w:tr>
         <w:tc>
           <w:tcPr>
             <w:tcW w:w="0" w:type="auto"/>
@@ -880,6 +879,36 @@
             <w:r>
               <w:rPr>
                 <w:rFonts w:eastAsia="Times New Roman" w:cs="Times New Roman"/>
+                <w:b/>
+                <w:bCs/>
+                <w:kern w:val="0"/>
+                <w:szCs w:val="20"/>
+                <w:lang w:eastAsia="es-419"/>
+                <w14:ligatures w14:val="none"/>
+              </w:rPr>
+              <w:t>HT-03</w:t>
+            </w:r>
+          </w:p>
+        </w:tc>
+        <w:tc>
+          <w:tcPr>
+            <w:tcW w:w="0" w:type="auto"/>
+            <w:hideMark/>
+          </w:tcPr>
+          <w:p>
+            <w:pPr>
+              <w:spacing w:line="240" w:lineRule="auto"/>
+              <w:rPr>
+                <w:rFonts w:eastAsia="Times New Roman" w:cs="Times New Roman"/>
+                <w:kern w:val="0"/>
+                <w:szCs w:val="20"/>
+                <w:lang w:eastAsia="es-419"/>
+                <w14:ligatures w14:val="none"/>
+              </w:rPr>
+            </w:pPr>
+            <w:r>
+              <w:rPr>
+                <w:rFonts w:eastAsia="Times New Roman" w:cs="Times New Roman"/>
                 <w:kern w:val="0"/>
                 <w:szCs w:val="20"/>
                 <w:lang w:eastAsia="es-419"/>
@@ -913,7 +942,27 @@
                 <w:lang w:val="en-US" w:eastAsia="es-419"/>
                 <w14:ligatures w14:val="none"/>
               </w:rPr>
-              <w:t>RF3, RF4, RF5, RF6, RF8, RF13, RF14</w:t>
+              <w:t xml:space="preserve">RF3, RF4, RF5, RF6, RF8, </w:t>
+            </w:r>
+            <w:r>
+              <w:rPr>
+                <w:rFonts w:eastAsia="Times New Roman" w:cs="Times New Roman"/>
+                <w:kern w:val="0"/>
+                <w:szCs w:val="20"/>
+                <w:lang w:val="en-US" w:eastAsia="es-419"/>
+                <w14:ligatures w14:val="none"/>
+              </w:rPr>
+              <w:t xml:space="preserve"> RF12, </w:t>
+            </w:r>
+            <w:r>
+              <w:rPr>
+                <w:rFonts w:eastAsia="Times New Roman" w:cs="Times New Roman"/>
+                <w:kern w:val="0"/>
+                <w:szCs w:val="20"/>
+                <w:lang w:val="en-US" w:eastAsia="es-419"/>
+                <w14:ligatures w14:val="none"/>
+              </w:rPr>
+              <w:t>RF13, RF14</w:t>
             </w:r>
           </w:p>
         </w:tc>
@@ -1145,7 +1194,27 @@
                 <w:lang w:val="en-US" w:eastAsia="es-419"/>
                 <w14:ligatures w14:val="none"/>
               </w:rPr>
-              <w:t>RF3, RF4, RF5, RF6, RF13, RF14</w:t>
+              <w:t xml:space="preserve">RF3, RF4, RF5, RF6, </w:t>
+            </w:r>
+            <w:r>
+              <w:rPr>
+                <w:rFonts w:eastAsia="Times New Roman" w:cs="Times New Roman"/>
+                <w:kern w:val="0"/>
+                <w:szCs w:val="20"/>
+                <w:lang w:val="en-US" w:eastAsia="es-419"/>
+                <w14:ligatures w14:val="none"/>
+              </w:rPr>
+              <w:t xml:space="preserve">RF12, </w:t>
+            </w:r>
+            <w:r>
+              <w:rPr>
+                <w:rFonts w:eastAsia="Times New Roman" w:cs="Times New Roman"/>
+                <w:kern w:val="0"/>
+                <w:szCs w:val="20"/>
+                <w:lang w:val="en-US" w:eastAsia="es-419"/>
+                <w14:ligatures w14:val="none"/>
+              </w:rPr>
+              <w:t>RF13, RF14</w:t>
             </w:r>
           </w:p>
         </w:tc>
@@ -1262,6 +1331,16 @@
                 <w14:ligatures w14:val="none"/>
               </w:rPr>
               <w:t>RF1, RF2, RF5, RF8, RF9, RF10</w:t>
+            </w:r>
+            <w:r>
+              <w:rPr>
+                <w:rFonts w:eastAsia="Times New Roman" w:cs="Times New Roman"/>
+                <w:kern w:val="0"/>
+                <w:szCs w:val="20"/>
+                <w:lang w:val="en-US" w:eastAsia="es-419"/>
+                <w14:ligatures w14:val="none"/>
+              </w:rPr>
+              <w:t>, RF11</w:t>
             </w:r>
           </w:p>
         </w:tc>
@@ -2644,7 +2723,15 @@
                 <w:sz w:val="18"/>
                 <w:szCs w:val="16"/>
               </w:rPr>
-              <w:t>Yo, como usuario necesito definir la arquitectura de la aplicación web para tener una buena escalabilidad</w:t>
+              <w:t>Yo, como usuario necesito definir la arquitectura de la aplicación web para tener un</w:t>
+            </w:r>
+            <w:r>
+              <w:rPr>
+                <w:rFonts w:eastAsia="Aptos"/>
+                <w:sz w:val="18"/>
+                <w:szCs w:val="16"/>
+              </w:rPr>
+              <w:t xml:space="preserve"> buen desarrollo, escalabilidad y mantenimiento</w:t>
             </w:r>
           </w:p>
         </w:tc>
@@ -2819,7 +2906,6 @@
                 <w:sz w:val="18"/>
                 <w:szCs w:val="16"/>
               </w:rPr>
-              <w:lastRenderedPageBreak/>
               <w:t>HISTORIA TÉCNICA</w:t>
             </w:r>
           </w:p>
@@ -2911,7 +2997,39 @@
                 <w:sz w:val="18"/>
                 <w:szCs w:val="16"/>
               </w:rPr>
-              <w:t>Diseño y modelado de base de datos</w:t>
+              <w:t>Diseño</w:t>
+            </w:r>
+            <w:r>
+              <w:rPr>
+                <w:rFonts w:eastAsia="Aptos"/>
+                <w:sz w:val="18"/>
+                <w:szCs w:val="16"/>
+              </w:rPr>
+              <w:t xml:space="preserve"> </w:t>
+            </w:r>
+            <w:r>
+              <w:rPr>
+                <w:rFonts w:eastAsia="Aptos"/>
+                <w:sz w:val="18"/>
+                <w:szCs w:val="16"/>
+              </w:rPr>
+              <w:t xml:space="preserve">de </w:t>
+            </w:r>
+            <w:r>
+              <w:rPr>
+                <w:rFonts w:eastAsia="Aptos"/>
+                <w:sz w:val="18"/>
+                <w:szCs w:val="16"/>
+              </w:rPr>
+              <w:t xml:space="preserve">la </w:t>
+            </w:r>
+            <w:r>
+              <w:rPr>
+                <w:rFonts w:eastAsia="Aptos"/>
+                <w:sz w:val="18"/>
+                <w:szCs w:val="16"/>
+              </w:rPr>
+              <w:t>base de datos</w:t>
             </w:r>
           </w:p>
         </w:tc>
@@ -3198,7 +3316,7 @@
                 <w:sz w:val="18"/>
                 <w:szCs w:val="16"/>
               </w:rPr>
-              <w:t>1</w:t>
+              <w:t>2</w:t>
             </w:r>
           </w:p>
         </w:tc>
@@ -3864,7 +3982,7 @@
                 <w:sz w:val="18"/>
                 <w:szCs w:val="16"/>
               </w:rPr>
-              <w:t>1</w:t>
+              <w:t>2</w:t>
             </w:r>
           </w:p>
         </w:tc>
@@ -4501,7 +4619,7 @@
                 <w:sz w:val="18"/>
                 <w:szCs w:val="16"/>
               </w:rPr>
-              <w:t>1</w:t>
+              <w:t>3</w:t>
             </w:r>
           </w:p>
         </w:tc>
@@ -4799,7 +4917,6 @@
                 <w:sz w:val="18"/>
                 <w:szCs w:val="16"/>
               </w:rPr>
-              <w:lastRenderedPageBreak/>
               <w:t>HISTORIA TÉCNICA</w:t>
             </w:r>
           </w:p>
@@ -5178,7 +5295,7 @@
                 <w:sz w:val="18"/>
                 <w:szCs w:val="16"/>
               </w:rPr>
-              <w:t>2</w:t>
+              <w:t>10</w:t>
             </w:r>
           </w:p>
         </w:tc>
@@ -5840,7 +5957,7 @@
                 <w:sz w:val="18"/>
                 <w:szCs w:val="16"/>
               </w:rPr>
-              <w:t>6</w:t>
+              <w:t>11</w:t>
             </w:r>
           </w:p>
         </w:tc>
@@ -6163,7 +6280,15 @@
                 <w:sz w:val="18"/>
                 <w:szCs w:val="16"/>
               </w:rPr>
-              <w:t>Nombre: Ejecutar el análisis de requerimientos del sistema</w:t>
+              <w:t xml:space="preserve">Nombre: </w:t>
+            </w:r>
+            <w:r>
+              <w:rPr>
+                <w:rFonts w:eastAsia="Aptos"/>
+                <w:sz w:val="18"/>
+                <w:szCs w:val="16"/>
+              </w:rPr>
+              <w:t>Validación del análisis y documentación de requerimientos del sistema</w:t>
             </w:r>
           </w:p>
         </w:tc>
@@ -6214,6 +6339,14 @@
                 <w:szCs w:val="16"/>
               </w:rPr>
               <w:t xml:space="preserve">Fecha: </w:t>
+            </w:r>
+            <w:r>
+              <w:rPr>
+                <w:rFonts w:eastAsia="Aptos"/>
+                <w:sz w:val="18"/>
+                <w:szCs w:val="16"/>
+              </w:rPr>
+              <w:t>21/10/2025</w:t>
             </w:r>
           </w:p>
         </w:tc>
@@ -6242,7 +6375,23 @@
                 <w:sz w:val="18"/>
                 <w:szCs w:val="16"/>
               </w:rPr>
-              <w:t>Descripción: Prueba de análisis de requerimientos del sistema</w:t>
+              <w:t xml:space="preserve">Descripción: </w:t>
+            </w:r>
+            <w:r>
+              <w:rPr>
+                <w:rFonts w:eastAsia="Aptos"/>
+                <w:sz w:val="18"/>
+                <w:szCs w:val="16"/>
+              </w:rPr>
+              <w:t>V</w:t>
+            </w:r>
+            <w:r>
+              <w:rPr>
+                <w:rFonts w:eastAsia="Aptos"/>
+                <w:sz w:val="18"/>
+                <w:szCs w:val="16"/>
+              </w:rPr>
+              <w:t>erificar la completitud, coherencia y trazabilidad de los requisitos funcionales y no funcionales definidos para el sistema, asegurando que reflejen correctamente las necesidades del cliente y los objetivos del proyecto.</w:t>
             </w:r>
           </w:p>
         </w:tc>
@@ -6271,7 +6420,31 @@
                 <w:sz w:val="18"/>
                 <w:szCs w:val="16"/>
               </w:rPr>
-              <w:t>Condiciones de ejecución: Ejecutar el análisis en el entorno de desarrollo</w:t>
+              <w:t xml:space="preserve">Condiciones de ejecución: </w:t>
+            </w:r>
+            <w:r>
+              <w:rPr>
+                <w:rFonts w:eastAsia="Aptos"/>
+                <w:sz w:val="18"/>
+                <w:szCs w:val="16"/>
+              </w:rPr>
+              <w:t xml:space="preserve">Debe contar con la participación del Product Owner </w:t>
+            </w:r>
+            <w:r>
+              <w:rPr>
+                <w:rFonts w:eastAsia="Aptos"/>
+                <w:sz w:val="18"/>
+                <w:szCs w:val="16"/>
+              </w:rPr>
+              <w:t xml:space="preserve">(cliente) </w:t>
+            </w:r>
+            <w:r>
+              <w:rPr>
+                <w:rFonts w:eastAsia="Aptos"/>
+                <w:sz w:val="18"/>
+                <w:szCs w:val="16"/>
+              </w:rPr>
+              <w:t>para la aprobación formal.</w:t>
             </w:r>
           </w:p>
         </w:tc>
@@ -6317,26 +6490,77 @@
                 <w:sz w:val="18"/>
                 <w:szCs w:val="16"/>
               </w:rPr>
-              <w:t>1. Revisar los requisitos funcionales y no funcionales del sistema</w:t>
-            </w:r>
-          </w:p>
-          <w:p>
-            <w:pPr>
-              <w:spacing w:line="240" w:lineRule="auto"/>
-              <w:jc w:val="both"/>
-              <w:rPr>
-                <w:rFonts w:eastAsia="Aptos"/>
-                <w:sz w:val="18"/>
-                <w:szCs w:val="16"/>
-              </w:rPr>
-            </w:pPr>
-            <w:r>
-              <w:rPr>
-                <w:rFonts w:eastAsia="Aptos"/>
-                <w:sz w:val="18"/>
-                <w:szCs w:val="16"/>
-              </w:rPr>
-              <w:t>2. Asignar una prioridad a cada requisito</w:t>
+              <w:t xml:space="preserve">1. </w:t>
+            </w:r>
+            <w:r>
+              <w:rPr>
+                <w:rFonts w:eastAsia="Aptos"/>
+                <w:sz w:val="18"/>
+                <w:szCs w:val="16"/>
+              </w:rPr>
+              <w:t>Revisar la matriz de requisitos funcionales y no funcionales (RF1–RF17, RNF1–RNF3) verificando su correspondencia con los objetivos del sistema.</w:t>
+            </w:r>
+          </w:p>
+          <w:p>
+            <w:pPr>
+              <w:spacing w:line="240" w:lineRule="auto"/>
+              <w:jc w:val="both"/>
+              <w:rPr>
+                <w:rFonts w:eastAsia="Aptos"/>
+                <w:sz w:val="18"/>
+                <w:szCs w:val="16"/>
+              </w:rPr>
+            </w:pPr>
+            <w:r>
+              <w:rPr>
+                <w:rFonts w:eastAsia="Aptos"/>
+                <w:sz w:val="18"/>
+                <w:szCs w:val="16"/>
+              </w:rPr>
+              <w:t xml:space="preserve">2. </w:t>
+            </w:r>
+            <w:r>
+              <w:rPr>
+                <w:rFonts w:eastAsia="Aptos"/>
+                <w:sz w:val="18"/>
+                <w:szCs w:val="16"/>
+              </w:rPr>
+              <w:t>Revisar la consistencia entre historias de usuario, historias técnicas y requisitos asociados.</w:t>
+            </w:r>
+          </w:p>
+          <w:p>
+            <w:pPr>
+              <w:spacing w:line="240" w:lineRule="auto"/>
+              <w:jc w:val="both"/>
+              <w:rPr>
+                <w:rFonts w:eastAsia="Aptos"/>
+                <w:sz w:val="18"/>
+                <w:szCs w:val="16"/>
+              </w:rPr>
+            </w:pPr>
+            <w:r>
+              <w:rPr>
+                <w:rFonts w:eastAsia="Aptos"/>
+                <w:sz w:val="18"/>
+                <w:szCs w:val="16"/>
+              </w:rPr>
+              <w:t xml:space="preserve">3. </w:t>
+            </w:r>
+            <w:r>
+              <w:rPr>
+                <w:rFonts w:eastAsia="Aptos"/>
+                <w:sz w:val="18"/>
+                <w:szCs w:val="16"/>
+              </w:rPr>
+              <w:t xml:space="preserve">Confirmar la aprobación del documento de requerimientos por parte del </w:t>
+            </w:r>
+            <w:r>
+              <w:rPr>
+                <w:rFonts w:eastAsia="Aptos"/>
+                <w:sz w:val="18"/>
+                <w:szCs w:val="16"/>
+              </w:rPr>
+              <w:t>Product Owner.</w:t>
             </w:r>
           </w:p>
         </w:tc>
@@ -6363,7 +6587,31 @@
                 <w:sz w:val="18"/>
                 <w:szCs w:val="16"/>
               </w:rPr>
-              <w:t>Resultado esperado: Verificación completa de los requisitos funcionales y no funcionales, y su adecuación a las necesidades del cliente</w:t>
+              <w:t xml:space="preserve">Resultado esperado: </w:t>
+            </w:r>
+            <w:r>
+              <w:rPr>
+                <w:rFonts w:eastAsia="Aptos"/>
+                <w:sz w:val="18"/>
+                <w:szCs w:val="16"/>
+              </w:rPr>
+              <w:t xml:space="preserve">El Product Owner valida </w:t>
+            </w:r>
+            <w:r>
+              <w:rPr>
+                <w:rFonts w:eastAsia="Aptos"/>
+                <w:sz w:val="18"/>
+                <w:szCs w:val="16"/>
+              </w:rPr>
+              <w:t>los requisitos propuestos</w:t>
+            </w:r>
+            <w:r>
+              <w:rPr>
+                <w:rFonts w:eastAsia="Aptos"/>
+                <w:sz w:val="18"/>
+                <w:szCs w:val="16"/>
+              </w:rPr>
+              <w:t>.</w:t>
             </w:r>
           </w:p>
         </w:tc>
@@ -6396,30 +6644,6 @@
         </w:tc>
       </w:tr>
     </w:tbl>
-    <w:p>
-      <w:pPr>
-        <w:spacing w:line="259" w:lineRule="auto"/>
-        <w:jc w:val="both"/>
-        <w:rPr>
-          <w:rFonts w:eastAsia="Aptos" w:cs="Arial"/>
-          <w:color w:val="000000"/>
-          <w:sz w:val="24"/>
-          <w:szCs w:val="22"/>
-        </w:rPr>
-      </w:pPr>
-    </w:p>
-    <w:p>
-      <w:pPr>
-        <w:spacing w:line="259" w:lineRule="auto"/>
-        <w:jc w:val="both"/>
-        <w:rPr>
-          <w:rFonts w:eastAsia="Aptos" w:cs="Arial"/>
-          <w:color w:val="000000"/>
-          <w:sz w:val="24"/>
-          <w:szCs w:val="22"/>
-        </w:rPr>
-      </w:pPr>
-    </w:p>
     <w:p>
       <w:pPr>
         <w:spacing w:line="259" w:lineRule="auto"/>
@@ -6582,7 +6806,15 @@
                 <w:sz w:val="18"/>
                 <w:szCs w:val="16"/>
               </w:rPr>
-              <w:t>Nombre: Ejecutar la definición de la arquitectura</w:t>
+              <w:t xml:space="preserve">Nombre: </w:t>
+            </w:r>
+            <w:r>
+              <w:rPr>
+                <w:rFonts w:eastAsia="Aptos"/>
+                <w:sz w:val="18"/>
+                <w:szCs w:val="16"/>
+              </w:rPr>
+              <w:t>Validación de la arquitectura técnica del sistema web</w:t>
             </w:r>
           </w:p>
         </w:tc>
@@ -6633,6 +6865,14 @@
                 <w:szCs w:val="16"/>
               </w:rPr>
               <w:t xml:space="preserve">Fecha: </w:t>
+            </w:r>
+            <w:r>
+              <w:rPr>
+                <w:rFonts w:eastAsia="Aptos"/>
+                <w:sz w:val="18"/>
+                <w:szCs w:val="16"/>
+              </w:rPr>
+              <w:t>21/10/2025</w:t>
             </w:r>
           </w:p>
         </w:tc>
@@ -6661,7 +6901,31 @@
                 <w:sz w:val="18"/>
                 <w:szCs w:val="16"/>
               </w:rPr>
-              <w:t>Descripción: Prueba de definición de la arquitectura de la aplicación web</w:t>
+              <w:t xml:space="preserve">Descripción: Prueba de </w:t>
+            </w:r>
+            <w:r>
+              <w:rPr>
+                <w:rFonts w:eastAsia="Aptos"/>
+                <w:sz w:val="18"/>
+                <w:szCs w:val="16"/>
+              </w:rPr>
+              <w:t>valida</w:t>
+            </w:r>
+            <w:r>
+              <w:rPr>
+                <w:rFonts w:eastAsia="Aptos"/>
+                <w:sz w:val="18"/>
+                <w:szCs w:val="16"/>
+              </w:rPr>
+              <w:t>ción</w:t>
+            </w:r>
+            <w:r>
+              <w:rPr>
+                <w:rFonts w:eastAsia="Aptos"/>
+                <w:sz w:val="18"/>
+                <w:szCs w:val="16"/>
+              </w:rPr>
+              <w:t xml:space="preserve"> la arquitectura definida para la aplicación web</w:t>
             </w:r>
           </w:p>
         </w:tc>
@@ -6690,7 +6954,15 @@
                 <w:sz w:val="18"/>
                 <w:szCs w:val="16"/>
               </w:rPr>
-              <w:t>Condiciones de ejecución: Ejecutar la definición en el entorno de desarrollo</w:t>
+              <w:t xml:space="preserve">Condiciones de ejecución: Ejecutar </w:t>
+            </w:r>
+            <w:r>
+              <w:rPr>
+                <w:rFonts w:eastAsia="Aptos"/>
+                <w:sz w:val="18"/>
+                <w:szCs w:val="16"/>
+              </w:rPr>
+              <w:t>el backend (proyecto Django) y frontend (proyecto React) en el entorno de desarrollo</w:t>
             </w:r>
           </w:p>
         </w:tc>
@@ -6736,26 +7008,45 @@
                 <w:sz w:val="18"/>
                 <w:szCs w:val="16"/>
               </w:rPr>
-              <w:t>1. Definir la arquitectura de la aplicación web</w:t>
-            </w:r>
-          </w:p>
-          <w:p>
-            <w:pPr>
-              <w:spacing w:line="240" w:lineRule="auto"/>
-              <w:jc w:val="both"/>
-              <w:rPr>
-                <w:rFonts w:eastAsia="Aptos"/>
-                <w:sz w:val="18"/>
-                <w:szCs w:val="16"/>
-              </w:rPr>
-            </w:pPr>
-            <w:r>
-              <w:rPr>
-                <w:rFonts w:eastAsia="Aptos"/>
-                <w:sz w:val="18"/>
-                <w:szCs w:val="16"/>
-              </w:rPr>
-              <w:t>2. Evaluar los flujos de interacción entre componentes</w:t>
+              <w:t>1. Ejecutar el backend (proyecto Django)</w:t>
+            </w:r>
+          </w:p>
+          <w:p>
+            <w:pPr>
+              <w:spacing w:line="240" w:lineRule="auto"/>
+              <w:jc w:val="both"/>
+              <w:rPr>
+                <w:rFonts w:eastAsia="Aptos"/>
+                <w:sz w:val="18"/>
+                <w:szCs w:val="16"/>
+              </w:rPr>
+            </w:pPr>
+            <w:r>
+              <w:rPr>
+                <w:rFonts w:eastAsia="Aptos"/>
+                <w:sz w:val="18"/>
+                <w:szCs w:val="16"/>
+              </w:rPr>
+              <w:t>2. Ejecutar el frontend (proyecto React)</w:t>
+            </w:r>
+          </w:p>
+          <w:p>
+            <w:pPr>
+              <w:spacing w:line="240" w:lineRule="auto"/>
+              <w:jc w:val="both"/>
+              <w:rPr>
+                <w:rFonts w:eastAsia="Aptos"/>
+                <w:sz w:val="18"/>
+                <w:szCs w:val="16"/>
+              </w:rPr>
+            </w:pPr>
+            <w:r>
+              <w:rPr>
+                <w:rFonts w:eastAsia="Aptos"/>
+                <w:sz w:val="18"/>
+                <w:szCs w:val="16"/>
+              </w:rPr>
+              <w:t>3. Verificar comunicación entre ambos proyectos</w:t>
             </w:r>
           </w:p>
         </w:tc>
@@ -6782,7 +7073,23 @@
                 <w:sz w:val="18"/>
                 <w:szCs w:val="16"/>
               </w:rPr>
-              <w:t>Resultado esperado: La arquitectura soporta todas las funcionalidades necesarias</w:t>
+              <w:t>Resultado esperado:</w:t>
+            </w:r>
+            <w:r>
+              <w:rPr>
+                <w:rFonts w:eastAsia="Aptos"/>
+                <w:sz w:val="18"/>
+                <w:szCs w:val="16"/>
+              </w:rPr>
+              <w:t xml:space="preserve"> Se evidencia la separación entre frontend</w:t>
+            </w:r>
+            <w:r>
+              <w:rPr>
+                <w:rFonts w:eastAsia="Aptos"/>
+                <w:sz w:val="18"/>
+                <w:szCs w:val="16"/>
+              </w:rPr>
+              <w:t xml:space="preserve"> y backend en la estructura de carpetas del proyecto</w:t>
             </w:r>
           </w:p>
         </w:tc>
@@ -6913,7 +7220,23 @@
                 <w:sz w:val="18"/>
                 <w:szCs w:val="16"/>
               </w:rPr>
-              <w:t>Tarea de ingeniería: Diseño y modelado de base de datos</w:t>
+              <w:t>Tarea de ingeniería: Diseño de</w:t>
+            </w:r>
+            <w:r>
+              <w:rPr>
+                <w:rFonts w:eastAsia="Aptos"/>
+                <w:sz w:val="18"/>
+                <w:szCs w:val="16"/>
+              </w:rPr>
+              <w:t xml:space="preserve"> la</w:t>
+            </w:r>
+            <w:r>
+              <w:rPr>
+                <w:rFonts w:eastAsia="Aptos"/>
+                <w:sz w:val="18"/>
+                <w:szCs w:val="16"/>
+              </w:rPr>
+              <w:t xml:space="preserve"> base de datos</w:t>
             </w:r>
           </w:p>
         </w:tc>
@@ -6992,6 +7315,14 @@
               </w:rPr>
               <w:t xml:space="preserve">Fecha: </w:t>
             </w:r>
+            <w:r>
+              <w:rPr>
+                <w:rFonts w:eastAsia="Aptos"/>
+                <w:sz w:val="18"/>
+                <w:szCs w:val="16"/>
+              </w:rPr>
+              <w:t>28/10/2025</w:t>
+            </w:r>
           </w:p>
         </w:tc>
       </w:tr>
@@ -7019,7 +7350,15 @@
                 <w:sz w:val="18"/>
                 <w:szCs w:val="16"/>
               </w:rPr>
-              <w:t>Descripción: Prueba de definición de la arquitectura de la aplicación web</w:t>
+              <w:t xml:space="preserve">Descripción: Prueba de </w:t>
+            </w:r>
+            <w:r>
+              <w:rPr>
+                <w:rFonts w:eastAsia="Aptos"/>
+                <w:sz w:val="18"/>
+                <w:szCs w:val="16"/>
+              </w:rPr>
+              <w:t>diseño de la base de datos</w:t>
             </w:r>
           </w:p>
         </w:tc>
@@ -7048,7 +7387,23 @@
                 <w:sz w:val="18"/>
                 <w:szCs w:val="16"/>
               </w:rPr>
-              <w:t>Condiciones de ejecución: Ejecutar la definición en el entorno de desarrollo</w:t>
+              <w:t xml:space="preserve">Condiciones de ejecución: Ejecutar </w:t>
+            </w:r>
+            <w:r>
+              <w:rPr>
+                <w:rFonts w:eastAsia="Aptos"/>
+                <w:sz w:val="18"/>
+                <w:szCs w:val="16"/>
+              </w:rPr>
+              <w:t xml:space="preserve">el diseño </w:t>
+            </w:r>
+            <w:r>
+              <w:rPr>
+                <w:rFonts w:eastAsia="Aptos"/>
+                <w:sz w:val="18"/>
+                <w:szCs w:val="16"/>
+              </w:rPr>
+              <w:t>en el entorno de desarrollo</w:t>
             </w:r>
           </w:p>
         </w:tc>
@@ -7094,26 +7449,50 @@
                 <w:sz w:val="18"/>
                 <w:szCs w:val="16"/>
               </w:rPr>
-              <w:t>1. Definir la arquitectura de la aplicación web</w:t>
-            </w:r>
-          </w:p>
-          <w:p>
-            <w:pPr>
-              <w:spacing w:line="240" w:lineRule="auto"/>
-              <w:jc w:val="both"/>
-              <w:rPr>
-                <w:rFonts w:eastAsia="Aptos"/>
-                <w:sz w:val="18"/>
-                <w:szCs w:val="16"/>
-              </w:rPr>
-            </w:pPr>
-            <w:r>
-              <w:rPr>
-                <w:rFonts w:eastAsia="Aptos"/>
-                <w:sz w:val="18"/>
-                <w:szCs w:val="16"/>
-              </w:rPr>
-              <w:t>2. Evaluar los flujos de interacción entre componentes</w:t>
+              <w:t>1.</w:t>
+            </w:r>
+            <w:r>
+              <w:rPr>
+                <w:rFonts w:eastAsia="Aptos"/>
+                <w:sz w:val="18"/>
+                <w:szCs w:val="16"/>
+              </w:rPr>
+              <w:t>Analizar los requisitos del cliente</w:t>
+            </w:r>
+          </w:p>
+          <w:p>
+            <w:pPr>
+              <w:spacing w:line="240" w:lineRule="auto"/>
+              <w:jc w:val="both"/>
+              <w:rPr>
+                <w:rFonts w:eastAsia="Aptos"/>
+                <w:sz w:val="18"/>
+                <w:szCs w:val="16"/>
+              </w:rPr>
+            </w:pPr>
+            <w:r>
+              <w:rPr>
+                <w:rFonts w:eastAsia="Aptos"/>
+                <w:sz w:val="18"/>
+                <w:szCs w:val="16"/>
+              </w:rPr>
+              <w:t>2. Diseñar el diagrama de la base de datos</w:t>
+            </w:r>
+            <w:r>
+              <w:rPr>
+                <w:rFonts w:eastAsia="Aptos"/>
+                <w:sz w:val="18"/>
+                <w:szCs w:val="16"/>
+              </w:rPr>
+              <w:t xml:space="preserve"> </w:t>
+            </w:r>
+            <w:r>
+              <w:rPr>
+                <w:rFonts w:eastAsia="Aptos"/>
+                <w:sz w:val="18"/>
+                <w:szCs w:val="16"/>
+              </w:rPr>
+              <w:t>con respecto a la especificaciones requeridas</w:t>
             </w:r>
           </w:p>
         </w:tc>
@@ -7140,7 +7519,15 @@
                 <w:sz w:val="18"/>
                 <w:szCs w:val="16"/>
               </w:rPr>
-              <w:t>Resultado esperado: La arquitectura soporta todas las funcionalidades necesarias</w:t>
+              <w:t xml:space="preserve">Resultado esperado: </w:t>
+            </w:r>
+            <w:r>
+              <w:rPr>
+                <w:rFonts w:eastAsia="Aptos"/>
+                <w:sz w:val="18"/>
+                <w:szCs w:val="16"/>
+              </w:rPr>
+              <w:t>El diseño de la base de datos cumple con los campos y necesidades del cliente</w:t>
             </w:r>
           </w:p>
         </w:tc>
@@ -7374,6 +7761,14 @@
               </w:rPr>
               <w:t xml:space="preserve">Fecha: </w:t>
             </w:r>
+            <w:r>
+              <w:rPr>
+                <w:rFonts w:eastAsia="Aptos"/>
+                <w:sz w:val="18"/>
+                <w:szCs w:val="16"/>
+              </w:rPr>
+              <w:t>28/10/2025</w:t>
+            </w:r>
           </w:p>
         </w:tc>
       </w:tr>
@@ -7810,7 +8205,15 @@
                 <w:sz w:val="18"/>
                 <w:szCs w:val="16"/>
               </w:rPr>
-              <w:t xml:space="preserve">Fecha: </w:t>
+              <w:t>Fecha:</w:t>
+            </w:r>
+            <w:r>
+              <w:rPr>
+                <w:rFonts w:eastAsia="Aptos"/>
+                <w:sz w:val="18"/>
+                <w:szCs w:val="16"/>
+              </w:rPr>
+              <w:t xml:space="preserve"> 04/11/2025</w:t>
             </w:r>
           </w:p>
         </w:tc>
@@ -7868,7 +8271,23 @@
                 <w:sz w:val="18"/>
                 <w:szCs w:val="16"/>
               </w:rPr>
-              <w:t>Condiciones de ejecución: Ejecutar la implementación en el entorno de desarrollo con la base de datos</w:t>
+              <w:t xml:space="preserve">Condiciones de ejecución: Ejecutar la implementación </w:t>
+            </w:r>
+            <w:r>
+              <w:rPr>
+                <w:rFonts w:eastAsia="Aptos"/>
+                <w:sz w:val="18"/>
+                <w:szCs w:val="16"/>
+              </w:rPr>
+              <w:t xml:space="preserve">de la capa de acceso de datos </w:t>
+            </w:r>
+            <w:r>
+              <w:rPr>
+                <w:rFonts w:eastAsia="Aptos"/>
+                <w:sz w:val="18"/>
+                <w:szCs w:val="16"/>
+              </w:rPr>
+              <w:t>en el entorno de desarrollo</w:t>
             </w:r>
           </w:p>
         </w:tc>
@@ -7914,45 +8333,85 @@
                 <w:sz w:val="18"/>
                 <w:szCs w:val="16"/>
               </w:rPr>
-              <w:t>1. Crear proyecto Django</w:t>
-            </w:r>
-          </w:p>
-          <w:p>
-            <w:pPr>
-              <w:spacing w:line="240" w:lineRule="auto"/>
-              <w:jc w:val="both"/>
-              <w:rPr>
-                <w:rFonts w:eastAsia="Aptos"/>
-                <w:sz w:val="18"/>
-                <w:szCs w:val="16"/>
-              </w:rPr>
-            </w:pPr>
-            <w:r>
-              <w:rPr>
-                <w:rFonts w:eastAsia="Aptos"/>
-                <w:sz w:val="18"/>
-                <w:szCs w:val="16"/>
-              </w:rPr>
-              <w:t>2. Ejecutar modelos y migraciones</w:t>
-            </w:r>
-          </w:p>
-          <w:p>
-            <w:pPr>
-              <w:spacing w:line="240" w:lineRule="auto"/>
-              <w:jc w:val="both"/>
-              <w:rPr>
-                <w:rFonts w:eastAsia="Aptos"/>
-                <w:sz w:val="18"/>
-                <w:szCs w:val="16"/>
-              </w:rPr>
-            </w:pPr>
-            <w:r>
-              <w:rPr>
-                <w:rFonts w:eastAsia="Aptos"/>
-                <w:sz w:val="18"/>
-                <w:szCs w:val="16"/>
-              </w:rPr>
-              <w:t>3. Implementar las operaciones CRUD para todas las clases de la base de datos</w:t>
+              <w:t>1</w:t>
+            </w:r>
+            <w:r>
+              <w:rPr>
+                <w:rFonts w:eastAsia="Aptos"/>
+                <w:sz w:val="18"/>
+                <w:szCs w:val="16"/>
+              </w:rPr>
+              <w:t>. Ejecutar modelos y migraciones</w:t>
+            </w:r>
+          </w:p>
+          <w:p>
+            <w:pPr>
+              <w:spacing w:line="240" w:lineRule="auto"/>
+              <w:jc w:val="both"/>
+              <w:rPr>
+                <w:rFonts w:eastAsia="Aptos"/>
+                <w:sz w:val="18"/>
+                <w:szCs w:val="16"/>
+              </w:rPr>
+            </w:pPr>
+            <w:r>
+              <w:rPr>
+                <w:rFonts w:eastAsia="Aptos"/>
+                <w:sz w:val="18"/>
+                <w:szCs w:val="16"/>
+              </w:rPr>
+              <w:t>2</w:t>
+            </w:r>
+            <w:r>
+              <w:rPr>
+                <w:rFonts w:eastAsia="Aptos"/>
+                <w:sz w:val="18"/>
+                <w:szCs w:val="16"/>
+              </w:rPr>
+              <w:t>.</w:t>
+            </w:r>
+            <w:r>
+              <w:rPr>
+                <w:rFonts w:eastAsia="Aptos"/>
+                <w:sz w:val="18"/>
+                <w:szCs w:val="16"/>
+              </w:rPr>
+              <w:t xml:space="preserve"> Verificar que la base de datos se creó correctamente </w:t>
+            </w:r>
+            <w:r>
+              <w:rPr>
+                <w:rFonts w:eastAsia="Aptos"/>
+                <w:sz w:val="18"/>
+                <w:szCs w:val="16"/>
+              </w:rPr>
+              <w:t xml:space="preserve"> </w:t>
+            </w:r>
+          </w:p>
+          <w:p>
+            <w:pPr>
+              <w:spacing w:line="240" w:lineRule="auto"/>
+              <w:jc w:val="both"/>
+              <w:rPr>
+                <w:rFonts w:eastAsia="Aptos"/>
+                <w:sz w:val="18"/>
+                <w:szCs w:val="16"/>
+              </w:rPr>
+            </w:pPr>
+            <w:r>
+              <w:rPr>
+                <w:rFonts w:eastAsia="Aptos"/>
+                <w:sz w:val="18"/>
+                <w:szCs w:val="16"/>
+              </w:rPr>
+              <w:t xml:space="preserve">3. </w:t>
+            </w:r>
+            <w:r>
+              <w:rPr>
+                <w:rFonts w:eastAsia="Aptos"/>
+                <w:sz w:val="18"/>
+                <w:szCs w:val="16"/>
+              </w:rPr>
+              <w:t>Implementar las operaciones CRUD para todas las clases de la base de datos</w:t>
             </w:r>
           </w:p>
           <w:p>
@@ -8252,6 +8711,14 @@
               </w:rPr>
               <w:t xml:space="preserve">Fecha: </w:t>
             </w:r>
+            <w:r>
+              <w:rPr>
+                <w:rFonts w:eastAsia="Aptos"/>
+                <w:sz w:val="18"/>
+                <w:szCs w:val="16"/>
+              </w:rPr>
+              <w:t>23/12/2025</w:t>
+            </w:r>
           </w:p>
         </w:tc>
       </w:tr>
@@ -8609,6 +9076,14 @@
                 <w:szCs w:val="16"/>
               </w:rPr>
               <w:t xml:space="preserve">Fecha: </w:t>
+            </w:r>
+            <w:r>
+              <w:rPr>
+                <w:rFonts w:eastAsia="Aptos"/>
+                <w:sz w:val="18"/>
+                <w:szCs w:val="16"/>
+              </w:rPr>
+              <w:t>30/12/2025</w:t>
             </w:r>
           </w:p>
         </w:tc>

</xml_diff>

<commit_message>
Eliminación de la HT-06 ajuste general
</commit_message>
<xml_diff>
--- a/documentacion/HT/7386_HT.docx
+++ b/documentacion/HT/7386_HT.docx
@@ -447,6 +447,24 @@
           <w:szCs w:val="32"/>
           <w:lang w:val="es-ES"/>
         </w:rPr>
+        <w:t>2</w:t>
+      </w:r>
+      <w:r>
+        <w:rPr>
+          <w:rFonts w:eastAsia="Aptos" w:cs="Times New Roman"/>
+          <w:sz w:val="32"/>
+          <w:szCs w:val="32"/>
+          <w:lang w:val="es-ES"/>
+        </w:rPr>
+        <w:t>/1</w:t>
+      </w:r>
+      <w:r>
+        <w:rPr>
+          <w:rFonts w:eastAsia="Aptos" w:cs="Times New Roman"/>
+          <w:sz w:val="32"/>
+          <w:szCs w:val="32"/>
+          <w:lang w:val="es-ES"/>
+        </w:rPr>
         <w:t>1</w:t>
       </w:r>
       <w:r>
@@ -456,7 +474,7 @@
           <w:szCs w:val="32"/>
           <w:lang w:val="es-ES"/>
         </w:rPr>
-        <w:t>/10/2025</w:t>
+        <w:t>/2025</w:t>
       </w:r>
     </w:p>
     <w:p/>
@@ -1274,133 +1292,19 @@
                 <w:lang w:eastAsia="es-419"/>
                 <w14:ligatures w14:val="none"/>
               </w:rPr>
-              <w:t>HT-06</w:t>
-            </w:r>
-          </w:p>
-        </w:tc>
-        <w:tc>
-          <w:tcPr>
-            <w:tcW w:w="0" w:type="auto"/>
-            <w:hideMark/>
-          </w:tcPr>
-          <w:p>
-            <w:pPr>
-              <w:spacing w:line="240" w:lineRule="auto"/>
+              <w:t>HT-0</w:t>
+            </w:r>
+            <w:r>
               <w:rPr>
                 <w:rFonts w:eastAsia="Times New Roman" w:cs="Times New Roman"/>
+                <w:b/>
+                <w:bCs/>
                 <w:kern w:val="0"/>
                 <w:szCs w:val="20"/>
                 <w:lang w:eastAsia="es-419"/>
                 <w14:ligatures w14:val="none"/>
               </w:rPr>
-            </w:pPr>
-            <w:r>
-              <w:rPr>
-                <w:rFonts w:eastAsia="Times New Roman" w:cs="Times New Roman"/>
-                <w:kern w:val="0"/>
-                <w:szCs w:val="20"/>
-                <w:lang w:eastAsia="es-419"/>
-                <w14:ligatures w14:val="none"/>
-              </w:rPr>
-              <w:t>Implementación de validación de datos</w:t>
-            </w:r>
-          </w:p>
-        </w:tc>
-        <w:tc>
-          <w:tcPr>
-            <w:tcW w:w="0" w:type="auto"/>
-            <w:hideMark/>
-          </w:tcPr>
-          <w:p>
-            <w:pPr>
-              <w:spacing w:line="240" w:lineRule="auto"/>
-              <w:rPr>
-                <w:rFonts w:eastAsia="Times New Roman" w:cs="Times New Roman"/>
-                <w:kern w:val="0"/>
-                <w:szCs w:val="20"/>
-                <w:lang w:val="en-US" w:eastAsia="es-419"/>
-                <w14:ligatures w14:val="none"/>
-              </w:rPr>
-            </w:pPr>
-            <w:r>
-              <w:rPr>
-                <w:rFonts w:eastAsia="Times New Roman" w:cs="Times New Roman"/>
-                <w:kern w:val="0"/>
-                <w:szCs w:val="20"/>
-                <w:lang w:val="en-US" w:eastAsia="es-419"/>
-                <w14:ligatures w14:val="none"/>
-              </w:rPr>
-              <w:t>RF1, RF2, RF5, RF8, RF9, RF10</w:t>
-            </w:r>
-            <w:r>
-              <w:rPr>
-                <w:rFonts w:eastAsia="Times New Roman" w:cs="Times New Roman"/>
-                <w:kern w:val="0"/>
-                <w:szCs w:val="20"/>
-                <w:lang w:val="en-US" w:eastAsia="es-419"/>
-                <w14:ligatures w14:val="none"/>
-              </w:rPr>
-              <w:t>, RF11</w:t>
-            </w:r>
-          </w:p>
-        </w:tc>
-        <w:tc>
-          <w:tcPr>
-            <w:tcW w:w="0" w:type="auto"/>
-            <w:hideMark/>
-          </w:tcPr>
-          <w:p>
-            <w:pPr>
-              <w:spacing w:line="240" w:lineRule="auto"/>
-              <w:rPr>
-                <w:rFonts w:eastAsia="Times New Roman" w:cs="Times New Roman"/>
-                <w:kern w:val="0"/>
-                <w:szCs w:val="20"/>
-                <w:lang w:eastAsia="es-419"/>
-                <w14:ligatures w14:val="none"/>
-              </w:rPr>
-            </w:pPr>
-            <w:r>
-              <w:rPr>
-                <w:rFonts w:eastAsia="Times New Roman" w:cs="Times New Roman"/>
-                <w:kern w:val="0"/>
-                <w:szCs w:val="20"/>
-                <w:lang w:eastAsia="es-419"/>
-                <w14:ligatures w14:val="none"/>
-              </w:rPr>
-              <w:t>30h</w:t>
-            </w:r>
-          </w:p>
-        </w:tc>
-      </w:tr>
-      <w:tr>
-        <w:tc>
-          <w:tcPr>
-            <w:tcW w:w="0" w:type="auto"/>
-            <w:hideMark/>
-          </w:tcPr>
-          <w:p>
-            <w:pPr>
-              <w:spacing w:line="240" w:lineRule="auto"/>
-              <w:rPr>
-                <w:rFonts w:eastAsia="Times New Roman" w:cs="Times New Roman"/>
-                <w:kern w:val="0"/>
-                <w:szCs w:val="20"/>
-                <w:lang w:eastAsia="es-419"/>
-                <w14:ligatures w14:val="none"/>
-              </w:rPr>
-            </w:pPr>
-            <w:r>
-              <w:rPr>
-                <w:rFonts w:eastAsia="Times New Roman" w:cs="Times New Roman"/>
-                <w:b/>
-                <w:bCs/>
-                <w:kern w:val="0"/>
-                <w:szCs w:val="20"/>
-                <w:lang w:eastAsia="es-419"/>
-                <w14:ligatures w14:val="none"/>
-              </w:rPr>
-              <w:t>HT-07</w:t>
+              <w:t>6</w:t>
             </w:r>
           </w:p>
         </w:tc>
@@ -1558,17 +1462,17 @@
     <w:tbl>
       <w:tblPr>
         <w:tblStyle w:val="Tablaconcuadrcula5"/>
-        <w:tblW w:w="0" w:type="auto"/>
+        <w:tblW w:w="9067" w:type="dxa"/>
         <w:tblLook w:val="04A0" w:firstRow="1" w:lastRow="0" w:firstColumn="1" w:lastColumn="0" w:noHBand="0" w:noVBand="1"/>
       </w:tblPr>
       <w:tblGrid>
         <w:gridCol w:w="4508"/>
-        <w:gridCol w:w="4508"/>
+        <w:gridCol w:w="4559"/>
       </w:tblGrid>
       <w:tr>
         <w:tc>
           <w:tcPr>
-            <w:tcW w:w="9016" w:type="dxa"/>
+            <w:tcW w:w="9067" w:type="dxa"/>
             <w:gridSpan w:val="2"/>
           </w:tcPr>
           <w:p>
@@ -1600,7 +1504,7 @@
       <w:tr>
         <w:tc>
           <w:tcPr>
-            <w:tcW w:w="9016" w:type="dxa"/>
+            <w:tcW w:w="9067" w:type="dxa"/>
             <w:gridSpan w:val="2"/>
           </w:tcPr>
           <w:p>
@@ -1665,7 +1569,7 @@
         </w:tc>
         <w:tc>
           <w:tcPr>
-            <w:tcW w:w="4508" w:type="dxa"/>
+            <w:tcW w:w="4559" w:type="dxa"/>
           </w:tcPr>
           <w:p>
             <w:pPr>
@@ -1737,7 +1641,7 @@
         </w:tc>
         <w:tc>
           <w:tcPr>
-            <w:tcW w:w="4508" w:type="dxa"/>
+            <w:tcW w:w="4559" w:type="dxa"/>
           </w:tcPr>
           <w:p>
             <w:pPr>
@@ -1833,7 +1737,7 @@
         </w:tc>
         <w:tc>
           <w:tcPr>
-            <w:tcW w:w="4508" w:type="dxa"/>
+            <w:tcW w:w="4559" w:type="dxa"/>
           </w:tcPr>
           <w:p>
             <w:pPr>
@@ -1929,7 +1833,7 @@
         </w:tc>
         <w:tc>
           <w:tcPr>
-            <w:tcW w:w="4508" w:type="dxa"/>
+            <w:tcW w:w="4559" w:type="dxa"/>
           </w:tcPr>
           <w:p>
             <w:pPr>
@@ -2006,25 +1910,33 @@
         </w:tc>
         <w:tc>
           <w:tcPr>
-            <w:tcW w:w="4508" w:type="dxa"/>
-          </w:tcPr>
-          <w:p>
-            <w:pPr>
-              <w:spacing w:line="240" w:lineRule="auto"/>
-              <w:jc w:val="both"/>
-              <w:rPr>
-                <w:rFonts w:eastAsia="Aptos"/>
-                <w:sz w:val="18"/>
-                <w:szCs w:val="16"/>
-              </w:rPr>
-            </w:pPr>
+            <w:tcW w:w="4559" w:type="dxa"/>
+          </w:tcPr>
+          <w:p>
+            <w:pPr>
+              <w:spacing w:line="240" w:lineRule="auto"/>
+              <w:jc w:val="both"/>
+              <w:rPr>
+                <w:rFonts w:eastAsia="Aptos"/>
+                <w:sz w:val="18"/>
+                <w:szCs w:val="16"/>
+              </w:rPr>
+            </w:pPr>
+            <w:r>
+              <w:rPr>
+                <w:rFonts w:eastAsia="Aptos"/>
+                <w:sz w:val="18"/>
+                <w:szCs w:val="16"/>
+              </w:rPr>
+              <w:t>Steve Tibán</w:t>
+            </w:r>
           </w:p>
         </w:tc>
       </w:tr>
       <w:tr>
         <w:tc>
           <w:tcPr>
-            <w:tcW w:w="9016" w:type="dxa"/>
+            <w:tcW w:w="9067" w:type="dxa"/>
             <w:gridSpan w:val="2"/>
           </w:tcPr>
           <w:p>
@@ -2074,7 +1986,7 @@
       <w:tr>
         <w:tc>
           <w:tcPr>
-            <w:tcW w:w="9016" w:type="dxa"/>
+            <w:tcW w:w="9067" w:type="dxa"/>
             <w:gridSpan w:val="2"/>
           </w:tcPr>
           <w:p>
@@ -2118,7 +2030,7 @@
       <w:tr>
         <w:tc>
           <w:tcPr>
-            <w:tcW w:w="9016" w:type="dxa"/>
+            <w:tcW w:w="9067" w:type="dxa"/>
             <w:gridSpan w:val="2"/>
           </w:tcPr>
           <w:p>
@@ -2675,6 +2587,14 @@
                 <w:szCs w:val="16"/>
               </w:rPr>
             </w:pPr>
+            <w:r>
+              <w:rPr>
+                <w:rFonts w:eastAsia="Aptos"/>
+                <w:sz w:val="18"/>
+                <w:szCs w:val="16"/>
+              </w:rPr>
+              <w:t>Steve Tibán</w:t>
+            </w:r>
           </w:p>
         </w:tc>
       </w:tr>
@@ -2723,15 +2643,7 @@
                 <w:sz w:val="18"/>
                 <w:szCs w:val="16"/>
               </w:rPr>
-              <w:t>Yo, como usuario necesito definir la arquitectura de la aplicación web para tener un</w:t>
-            </w:r>
-            <w:r>
-              <w:rPr>
-                <w:rFonts w:eastAsia="Aptos"/>
-                <w:sz w:val="18"/>
-                <w:szCs w:val="16"/>
-              </w:rPr>
-              <w:t xml:space="preserve"> buen desarrollo, escalabilidad y mantenimiento</w:t>
+              <w:t>Yo, como usuario necesito definir la arquitectura de la aplicación web para tener un buen desarrollo, escalabilidad y mantenimiento</w:t>
             </w:r>
           </w:p>
         </w:tc>
@@ -2834,6 +2746,18 @@
       </w:tr>
       <w:bookmarkEnd w:id="1"/>
     </w:tbl>
+    <w:p>
+      <w:pPr>
+        <w:spacing w:line="259" w:lineRule="auto"/>
+        <w:jc w:val="both"/>
+        <w:rPr>
+          <w:rFonts w:eastAsia="Aptos" w:cs="Arial"/>
+          <w:color w:val="000000"/>
+          <w:sz w:val="24"/>
+          <w:szCs w:val="22"/>
+        </w:rPr>
+      </w:pPr>
+    </w:p>
     <w:p>
       <w:pPr>
         <w:spacing w:line="259" w:lineRule="auto"/>
@@ -2906,6 +2830,7 @@
                 <w:sz w:val="18"/>
                 <w:szCs w:val="16"/>
               </w:rPr>
+              <w:lastRenderedPageBreak/>
               <w:t>HISTORIA TÉCNICA</w:t>
             </w:r>
           </w:p>
@@ -2997,39 +2922,7 @@
                 <w:sz w:val="18"/>
                 <w:szCs w:val="16"/>
               </w:rPr>
-              <w:t>Diseño</w:t>
-            </w:r>
-            <w:r>
-              <w:rPr>
-                <w:rFonts w:eastAsia="Aptos"/>
-                <w:sz w:val="18"/>
-                <w:szCs w:val="16"/>
-              </w:rPr>
-              <w:t xml:space="preserve"> </w:t>
-            </w:r>
-            <w:r>
-              <w:rPr>
-                <w:rFonts w:eastAsia="Aptos"/>
-                <w:sz w:val="18"/>
-                <w:szCs w:val="16"/>
-              </w:rPr>
-              <w:t xml:space="preserve">de </w:t>
-            </w:r>
-            <w:r>
-              <w:rPr>
-                <w:rFonts w:eastAsia="Aptos"/>
-                <w:sz w:val="18"/>
-                <w:szCs w:val="16"/>
-              </w:rPr>
-              <w:t xml:space="preserve">la </w:t>
-            </w:r>
-            <w:r>
-              <w:rPr>
-                <w:rFonts w:eastAsia="Aptos"/>
-                <w:sz w:val="18"/>
-                <w:szCs w:val="16"/>
-              </w:rPr>
-              <w:t>base de datos</w:t>
+              <w:t>Diseño de la base de datos</w:t>
             </w:r>
           </w:p>
         </w:tc>
@@ -3364,6 +3257,14 @@
                 <w:szCs w:val="16"/>
               </w:rPr>
             </w:pPr>
+            <w:r>
+              <w:rPr>
+                <w:rFonts w:eastAsia="Aptos"/>
+                <w:sz w:val="18"/>
+                <w:szCs w:val="16"/>
+              </w:rPr>
+              <w:t>Steve Tibán</w:t>
+            </w:r>
           </w:p>
         </w:tc>
       </w:tr>
@@ -3502,7 +3403,7 @@
                 <w:ilvl w:val="0"/>
                 <w:numId w:val="22"/>
               </w:numPr>
-              <w:spacing w:line="259" w:lineRule="auto"/>
+              <w:spacing w:line="240" w:lineRule="auto"/>
               <w:contextualSpacing/>
               <w:jc w:val="both"/>
               <w:rPr>
@@ -3526,7 +3427,7 @@
                 <w:ilvl w:val="0"/>
                 <w:numId w:val="22"/>
               </w:numPr>
-              <w:spacing w:line="259" w:lineRule="auto"/>
+              <w:spacing w:line="240" w:lineRule="auto"/>
               <w:contextualSpacing/>
               <w:jc w:val="both"/>
               <w:rPr>
@@ -3547,6 +3448,18 @@
         </w:tc>
       </w:tr>
     </w:tbl>
+    <w:p>
+      <w:pPr>
+        <w:spacing w:line="259" w:lineRule="auto"/>
+        <w:jc w:val="both"/>
+        <w:rPr>
+          <w:rFonts w:eastAsia="Aptos" w:cs="Arial"/>
+          <w:color w:val="000000"/>
+          <w:sz w:val="24"/>
+          <w:szCs w:val="22"/>
+        </w:rPr>
+      </w:pPr>
+    </w:p>
     <w:p>
       <w:pPr>
         <w:spacing w:line="259" w:lineRule="auto"/>
@@ -3633,15 +3546,7 @@
                 <w:sz w:val="18"/>
                 <w:szCs w:val="16"/>
               </w:rPr>
-              <w:t>HT-0</w:t>
-            </w:r>
-            <w:r>
-              <w:rPr>
-                <w:rFonts w:eastAsia="Aptos"/>
-                <w:sz w:val="18"/>
-                <w:szCs w:val="16"/>
-              </w:rPr>
-              <w:t>4</w:t>
+              <w:t>HT-04</w:t>
             </w:r>
           </w:p>
         </w:tc>
@@ -4030,6 +3935,14 @@
                 <w:szCs w:val="16"/>
               </w:rPr>
             </w:pPr>
+            <w:r>
+              <w:rPr>
+                <w:rFonts w:eastAsia="Aptos"/>
+                <w:sz w:val="18"/>
+                <w:szCs w:val="16"/>
+              </w:rPr>
+              <w:t>Steve Tibán</w:t>
+            </w:r>
           </w:p>
         </w:tc>
       </w:tr>
@@ -4270,15 +4183,7 @@
                 <w:sz w:val="18"/>
                 <w:szCs w:val="16"/>
               </w:rPr>
-              <w:t>HT-0</w:t>
-            </w:r>
-            <w:r>
-              <w:rPr>
-                <w:rFonts w:eastAsia="Aptos"/>
-                <w:sz w:val="18"/>
-                <w:szCs w:val="16"/>
-              </w:rPr>
-              <w:t>5</w:t>
+              <w:t>HT-05</w:t>
             </w:r>
           </w:p>
         </w:tc>
@@ -4667,6 +4572,14 @@
                 <w:szCs w:val="16"/>
               </w:rPr>
             </w:pPr>
+            <w:r>
+              <w:rPr>
+                <w:rFonts w:eastAsia="Aptos"/>
+                <w:sz w:val="18"/>
+                <w:szCs w:val="16"/>
+              </w:rPr>
+              <w:t>Steve Tibán</w:t>
+            </w:r>
           </w:p>
         </w:tc>
       </w:tr>
@@ -4821,18 +4734,6 @@
         </w:tc>
       </w:tr>
     </w:tbl>
-    <w:p>
-      <w:pPr>
-        <w:spacing w:line="259" w:lineRule="auto"/>
-        <w:jc w:val="both"/>
-        <w:rPr>
-          <w:rFonts w:eastAsia="Aptos" w:cs="Arial"/>
-          <w:color w:val="000000"/>
-          <w:sz w:val="24"/>
-          <w:szCs w:val="22"/>
-        </w:rPr>
-      </w:pPr>
-    </w:p>
     <w:p>
       <w:pPr>
         <w:spacing w:line="259" w:lineRule="auto"/>
@@ -4917,6 +4818,7 @@
                 <w:sz w:val="18"/>
                 <w:szCs w:val="16"/>
               </w:rPr>
+              <w:lastRenderedPageBreak/>
               <w:t>HISTORIA TÉCNICA</w:t>
             </w:r>
           </w:p>
@@ -5008,7 +4910,7 @@
                 <w:sz w:val="18"/>
                 <w:szCs w:val="16"/>
               </w:rPr>
-              <w:t>Implementación de validación de datos</w:t>
+              <w:t>Despliegue en servidor de producción</w:t>
             </w:r>
           </w:p>
         </w:tc>
@@ -5199,7 +5101,7 @@
                 <w:sz w:val="18"/>
                 <w:szCs w:val="16"/>
               </w:rPr>
-              <w:t>Bajo</w:t>
+              <w:t>Medio</w:t>
             </w:r>
           </w:p>
         </w:tc>
@@ -5248,7 +5150,7 @@
                 <w:sz w:val="18"/>
                 <w:szCs w:val="16"/>
               </w:rPr>
-              <w:t>30</w:t>
+              <w:t>3</w:t>
             </w:r>
           </w:p>
         </w:tc>
@@ -5295,7 +5197,7 @@
                 <w:sz w:val="18"/>
                 <w:szCs w:val="16"/>
               </w:rPr>
-              <w:t>10</w:t>
+              <w:t>11</w:t>
             </w:r>
           </w:p>
         </w:tc>
@@ -5343,668 +5245,14 @@
                 <w:szCs w:val="16"/>
               </w:rPr>
             </w:pPr>
-          </w:p>
-        </w:tc>
-      </w:tr>
-      <w:tr>
-        <w:tc>
-          <w:tcPr>
-            <w:tcW w:w="9016" w:type="dxa"/>
-            <w:gridSpan w:val="2"/>
-          </w:tcPr>
-          <w:p>
-            <w:pPr>
-              <w:spacing w:line="240" w:lineRule="auto"/>
-              <w:jc w:val="both"/>
-              <w:rPr>
-                <w:rFonts w:eastAsia="Aptos"/>
-                <w:b/>
-                <w:bCs/>
-                <w:sz w:val="18"/>
-                <w:szCs w:val="16"/>
-              </w:rPr>
-            </w:pPr>
-            <w:r>
-              <w:rPr>
-                <w:rFonts w:eastAsia="Aptos"/>
-                <w:b/>
-                <w:bCs/>
-                <w:sz w:val="18"/>
-                <w:szCs w:val="16"/>
-              </w:rPr>
-              <w:t>DESCRIPCIÓN:</w:t>
-            </w:r>
-          </w:p>
-          <w:p>
-            <w:pPr>
-              <w:spacing w:line="240" w:lineRule="auto"/>
-              <w:jc w:val="both"/>
-              <w:rPr>
-                <w:rFonts w:eastAsia="Aptos"/>
-                <w:sz w:val="18"/>
-                <w:szCs w:val="16"/>
-              </w:rPr>
-            </w:pPr>
-            <w:r>
-              <w:rPr>
-                <w:rFonts w:eastAsia="Aptos"/>
-                <w:sz w:val="18"/>
-                <w:szCs w:val="16"/>
-              </w:rPr>
-              <w:t>Yo, como usuario necesito implementar reglas de validación de datos en el frontend y backend</w:t>
-            </w:r>
-          </w:p>
-        </w:tc>
-      </w:tr>
-      <w:tr>
-        <w:tc>
-          <w:tcPr>
-            <w:tcW w:w="9016" w:type="dxa"/>
-            <w:gridSpan w:val="2"/>
-          </w:tcPr>
-          <w:p>
-            <w:pPr>
-              <w:spacing w:line="240" w:lineRule="auto"/>
-              <w:jc w:val="both"/>
-              <w:rPr>
-                <w:rFonts w:eastAsia="Aptos"/>
-                <w:b/>
-                <w:bCs/>
-                <w:sz w:val="18"/>
-                <w:szCs w:val="16"/>
-              </w:rPr>
-            </w:pPr>
-            <w:r>
-              <w:rPr>
-                <w:rFonts w:eastAsia="Aptos"/>
-                <w:b/>
-                <w:bCs/>
-                <w:sz w:val="18"/>
-                <w:szCs w:val="16"/>
-              </w:rPr>
-              <w:t>OBSERVACIÓN:</w:t>
-            </w:r>
-          </w:p>
-          <w:p>
-            <w:pPr>
-              <w:spacing w:line="240" w:lineRule="auto"/>
-              <w:jc w:val="both"/>
-              <w:rPr>
-                <w:rFonts w:eastAsia="Aptos"/>
-                <w:sz w:val="18"/>
-                <w:szCs w:val="16"/>
-              </w:rPr>
-            </w:pPr>
-          </w:p>
-        </w:tc>
-      </w:tr>
-      <w:tr>
-        <w:tc>
-          <w:tcPr>
-            <w:tcW w:w="9016" w:type="dxa"/>
-            <w:gridSpan w:val="2"/>
-          </w:tcPr>
-          <w:p>
-            <w:pPr>
-              <w:spacing w:line="240" w:lineRule="auto"/>
-              <w:jc w:val="both"/>
-              <w:rPr>
-                <w:rFonts w:eastAsia="Aptos"/>
-                <w:b/>
-                <w:bCs/>
-                <w:sz w:val="18"/>
-                <w:szCs w:val="16"/>
-              </w:rPr>
-            </w:pPr>
-            <w:r>
-              <w:rPr>
-                <w:rFonts w:eastAsia="Aptos"/>
-                <w:b/>
-                <w:bCs/>
-                <w:sz w:val="18"/>
-                <w:szCs w:val="16"/>
-              </w:rPr>
-              <w:t>CRITERIOS DE ACEPTACIÓN:</w:t>
-            </w:r>
-          </w:p>
-          <w:p>
-            <w:pPr>
-              <w:numPr>
-                <w:ilvl w:val="0"/>
-                <w:numId w:val="23"/>
-              </w:numPr>
-              <w:spacing w:line="240" w:lineRule="auto"/>
-              <w:contextualSpacing/>
-              <w:jc w:val="both"/>
-              <w:rPr>
-                <w:rFonts w:eastAsia="Aptos"/>
-                <w:sz w:val="18"/>
-                <w:szCs w:val="16"/>
-              </w:rPr>
-            </w:pPr>
-            <w:r>
-              <w:rPr>
-                <w:rFonts w:eastAsia="Aptos"/>
-                <w:sz w:val="18"/>
-                <w:szCs w:val="16"/>
-              </w:rPr>
-              <w:t>El sistema rechaza datos inválidos o duplicados en backend y frontend.</w:t>
-            </w:r>
-          </w:p>
-          <w:p>
-            <w:pPr>
-              <w:numPr>
-                <w:ilvl w:val="0"/>
-                <w:numId w:val="23"/>
-              </w:numPr>
-              <w:spacing w:line="240" w:lineRule="auto"/>
-              <w:contextualSpacing/>
-              <w:jc w:val="both"/>
-              <w:rPr>
-                <w:rFonts w:eastAsia="Aptos"/>
-                <w:sz w:val="18"/>
-                <w:szCs w:val="16"/>
-              </w:rPr>
-            </w:pPr>
-            <w:r>
-              <w:rPr>
-                <w:rFonts w:eastAsia="Aptos"/>
-                <w:sz w:val="18"/>
-                <w:szCs w:val="16"/>
-              </w:rPr>
-              <w:t>Los formularios muestran mensajes de error específicos al usuario.</w:t>
-            </w:r>
-          </w:p>
-        </w:tc>
-      </w:tr>
-    </w:tbl>
-    <w:p>
-      <w:pPr>
-        <w:spacing w:line="259" w:lineRule="auto"/>
-        <w:jc w:val="both"/>
-        <w:rPr>
-          <w:rFonts w:eastAsia="Aptos" w:cs="Arial"/>
-          <w:color w:val="000000"/>
-          <w:sz w:val="24"/>
-          <w:szCs w:val="22"/>
-        </w:rPr>
-      </w:pPr>
-    </w:p>
-    <w:tbl>
-      <w:tblPr>
-        <w:tblStyle w:val="Tablaconcuadrcula5"/>
-        <w:tblW w:w="0" w:type="auto"/>
-        <w:tblLook w:val="04A0" w:firstRow="1" w:lastRow="0" w:firstColumn="1" w:lastColumn="0" w:noHBand="0" w:noVBand="1"/>
-      </w:tblPr>
-      <w:tblGrid>
-        <w:gridCol w:w="4508"/>
-        <w:gridCol w:w="4508"/>
-      </w:tblGrid>
-      <w:tr>
-        <w:tc>
-          <w:tcPr>
-            <w:tcW w:w="9016" w:type="dxa"/>
-            <w:gridSpan w:val="2"/>
-          </w:tcPr>
-          <w:p>
-            <w:pPr>
-              <w:spacing w:line="240" w:lineRule="auto"/>
-              <w:jc w:val="center"/>
-              <w:rPr>
-                <w:rFonts w:eastAsia="Aptos"/>
-                <w:b/>
-                <w:bCs/>
-                <w:sz w:val="18"/>
-                <w:szCs w:val="16"/>
-              </w:rPr>
-            </w:pPr>
-          </w:p>
-          <w:p>
-            <w:pPr>
-              <w:spacing w:line="240" w:lineRule="auto"/>
-              <w:jc w:val="center"/>
-              <w:rPr>
-                <w:rFonts w:eastAsia="Aptos"/>
-                <w:b/>
-                <w:bCs/>
-                <w:sz w:val="18"/>
-                <w:szCs w:val="16"/>
-              </w:rPr>
-            </w:pPr>
-            <w:r>
-              <w:rPr>
-                <w:rFonts w:eastAsia="Aptos"/>
-                <w:b/>
-                <w:bCs/>
-                <w:sz w:val="18"/>
-                <w:szCs w:val="16"/>
-              </w:rPr>
-              <w:t>HISTORIA TÉCNICA</w:t>
-            </w:r>
-          </w:p>
-        </w:tc>
-      </w:tr>
-      <w:tr>
-        <w:tc>
-          <w:tcPr>
-            <w:tcW w:w="9016" w:type="dxa"/>
-            <w:gridSpan w:val="2"/>
-          </w:tcPr>
-          <w:p>
-            <w:pPr>
-              <w:spacing w:line="240" w:lineRule="auto"/>
-              <w:jc w:val="center"/>
-              <w:rPr>
-                <w:rFonts w:eastAsia="Aptos"/>
-                <w:sz w:val="18"/>
-                <w:szCs w:val="16"/>
-              </w:rPr>
-            </w:pPr>
-            <w:r>
-              <w:rPr>
-                <w:rFonts w:eastAsia="Aptos"/>
-                <w:b/>
-                <w:bCs/>
-                <w:sz w:val="18"/>
-                <w:szCs w:val="16"/>
-              </w:rPr>
-              <w:t xml:space="preserve">IDENTIFICADOR: </w:t>
-            </w:r>
-            <w:r>
-              <w:rPr>
-                <w:rFonts w:eastAsia="Aptos"/>
-                <w:sz w:val="18"/>
-                <w:szCs w:val="16"/>
-              </w:rPr>
-              <w:t>HT-07</w:t>
-            </w:r>
-          </w:p>
-        </w:tc>
-      </w:tr>
-      <w:tr>
-        <w:tc>
-          <w:tcPr>
-            <w:tcW w:w="4508" w:type="dxa"/>
-          </w:tcPr>
-          <w:p>
-            <w:pPr>
-              <w:spacing w:line="240" w:lineRule="auto"/>
-              <w:jc w:val="center"/>
-              <w:rPr>
-                <w:rFonts w:eastAsia="Aptos"/>
-                <w:b/>
-                <w:bCs/>
-                <w:sz w:val="18"/>
-                <w:szCs w:val="16"/>
-              </w:rPr>
-            </w:pPr>
-            <w:r>
-              <w:rPr>
-                <w:rFonts w:eastAsia="Aptos"/>
-                <w:b/>
-                <w:bCs/>
-                <w:sz w:val="18"/>
-                <w:szCs w:val="16"/>
-              </w:rPr>
-              <w:t>NOMBRE DE LA HISTORIA:</w:t>
-            </w:r>
-          </w:p>
-        </w:tc>
-        <w:tc>
-          <w:tcPr>
-            <w:tcW w:w="4508" w:type="dxa"/>
-          </w:tcPr>
-          <w:p>
-            <w:pPr>
-              <w:spacing w:line="240" w:lineRule="auto"/>
-              <w:jc w:val="center"/>
-              <w:rPr>
-                <w:rFonts w:eastAsia="Aptos"/>
-                <w:sz w:val="18"/>
-                <w:szCs w:val="16"/>
-              </w:rPr>
-            </w:pPr>
-            <w:r>
-              <w:rPr>
-                <w:rFonts w:eastAsia="Aptos"/>
-                <w:sz w:val="18"/>
-                <w:szCs w:val="16"/>
-              </w:rPr>
-              <w:t>Despliegue en servidor de producción</w:t>
-            </w:r>
-          </w:p>
-        </w:tc>
-      </w:tr>
-      <w:tr>
-        <w:tc>
-          <w:tcPr>
-            <w:tcW w:w="4508" w:type="dxa"/>
-          </w:tcPr>
-          <w:p>
-            <w:pPr>
-              <w:spacing w:line="240" w:lineRule="auto"/>
-              <w:jc w:val="both"/>
-              <w:rPr>
-                <w:rFonts w:eastAsia="Aptos"/>
-                <w:b/>
-                <w:bCs/>
-                <w:sz w:val="18"/>
-                <w:szCs w:val="16"/>
-              </w:rPr>
-            </w:pPr>
-            <w:r>
-              <w:rPr>
-                <w:rFonts w:eastAsia="Aptos"/>
-                <w:b/>
-                <w:bCs/>
-                <w:sz w:val="18"/>
-                <w:szCs w:val="16"/>
-              </w:rPr>
-              <w:t>MODIFICACIÓN:</w:t>
-            </w:r>
-          </w:p>
-          <w:p>
-            <w:pPr>
-              <w:spacing w:line="240" w:lineRule="auto"/>
-              <w:rPr>
-                <w:rFonts w:eastAsia="Aptos"/>
-                <w:sz w:val="18"/>
-                <w:szCs w:val="16"/>
-              </w:rPr>
-            </w:pPr>
-            <w:r>
-              <w:rPr>
-                <w:rFonts w:eastAsia="Aptos"/>
-                <w:sz w:val="18"/>
-                <w:szCs w:val="16"/>
-              </w:rPr>
-              <w:t>Ninguna</w:t>
-            </w:r>
-          </w:p>
-        </w:tc>
-        <w:tc>
-          <w:tcPr>
-            <w:tcW w:w="4508" w:type="dxa"/>
-          </w:tcPr>
-          <w:p>
-            <w:pPr>
-              <w:spacing w:line="240" w:lineRule="auto"/>
-              <w:jc w:val="both"/>
-              <w:rPr>
-                <w:rFonts w:eastAsia="Aptos"/>
-                <w:b/>
-                <w:bCs/>
-                <w:sz w:val="18"/>
-                <w:szCs w:val="16"/>
-              </w:rPr>
-            </w:pPr>
-            <w:r>
-              <w:rPr>
-                <w:rFonts w:eastAsia="Aptos"/>
-                <w:b/>
-                <w:bCs/>
-                <w:sz w:val="18"/>
-                <w:szCs w:val="16"/>
-              </w:rPr>
-              <w:t>USUARIO:</w:t>
-            </w:r>
-          </w:p>
-          <w:p>
-            <w:pPr>
-              <w:spacing w:line="240" w:lineRule="auto"/>
-              <w:jc w:val="both"/>
-              <w:rPr>
-                <w:rFonts w:eastAsia="Aptos"/>
-                <w:sz w:val="18"/>
-                <w:szCs w:val="16"/>
-              </w:rPr>
-            </w:pPr>
-            <w:r>
-              <w:rPr>
-                <w:rFonts w:eastAsia="Aptos"/>
-                <w:sz w:val="18"/>
-                <w:szCs w:val="16"/>
-              </w:rPr>
-              <w:t>Developer Team</w:t>
-            </w:r>
-          </w:p>
-        </w:tc>
-      </w:tr>
-      <w:tr>
-        <w:tc>
-          <w:tcPr>
-            <w:tcW w:w="4508" w:type="dxa"/>
-          </w:tcPr>
-          <w:p>
-            <w:pPr>
-              <w:spacing w:line="240" w:lineRule="auto"/>
-              <w:jc w:val="both"/>
-              <w:rPr>
-                <w:rFonts w:eastAsia="Aptos"/>
-                <w:b/>
-                <w:bCs/>
-                <w:sz w:val="18"/>
-                <w:szCs w:val="16"/>
-              </w:rPr>
-            </w:pPr>
-            <w:r>
-              <w:rPr>
-                <w:rFonts w:eastAsia="Aptos"/>
-                <w:b/>
-                <w:bCs/>
-                <w:sz w:val="18"/>
-                <w:szCs w:val="16"/>
-              </w:rPr>
-              <w:t>PRIORIDAD EN EL NEGOCIO:</w:t>
-            </w:r>
-          </w:p>
-          <w:p>
-            <w:pPr>
-              <w:spacing w:line="240" w:lineRule="auto"/>
-              <w:jc w:val="both"/>
-              <w:rPr>
-                <w:rFonts w:eastAsia="Aptos"/>
-                <w:sz w:val="18"/>
-                <w:szCs w:val="16"/>
-              </w:rPr>
-            </w:pPr>
-            <w:r>
-              <w:rPr>
-                <w:rFonts w:eastAsia="Aptos"/>
-                <w:sz w:val="18"/>
-                <w:szCs w:val="16"/>
-              </w:rPr>
-              <w:t>Alta</w:t>
-            </w:r>
-          </w:p>
-        </w:tc>
-        <w:tc>
-          <w:tcPr>
-            <w:tcW w:w="4508" w:type="dxa"/>
-          </w:tcPr>
-          <w:p>
-            <w:pPr>
-              <w:spacing w:line="240" w:lineRule="auto"/>
-              <w:jc w:val="both"/>
-              <w:rPr>
-                <w:rFonts w:eastAsia="Aptos"/>
-                <w:b/>
-                <w:bCs/>
-                <w:sz w:val="18"/>
-                <w:szCs w:val="16"/>
-              </w:rPr>
-            </w:pPr>
-            <w:r>
-              <w:rPr>
-                <w:rFonts w:eastAsia="Aptos"/>
-                <w:b/>
-                <w:bCs/>
-                <w:sz w:val="18"/>
-                <w:szCs w:val="16"/>
-              </w:rPr>
-              <w:t>RIESGO EN EL DESARROLLO:</w:t>
-            </w:r>
-          </w:p>
-          <w:p>
-            <w:pPr>
-              <w:spacing w:line="240" w:lineRule="auto"/>
-              <w:jc w:val="both"/>
-              <w:rPr>
-                <w:rFonts w:eastAsia="Aptos"/>
-                <w:sz w:val="18"/>
-                <w:szCs w:val="16"/>
-              </w:rPr>
-            </w:pPr>
-            <w:r>
-              <w:rPr>
-                <w:rFonts w:eastAsia="Aptos"/>
-                <w:sz w:val="18"/>
-                <w:szCs w:val="16"/>
-              </w:rPr>
-              <w:t>Medio</w:t>
-            </w:r>
-          </w:p>
-        </w:tc>
-      </w:tr>
-      <w:tr>
-        <w:tc>
-          <w:tcPr>
-            <w:tcW w:w="4508" w:type="dxa"/>
-          </w:tcPr>
-          <w:p>
-            <w:pPr>
-              <w:spacing w:line="240" w:lineRule="auto"/>
-              <w:jc w:val="both"/>
-              <w:rPr>
-                <w:rFonts w:eastAsia="Aptos"/>
-                <w:b/>
-                <w:bCs/>
-                <w:sz w:val="18"/>
-                <w:szCs w:val="16"/>
-              </w:rPr>
-            </w:pPr>
-            <w:r>
-              <w:rPr>
-                <w:rFonts w:eastAsia="Aptos"/>
-                <w:b/>
-                <w:bCs/>
-                <w:sz w:val="18"/>
-                <w:szCs w:val="16"/>
-              </w:rPr>
-              <w:t>PUNTOS ESTIMADOS:</w:t>
-            </w:r>
-          </w:p>
-          <w:p>
-            <w:pPr>
-              <w:spacing w:line="240" w:lineRule="auto"/>
-              <w:jc w:val="both"/>
-              <w:rPr>
-                <w:rFonts w:eastAsia="Aptos"/>
-                <w:sz w:val="18"/>
-                <w:szCs w:val="16"/>
-              </w:rPr>
-            </w:pPr>
-            <w:r>
-              <w:rPr>
-                <w:rFonts w:eastAsia="Aptos"/>
-                <w:sz w:val="18"/>
-                <w:szCs w:val="16"/>
-              </w:rPr>
-              <w:t>3</w:t>
-            </w:r>
-          </w:p>
-        </w:tc>
-        <w:tc>
-          <w:tcPr>
-            <w:tcW w:w="4508" w:type="dxa"/>
-          </w:tcPr>
-          <w:p>
-            <w:pPr>
-              <w:spacing w:line="240" w:lineRule="auto"/>
-              <w:jc w:val="both"/>
-              <w:rPr>
-                <w:rFonts w:eastAsia="Aptos"/>
-                <w:b/>
-                <w:bCs/>
-                <w:sz w:val="18"/>
-                <w:szCs w:val="16"/>
-              </w:rPr>
-            </w:pPr>
-            <w:r>
-              <w:rPr>
-                <w:rFonts w:eastAsia="Aptos"/>
-                <w:b/>
-                <w:bCs/>
-                <w:sz w:val="18"/>
-                <w:szCs w:val="16"/>
-              </w:rPr>
-              <w:t>ITERACIÓN ASIGNADA:</w:t>
-            </w:r>
-          </w:p>
-          <w:p>
-            <w:pPr>
-              <w:spacing w:line="240" w:lineRule="auto"/>
-              <w:jc w:val="both"/>
-              <w:rPr>
-                <w:rFonts w:eastAsia="Aptos"/>
-                <w:sz w:val="18"/>
-                <w:szCs w:val="16"/>
-              </w:rPr>
-            </w:pPr>
-            <w:r>
-              <w:rPr>
-                <w:rFonts w:eastAsia="Aptos"/>
-                <w:sz w:val="18"/>
-                <w:szCs w:val="16"/>
-              </w:rPr>
-              <w:t>11</w:t>
-            </w:r>
-          </w:p>
-        </w:tc>
-      </w:tr>
-      <w:tr>
-        <w:tc>
-          <w:tcPr>
-            <w:tcW w:w="4508" w:type="dxa"/>
-          </w:tcPr>
-          <w:p>
-            <w:pPr>
-              <w:spacing w:line="240" w:lineRule="auto"/>
-              <w:jc w:val="both"/>
-              <w:rPr>
-                <w:rFonts w:eastAsia="Aptos"/>
-                <w:b/>
-                <w:bCs/>
-                <w:sz w:val="18"/>
-                <w:szCs w:val="16"/>
-              </w:rPr>
-            </w:pPr>
-            <w:r>
-              <w:rPr>
-                <w:rFonts w:eastAsia="Aptos"/>
-                <w:b/>
-                <w:bCs/>
-                <w:sz w:val="18"/>
-                <w:szCs w:val="16"/>
-              </w:rPr>
-              <w:t>PROGRAMADOR RESPONSABLE:</w:t>
-            </w:r>
-          </w:p>
-        </w:tc>
-        <w:tc>
-          <w:tcPr>
-            <w:tcW w:w="4508" w:type="dxa"/>
-          </w:tcPr>
-          <w:p>
-            <w:pPr>
-              <w:spacing w:line="240" w:lineRule="auto"/>
-              <w:jc w:val="both"/>
-              <w:rPr>
-                <w:rFonts w:eastAsia="Aptos"/>
-                <w:sz w:val="18"/>
-                <w:szCs w:val="16"/>
-              </w:rPr>
-            </w:pPr>
+            <w:r>
+              <w:rPr>
+                <w:rFonts w:eastAsia="Aptos"/>
+                <w:sz w:val="18"/>
+                <w:szCs w:val="16"/>
+              </w:rPr>
+              <w:t>Steve Tibán</w:t>
+            </w:r>
           </w:p>
         </w:tc>
       </w:tr>
@@ -6195,6 +5443,7 @@
                 <w:szCs w:val="16"/>
               </w:rPr>
             </w:pPr>
+            <w:bookmarkStart w:id="3" w:name="_Hlk214703715"/>
             <w:r>
               <w:rPr>
                 <w:rFonts w:eastAsia="Aptos"/>
@@ -6229,7 +5478,23 @@
                 <w:sz w:val="18"/>
                 <w:szCs w:val="16"/>
               </w:rPr>
-              <w:t>Código: P_17_HT_01</w:t>
+              <w:t>Código: P_1</w:t>
+            </w:r>
+            <w:r>
+              <w:rPr>
+                <w:rFonts w:eastAsia="Aptos"/>
+                <w:sz w:val="18"/>
+                <w:szCs w:val="16"/>
+              </w:rPr>
+              <w:t>8</w:t>
+            </w:r>
+            <w:r>
+              <w:rPr>
+                <w:rFonts w:eastAsia="Aptos"/>
+                <w:sz w:val="18"/>
+                <w:szCs w:val="16"/>
+              </w:rPr>
+              <w:t>_HT_01</w:t>
             </w:r>
           </w:p>
         </w:tc>
@@ -6314,7 +5579,15 @@
                 <w:sz w:val="18"/>
                 <w:szCs w:val="16"/>
               </w:rPr>
-              <w:t>Responsable: Developer Team</w:t>
+              <w:t xml:space="preserve">Responsable: </w:t>
+            </w:r>
+            <w:r>
+              <w:rPr>
+                <w:rFonts w:eastAsia="Aptos"/>
+                <w:sz w:val="18"/>
+                <w:szCs w:val="16"/>
+              </w:rPr>
+              <w:t>Steve Tibán</w:t>
             </w:r>
           </w:p>
         </w:tc>
@@ -6644,42 +5917,6 @@
         </w:tc>
       </w:tr>
     </w:tbl>
-    <w:p>
-      <w:pPr>
-        <w:spacing w:line="259" w:lineRule="auto"/>
-        <w:jc w:val="both"/>
-        <w:rPr>
-          <w:rFonts w:eastAsia="Aptos" w:cs="Arial"/>
-          <w:color w:val="000000"/>
-          <w:sz w:val="24"/>
-          <w:szCs w:val="22"/>
-        </w:rPr>
-      </w:pPr>
-    </w:p>
-    <w:p>
-      <w:pPr>
-        <w:spacing w:line="259" w:lineRule="auto"/>
-        <w:jc w:val="both"/>
-        <w:rPr>
-          <w:rFonts w:eastAsia="Aptos" w:cs="Arial"/>
-          <w:color w:val="000000"/>
-          <w:sz w:val="24"/>
-          <w:szCs w:val="22"/>
-        </w:rPr>
-      </w:pPr>
-    </w:p>
-    <w:p>
-      <w:pPr>
-        <w:spacing w:line="259" w:lineRule="auto"/>
-        <w:jc w:val="both"/>
-        <w:rPr>
-          <w:rFonts w:eastAsia="Aptos" w:cs="Arial"/>
-          <w:color w:val="000000"/>
-          <w:sz w:val="24"/>
-          <w:szCs w:val="22"/>
-        </w:rPr>
-      </w:pPr>
-    </w:p>
     <w:p>
       <w:pPr>
         <w:spacing w:line="259" w:lineRule="auto"/>
@@ -6728,7 +5965,6 @@
                 <w:sz w:val="18"/>
                 <w:szCs w:val="16"/>
               </w:rPr>
-              <w:lastRenderedPageBreak/>
               <w:t>PRUEBA DE ACEPTACIÓN</w:t>
             </w:r>
           </w:p>
@@ -6755,7 +5991,23 @@
                 <w:sz w:val="18"/>
                 <w:szCs w:val="16"/>
               </w:rPr>
-              <w:t>Código: P_18_HT_02</w:t>
+              <w:t>Código: P_1</w:t>
+            </w:r>
+            <w:r>
+              <w:rPr>
+                <w:rFonts w:eastAsia="Aptos"/>
+                <w:sz w:val="18"/>
+                <w:szCs w:val="16"/>
+              </w:rPr>
+              <w:t>9</w:t>
+            </w:r>
+            <w:r>
+              <w:rPr>
+                <w:rFonts w:eastAsia="Aptos"/>
+                <w:sz w:val="18"/>
+                <w:szCs w:val="16"/>
+              </w:rPr>
+              <w:t>_HT_02</w:t>
             </w:r>
           </w:p>
         </w:tc>
@@ -6840,7 +6092,15 @@
                 <w:sz w:val="18"/>
                 <w:szCs w:val="16"/>
               </w:rPr>
-              <w:t>Responsable: Developer Team</w:t>
+              <w:t xml:space="preserve">Responsable: </w:t>
+            </w:r>
+            <w:r>
+              <w:rPr>
+                <w:rFonts w:eastAsia="Aptos"/>
+                <w:sz w:val="18"/>
+                <w:szCs w:val="16"/>
+              </w:rPr>
+              <w:t>Steve Tibán</w:t>
             </w:r>
           </w:p>
         </w:tc>
@@ -7196,7 +6456,23 @@
                 <w:sz w:val="18"/>
                 <w:szCs w:val="16"/>
               </w:rPr>
-              <w:t>Código: P_19_HT_03</w:t>
+              <w:t>Código: P_</w:t>
+            </w:r>
+            <w:r>
+              <w:rPr>
+                <w:rFonts w:eastAsia="Aptos"/>
+                <w:sz w:val="18"/>
+                <w:szCs w:val="16"/>
+              </w:rPr>
+              <w:t>20</w:t>
+            </w:r>
+            <w:r>
+              <w:rPr>
+                <w:rFonts w:eastAsia="Aptos"/>
+                <w:sz w:val="18"/>
+                <w:szCs w:val="16"/>
+              </w:rPr>
+              <w:t>_HT_03</w:t>
             </w:r>
           </w:p>
         </w:tc>
@@ -7289,7 +6565,15 @@
                 <w:sz w:val="18"/>
                 <w:szCs w:val="16"/>
               </w:rPr>
-              <w:t>Responsable: Developer Team</w:t>
+              <w:t xml:space="preserve">Responsable: </w:t>
+            </w:r>
+            <w:r>
+              <w:rPr>
+                <w:rFonts w:eastAsia="Aptos"/>
+                <w:sz w:val="18"/>
+                <w:szCs w:val="16"/>
+              </w:rPr>
+              <w:t>Steve Tibán</w:t>
             </w:r>
           </w:p>
         </w:tc>
@@ -7608,6 +6892,7 @@
                 <w:sz w:val="18"/>
                 <w:szCs w:val="16"/>
               </w:rPr>
+              <w:lastRenderedPageBreak/>
               <w:t>PRUEBA DE ACEPTACIÓN</w:t>
             </w:r>
           </w:p>
@@ -7642,7 +6927,7 @@
                 <w:sz w:val="18"/>
                 <w:szCs w:val="16"/>
               </w:rPr>
-              <w:t>0</w:t>
+              <w:t>1</w:t>
             </w:r>
             <w:r>
               <w:rPr>
@@ -7735,7 +7020,15 @@
                 <w:sz w:val="18"/>
                 <w:szCs w:val="16"/>
               </w:rPr>
-              <w:t>Responsable: Developer Team</w:t>
+              <w:t xml:space="preserve">Responsable: </w:t>
+            </w:r>
+            <w:r>
+              <w:rPr>
+                <w:rFonts w:eastAsia="Aptos"/>
+                <w:sz w:val="18"/>
+                <w:szCs w:val="16"/>
+              </w:rPr>
+              <w:t>Steve Tibán</w:t>
             </w:r>
           </w:p>
         </w:tc>
@@ -8088,7 +7381,7 @@
                 <w:sz w:val="18"/>
                 <w:szCs w:val="16"/>
               </w:rPr>
-              <w:t>1</w:t>
+              <w:t>2</w:t>
             </w:r>
             <w:r>
               <w:rPr>
@@ -8181,7 +7474,15 @@
                 <w:sz w:val="18"/>
                 <w:szCs w:val="16"/>
               </w:rPr>
-              <w:t>Responsable: Developer Team</w:t>
+              <w:t xml:space="preserve">Responsable: </w:t>
+            </w:r>
+            <w:r>
+              <w:rPr>
+                <w:rFonts w:eastAsia="Aptos"/>
+                <w:sz w:val="18"/>
+                <w:szCs w:val="16"/>
+              </w:rPr>
+              <w:t>Steve Tibán</w:t>
             </w:r>
           </w:p>
         </w:tc>
@@ -8509,30 +7810,6 @@
         </w:tc>
       </w:tr>
     </w:tbl>
-    <w:p>
-      <w:pPr>
-        <w:spacing w:line="259" w:lineRule="auto"/>
-        <w:jc w:val="both"/>
-        <w:rPr>
-          <w:rFonts w:eastAsia="Aptos" w:cs="Arial"/>
-          <w:color w:val="000000"/>
-          <w:sz w:val="24"/>
-          <w:szCs w:val="22"/>
-        </w:rPr>
-      </w:pPr>
-    </w:p>
-    <w:p>
-      <w:pPr>
-        <w:spacing w:line="259" w:lineRule="auto"/>
-        <w:jc w:val="both"/>
-        <w:rPr>
-          <w:rFonts w:eastAsia="Aptos" w:cs="Arial"/>
-          <w:color w:val="000000"/>
-          <w:sz w:val="24"/>
-          <w:szCs w:val="22"/>
-        </w:rPr>
-      </w:pPr>
-    </w:p>
     <w:p>
       <w:pPr>
         <w:spacing w:line="259" w:lineRule="auto"/>
@@ -8581,7 +7858,6 @@
                 <w:sz w:val="18"/>
                 <w:szCs w:val="16"/>
               </w:rPr>
-              <w:lastRenderedPageBreak/>
               <w:t>PRUEBA DE ACEPTACIÓN</w:t>
             </w:r>
           </w:p>
@@ -8608,7 +7884,15 @@
                 <w:sz w:val="18"/>
                 <w:szCs w:val="16"/>
               </w:rPr>
-              <w:t>Código: P_22_HT_06</w:t>
+              <w:t>Código: P_23_HT_0</w:t>
+            </w:r>
+            <w:r>
+              <w:rPr>
+                <w:rFonts w:eastAsia="Aptos"/>
+                <w:sz w:val="18"/>
+                <w:szCs w:val="16"/>
+              </w:rPr>
+              <w:t>6</w:t>
             </w:r>
           </w:p>
         </w:tc>
@@ -8632,7 +7916,7 @@
                 <w:sz w:val="18"/>
                 <w:szCs w:val="16"/>
               </w:rPr>
-              <w:t>Tarea de ingeniería: Implementación de validación de datos</w:t>
+              <w:t>Tarea de ingeniería: Despliegue en servidor de producción</w:t>
             </w:r>
           </w:p>
         </w:tc>
@@ -8659,7 +7943,7 @@
                 <w:sz w:val="18"/>
                 <w:szCs w:val="16"/>
               </w:rPr>
-              <w:t>Nombre: Ejecutar la validación de datos en frontend y backend</w:t>
+              <w:t>Nombre: Ejecutar el despliegue en servidor de producción</w:t>
             </w:r>
           </w:p>
         </w:tc>
@@ -8685,7 +7969,15 @@
                 <w:sz w:val="18"/>
                 <w:szCs w:val="16"/>
               </w:rPr>
-              <w:t>Responsable: Developer Team</w:t>
+              <w:t xml:space="preserve">Responsable: </w:t>
+            </w:r>
+            <w:r>
+              <w:rPr>
+                <w:rFonts w:eastAsia="Aptos"/>
+                <w:sz w:val="18"/>
+                <w:szCs w:val="16"/>
+              </w:rPr>
+              <w:t>Steve Tibán</w:t>
             </w:r>
           </w:p>
         </w:tc>
@@ -8717,7 +8009,7 @@
                 <w:sz w:val="18"/>
                 <w:szCs w:val="16"/>
               </w:rPr>
-              <w:t>23/12/2025</w:t>
+              <w:t>30/12/2025</w:t>
             </w:r>
           </w:p>
         </w:tc>
@@ -8746,7 +8038,7 @@
                 <w:sz w:val="18"/>
                 <w:szCs w:val="16"/>
               </w:rPr>
-              <w:t>Descripción: Prueba de implementación de validación de datos en el frontend y backend de la aplicación web</w:t>
+              <w:t>Descripción: Prueba de diseño de prototipos de interfaz para los 4 roles de la aplicación web</w:t>
             </w:r>
           </w:p>
         </w:tc>
@@ -8775,7 +8067,7 @@
                 <w:sz w:val="18"/>
                 <w:szCs w:val="16"/>
               </w:rPr>
-              <w:t>Condiciones de ejecución: Ejecutar la validación en el entorno de desarrollo</w:t>
+              <w:t>Condiciones de ejecución: Contar con un servidor configurado para producción con acceso a internet y la base de datos enlazada</w:t>
             </w:r>
           </w:p>
         </w:tc>
@@ -8821,26 +8113,74 @@
                 <w:sz w:val="18"/>
                 <w:szCs w:val="16"/>
               </w:rPr>
-              <w:t>1. Establecer las validaciones para los formularios del usuario</w:t>
-            </w:r>
-          </w:p>
-          <w:p>
-            <w:pPr>
-              <w:spacing w:line="240" w:lineRule="auto"/>
-              <w:jc w:val="both"/>
-              <w:rPr>
-                <w:rFonts w:eastAsia="Aptos"/>
-                <w:sz w:val="18"/>
-                <w:szCs w:val="16"/>
-              </w:rPr>
-            </w:pPr>
-            <w:r>
-              <w:rPr>
-                <w:rFonts w:eastAsia="Aptos"/>
-                <w:sz w:val="18"/>
-                <w:szCs w:val="16"/>
-              </w:rPr>
-              <w:t>2. Implementar las validaciones en el cliente y servidor</w:t>
+              <w:t xml:space="preserve">1. Subir el frontend de la aplicación web a </w:t>
+            </w:r>
+            <w:proofErr w:type="spellStart"/>
+            <w:r>
+              <w:rPr>
+                <w:rFonts w:eastAsia="Aptos"/>
+                <w:sz w:val="18"/>
+                <w:szCs w:val="16"/>
+              </w:rPr>
+              <w:t>Vercel</w:t>
+            </w:r>
+            <w:proofErr w:type="spellEnd"/>
+          </w:p>
+          <w:p>
+            <w:pPr>
+              <w:spacing w:line="240" w:lineRule="auto"/>
+              <w:jc w:val="both"/>
+              <w:rPr>
+                <w:rFonts w:eastAsia="Aptos"/>
+                <w:sz w:val="18"/>
+                <w:szCs w:val="16"/>
+              </w:rPr>
+            </w:pPr>
+            <w:r>
+              <w:rPr>
+                <w:rFonts w:eastAsia="Aptos"/>
+                <w:sz w:val="18"/>
+                <w:szCs w:val="16"/>
+              </w:rPr>
+              <w:t>2. Subir el backend de la aplicación web a Render</w:t>
+            </w:r>
+          </w:p>
+          <w:p>
+            <w:pPr>
+              <w:spacing w:line="240" w:lineRule="auto"/>
+              <w:jc w:val="both"/>
+              <w:rPr>
+                <w:rFonts w:eastAsia="Aptos"/>
+                <w:sz w:val="18"/>
+                <w:szCs w:val="16"/>
+              </w:rPr>
+            </w:pPr>
+            <w:r>
+              <w:rPr>
+                <w:rFonts w:eastAsia="Aptos"/>
+                <w:sz w:val="18"/>
+                <w:szCs w:val="16"/>
+              </w:rPr>
+              <w:t>3. Enlazar frontend y backend</w:t>
+            </w:r>
+          </w:p>
+          <w:p>
+            <w:pPr>
+              <w:spacing w:line="240" w:lineRule="auto"/>
+              <w:jc w:val="both"/>
+              <w:rPr>
+                <w:rFonts w:eastAsia="Aptos"/>
+                <w:sz w:val="18"/>
+                <w:szCs w:val="16"/>
+              </w:rPr>
+            </w:pPr>
+            <w:r>
+              <w:rPr>
+                <w:rFonts w:eastAsia="Aptos"/>
+                <w:sz w:val="18"/>
+                <w:szCs w:val="16"/>
+              </w:rPr>
+              <w:t>4. Probar el acceso a la aplicación desde diferentes dispositivos y navegadores</w:t>
             </w:r>
           </w:p>
         </w:tc>
@@ -8867,7 +8207,7 @@
                 <w:sz w:val="18"/>
                 <w:szCs w:val="16"/>
               </w:rPr>
-              <w:t>Resultado esperado: El sistema rechaza datos inválidos o duplicados tanto en el frontend como en el backend</w:t>
+              <w:t>Resultado esperado: La aplicación web es accesible desde cualquier dispositivo y en cualquier momento, garantizando su disponibilidad en el servidor de producción</w:t>
             </w:r>
           </w:p>
         </w:tc>
@@ -8902,425 +8242,12 @@
     </w:tbl>
     <w:p>
       <w:pPr>
-        <w:spacing w:line="259" w:lineRule="auto"/>
-        <w:jc w:val="both"/>
-        <w:rPr>
-          <w:rFonts w:eastAsia="Aptos" w:cs="Arial"/>
-          <w:color w:val="000000"/>
-          <w:sz w:val="24"/>
-          <w:szCs w:val="22"/>
-        </w:rPr>
-      </w:pPr>
-    </w:p>
-    <w:tbl>
-      <w:tblPr>
-        <w:tblStyle w:val="Tablaconcuadrcula1"/>
-        <w:tblW w:w="0" w:type="auto"/>
-        <w:tblLook w:val="04A0" w:firstRow="1" w:lastRow="0" w:firstColumn="1" w:lastColumn="0" w:noHBand="0" w:noVBand="1"/>
-      </w:tblPr>
-      <w:tblGrid>
-        <w:gridCol w:w="4508"/>
-        <w:gridCol w:w="4508"/>
-      </w:tblGrid>
-      <w:tr>
-        <w:tc>
-          <w:tcPr>
-            <w:tcW w:w="9016" w:type="dxa"/>
-            <w:gridSpan w:val="2"/>
-          </w:tcPr>
-          <w:p>
-            <w:pPr>
-              <w:spacing w:line="240" w:lineRule="auto"/>
-              <w:jc w:val="both"/>
-              <w:rPr>
-                <w:rFonts w:eastAsia="Aptos"/>
-                <w:b/>
-                <w:bCs/>
-                <w:sz w:val="18"/>
-                <w:szCs w:val="16"/>
-              </w:rPr>
-            </w:pPr>
-            <w:r>
-              <w:rPr>
-                <w:rFonts w:eastAsia="Aptos"/>
-                <w:b/>
-                <w:bCs/>
-                <w:sz w:val="18"/>
-                <w:szCs w:val="16"/>
-              </w:rPr>
-              <w:t>PRUEBA DE ACEPTACIÓN</w:t>
-            </w:r>
-          </w:p>
-        </w:tc>
-      </w:tr>
-      <w:tr>
-        <w:tc>
-          <w:tcPr>
-            <w:tcW w:w="4508" w:type="dxa"/>
-          </w:tcPr>
-          <w:p>
-            <w:pPr>
-              <w:spacing w:line="240" w:lineRule="auto"/>
-              <w:jc w:val="both"/>
-              <w:rPr>
-                <w:rFonts w:eastAsia="Aptos"/>
-                <w:sz w:val="18"/>
-                <w:szCs w:val="16"/>
-              </w:rPr>
-            </w:pPr>
-            <w:r>
-              <w:rPr>
-                <w:rFonts w:eastAsia="Aptos"/>
-                <w:sz w:val="18"/>
-                <w:szCs w:val="16"/>
-              </w:rPr>
-              <w:t>Código: P_23_HT_07</w:t>
-            </w:r>
-          </w:p>
-        </w:tc>
-        <w:tc>
-          <w:tcPr>
-            <w:tcW w:w="4508" w:type="dxa"/>
-          </w:tcPr>
-          <w:p>
-            <w:pPr>
-              <w:spacing w:line="240" w:lineRule="auto"/>
-              <w:jc w:val="both"/>
-              <w:rPr>
-                <w:rFonts w:eastAsia="Aptos"/>
-                <w:sz w:val="18"/>
-                <w:szCs w:val="16"/>
-              </w:rPr>
-            </w:pPr>
-            <w:r>
-              <w:rPr>
-                <w:rFonts w:eastAsia="Aptos"/>
-                <w:sz w:val="18"/>
-                <w:szCs w:val="16"/>
-              </w:rPr>
-              <w:t>Tarea de ingeniería: Despliegue en servidor de producción</w:t>
-            </w:r>
-          </w:p>
-        </w:tc>
-      </w:tr>
-      <w:tr>
-        <w:tc>
-          <w:tcPr>
-            <w:tcW w:w="9016" w:type="dxa"/>
-            <w:gridSpan w:val="2"/>
-          </w:tcPr>
-          <w:p>
-            <w:pPr>
-              <w:spacing w:line="240" w:lineRule="auto"/>
-              <w:jc w:val="both"/>
-              <w:rPr>
-                <w:rFonts w:eastAsia="Aptos"/>
-                <w:sz w:val="18"/>
-                <w:szCs w:val="16"/>
-              </w:rPr>
-            </w:pPr>
-            <w:r>
-              <w:rPr>
-                <w:rFonts w:eastAsia="Aptos"/>
-                <w:sz w:val="18"/>
-                <w:szCs w:val="16"/>
-              </w:rPr>
-              <w:t>Nombre: Ejecutar el despliegue en servidor de producción</w:t>
-            </w:r>
-          </w:p>
-        </w:tc>
-      </w:tr>
-      <w:tr>
-        <w:tc>
-          <w:tcPr>
-            <w:tcW w:w="4508" w:type="dxa"/>
-          </w:tcPr>
-          <w:p>
-            <w:pPr>
-              <w:spacing w:line="240" w:lineRule="auto"/>
-              <w:jc w:val="both"/>
-              <w:rPr>
-                <w:rFonts w:eastAsia="Aptos"/>
-                <w:sz w:val="18"/>
-                <w:szCs w:val="16"/>
-              </w:rPr>
-            </w:pPr>
-            <w:r>
-              <w:rPr>
-                <w:rFonts w:eastAsia="Aptos"/>
-                <w:sz w:val="18"/>
-                <w:szCs w:val="16"/>
-              </w:rPr>
-              <w:t>Responsable: Developer Team</w:t>
-            </w:r>
-          </w:p>
-        </w:tc>
-        <w:tc>
-          <w:tcPr>
-            <w:tcW w:w="4508" w:type="dxa"/>
-          </w:tcPr>
-          <w:p>
-            <w:pPr>
-              <w:spacing w:line="240" w:lineRule="auto"/>
-              <w:jc w:val="both"/>
-              <w:rPr>
-                <w:rFonts w:eastAsia="Aptos"/>
-                <w:sz w:val="18"/>
-                <w:szCs w:val="16"/>
-              </w:rPr>
-            </w:pPr>
-            <w:r>
-              <w:rPr>
-                <w:rFonts w:eastAsia="Aptos"/>
-                <w:sz w:val="18"/>
-                <w:szCs w:val="16"/>
-              </w:rPr>
-              <w:t xml:space="preserve">Fecha: </w:t>
-            </w:r>
-            <w:r>
-              <w:rPr>
-                <w:rFonts w:eastAsia="Aptos"/>
-                <w:sz w:val="18"/>
-                <w:szCs w:val="16"/>
-              </w:rPr>
-              <w:t>30/12/2025</w:t>
-            </w:r>
-          </w:p>
-        </w:tc>
-      </w:tr>
-      <w:tr>
-        <w:tc>
-          <w:tcPr>
-            <w:tcW w:w="9016" w:type="dxa"/>
-            <w:gridSpan w:val="2"/>
-          </w:tcPr>
-          <w:p>
-            <w:pPr>
-              <w:spacing w:line="240" w:lineRule="auto"/>
-              <w:jc w:val="both"/>
-              <w:rPr>
-                <w:rFonts w:eastAsia="Aptos"/>
-                <w:b/>
-                <w:bCs/>
-                <w:sz w:val="18"/>
-                <w:szCs w:val="16"/>
-              </w:rPr>
-            </w:pPr>
-            <w:r>
-              <w:rPr>
-                <w:rFonts w:eastAsia="Aptos"/>
-                <w:sz w:val="18"/>
-                <w:szCs w:val="16"/>
-              </w:rPr>
-              <w:t>Descripción: Prueba de diseño de prototipos de interfaz para los 4 roles de la aplicación web</w:t>
-            </w:r>
-          </w:p>
-        </w:tc>
-      </w:tr>
-      <w:tr>
-        <w:tc>
-          <w:tcPr>
-            <w:tcW w:w="9016" w:type="dxa"/>
-            <w:gridSpan w:val="2"/>
-          </w:tcPr>
-          <w:p>
-            <w:pPr>
-              <w:spacing w:line="240" w:lineRule="auto"/>
-              <w:jc w:val="both"/>
-              <w:rPr>
-                <w:rFonts w:eastAsia="Aptos"/>
-                <w:b/>
-                <w:bCs/>
-                <w:sz w:val="18"/>
-                <w:szCs w:val="16"/>
-              </w:rPr>
-            </w:pPr>
-            <w:r>
-              <w:rPr>
-                <w:rFonts w:eastAsia="Aptos"/>
-                <w:sz w:val="18"/>
-                <w:szCs w:val="16"/>
-              </w:rPr>
-              <w:t>Condiciones de ejecución: Contar con un servidor configurado para producción con acceso a internet y la base de datos enlazada</w:t>
-            </w:r>
-          </w:p>
-        </w:tc>
-      </w:tr>
-      <w:tr>
-        <w:tc>
-          <w:tcPr>
-            <w:tcW w:w="9016" w:type="dxa"/>
-            <w:gridSpan w:val="2"/>
-          </w:tcPr>
-          <w:p>
-            <w:pPr>
-              <w:spacing w:line="240" w:lineRule="auto"/>
-              <w:jc w:val="both"/>
-              <w:rPr>
-                <w:rFonts w:eastAsia="Aptos"/>
-                <w:sz w:val="18"/>
-                <w:szCs w:val="16"/>
-              </w:rPr>
-            </w:pPr>
-            <w:r>
-              <w:rPr>
-                <w:rFonts w:eastAsia="Aptos"/>
-                <w:sz w:val="18"/>
-                <w:szCs w:val="16"/>
-              </w:rPr>
-              <w:t>Pasos para la ejecución:</w:t>
-            </w:r>
-          </w:p>
-          <w:p>
-            <w:pPr>
-              <w:spacing w:line="240" w:lineRule="auto"/>
-              <w:jc w:val="both"/>
-              <w:rPr>
-                <w:rFonts w:eastAsia="Aptos"/>
-                <w:sz w:val="18"/>
-                <w:szCs w:val="16"/>
-              </w:rPr>
-            </w:pPr>
-            <w:r>
-              <w:rPr>
-                <w:rFonts w:eastAsia="Aptos"/>
-                <w:sz w:val="18"/>
-                <w:szCs w:val="16"/>
-              </w:rPr>
-              <w:t xml:space="preserve">1. Subir el frontend de la aplicación web a </w:t>
-            </w:r>
-            <w:proofErr w:type="spellStart"/>
-            <w:r>
-              <w:rPr>
-                <w:rFonts w:eastAsia="Aptos"/>
-                <w:sz w:val="18"/>
-                <w:szCs w:val="16"/>
-              </w:rPr>
-              <w:t>Vercel</w:t>
-            </w:r>
-            <w:proofErr w:type="spellEnd"/>
-          </w:p>
-          <w:p>
-            <w:pPr>
-              <w:spacing w:line="240" w:lineRule="auto"/>
-              <w:jc w:val="both"/>
-              <w:rPr>
-                <w:rFonts w:eastAsia="Aptos"/>
-                <w:sz w:val="18"/>
-                <w:szCs w:val="16"/>
-              </w:rPr>
-            </w:pPr>
-            <w:r>
-              <w:rPr>
-                <w:rFonts w:eastAsia="Aptos"/>
-                <w:sz w:val="18"/>
-                <w:szCs w:val="16"/>
-              </w:rPr>
-              <w:t>2. Subir el backend de la aplicación web a Render</w:t>
-            </w:r>
-          </w:p>
-          <w:p>
-            <w:pPr>
-              <w:spacing w:line="240" w:lineRule="auto"/>
-              <w:jc w:val="both"/>
-              <w:rPr>
-                <w:rFonts w:eastAsia="Aptos"/>
-                <w:sz w:val="18"/>
-                <w:szCs w:val="16"/>
-              </w:rPr>
-            </w:pPr>
-            <w:r>
-              <w:rPr>
-                <w:rFonts w:eastAsia="Aptos"/>
-                <w:sz w:val="18"/>
-                <w:szCs w:val="16"/>
-              </w:rPr>
-              <w:t>3. Enlazar frontend y backend</w:t>
-            </w:r>
-          </w:p>
-          <w:p>
-            <w:pPr>
-              <w:spacing w:line="240" w:lineRule="auto"/>
-              <w:jc w:val="both"/>
-              <w:rPr>
-                <w:rFonts w:eastAsia="Aptos"/>
-                <w:sz w:val="18"/>
-                <w:szCs w:val="16"/>
-              </w:rPr>
-            </w:pPr>
-            <w:r>
-              <w:rPr>
-                <w:rFonts w:eastAsia="Aptos"/>
-                <w:sz w:val="18"/>
-                <w:szCs w:val="16"/>
-              </w:rPr>
-              <w:t>4. Probar el acceso a la aplicación desde diferentes dispositivos y navegadores</w:t>
-            </w:r>
-          </w:p>
-        </w:tc>
-      </w:tr>
-      <w:tr>
-        <w:tc>
-          <w:tcPr>
-            <w:tcW w:w="9016" w:type="dxa"/>
-            <w:gridSpan w:val="2"/>
-          </w:tcPr>
-          <w:p>
-            <w:pPr>
-              <w:spacing w:line="240" w:lineRule="auto"/>
-              <w:jc w:val="both"/>
-              <w:rPr>
-                <w:rFonts w:eastAsia="Aptos"/>
-                <w:sz w:val="18"/>
-                <w:szCs w:val="16"/>
-              </w:rPr>
-            </w:pPr>
-            <w:r>
-              <w:rPr>
-                <w:rFonts w:eastAsia="Aptos"/>
-                <w:sz w:val="18"/>
-                <w:szCs w:val="16"/>
-              </w:rPr>
-              <w:t>Resultado esperado: La aplicación web es accesible desde cualquier dispositivo y en cualquier momento, garantizando su disponibilidad en el servidor de producción</w:t>
-            </w:r>
-          </w:p>
-        </w:tc>
-      </w:tr>
-      <w:tr>
-        <w:tc>
-          <w:tcPr>
-            <w:tcW w:w="9016" w:type="dxa"/>
-            <w:gridSpan w:val="2"/>
-          </w:tcPr>
-          <w:p>
-            <w:pPr>
-              <w:spacing w:line="240" w:lineRule="auto"/>
-              <w:jc w:val="both"/>
-              <w:rPr>
-                <w:rFonts w:eastAsia="Aptos"/>
-                <w:sz w:val="18"/>
-                <w:szCs w:val="16"/>
-              </w:rPr>
-            </w:pPr>
-            <w:r>
-              <w:rPr>
-                <w:rFonts w:eastAsia="Aptos"/>
-                <w:sz w:val="18"/>
-                <w:szCs w:val="16"/>
-              </w:rPr>
-              <w:t>Evaluación de la prueba: Exitosa</w:t>
-            </w:r>
-          </w:p>
-        </w:tc>
-      </w:tr>
-    </w:tbl>
-    <w:p>
-      <w:pPr>
         <w:rPr>
           <w:szCs w:val="22"/>
         </w:rPr>
       </w:pPr>
     </w:p>
+    <w:bookmarkEnd w:id="3"/>
     <w:p/>
     <w:sectPr>
       <w:pgSz w:w="11906" w:h="16838"/>

</xml_diff>